<commit_message>
Update AT01_ProductionDiary By Richard Pountney Fixed.docx
</commit_message>
<xml_diff>
--- a/Informational Technology (Game Design)/Part 2 Redo/Cluster 3D game development/AT01/AT01_ProductionDiary By Richard Pountney Fixed.docx
+++ b/Informational Technology (Game Design)/Part 2 Redo/Cluster 3D game development/AT01/AT01_ProductionDiary By Richard Pountney Fixed.docx
@@ -1286,11 +1286,7 @@
           </mc:Choice>
           <mc:Fallback>
             <w:pict>
-              <v:shapetype w14:anchorId="50C94966" id="_x0000_t109" coordsize="21600,21600" o:spt="109" path="m,l,21600r21600,l21600,xe">
-                <v:stroke joinstyle="miter"/>
-                <v:path gradientshapeok="t" o:connecttype="rect"/>
-              </v:shapetype>
-              <v:shape id="Flowchart: Process 8" o:spid="_x0000_s1030" type="#_x0000_t109" style="position:absolute;left:0;text-align:left;margin-left:201.75pt;margin-top:75.75pt;width:85.85pt;height:52.15pt;z-index:251660288;visibility:visible;mso-wrap-style:square;mso-wrap-distance-left:9pt;mso-wrap-distance-top:0;mso-wrap-distance-right:9pt;mso-wrap-distance-bottom:0;mso-position-horizontal:absolute;mso-position-horizontal-relative:text;mso-position-vertical:absolute;mso-position-vertical-relative:text;v-text-anchor:middle" o:gfxdata="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" fillcolor="white [3201]" strokecolor="#4472c4 [3204]" strokeweight="1pt">
+              <v:shape w14:anchorId="50C94966" id="Flowchart: Process 8" o:spid="_x0000_s1030" type="#_x0000_t109" style="position:absolute;left:0;text-align:left;margin-left:201.75pt;margin-top:75.75pt;width:85.85pt;height:52.15pt;z-index:251660288;visibility:visible;mso-wrap-style:square;mso-wrap-distance-left:9pt;mso-wrap-distance-top:0;mso-wrap-distance-right:9pt;mso-wrap-distance-bottom:0;mso-position-horizontal:absolute;mso-position-horizontal-relative:text;mso-position-vertical:absolute;mso-position-vertical-relative:text;v-text-anchor:middle" o:gfxdata="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" fillcolor="white [3201]" strokecolor="#4472c4 [3204]" strokeweight="1pt">
                 <v:textbox>
                   <w:txbxContent>
                     <w:p>
@@ -2131,7 +2127,31 @@
         <w:rPr>
           <w:rStyle w:val="MyStyleChar"/>
         </w:rPr>
-        <w:t>Keyboard, Mouse, Controller d-pad, &amp; Controller joystic</w:t>
+        <w:t xml:space="preserve">Keyboard, Mouse, </w:t>
+      </w:r>
+      <w:r>
+        <w:rPr>
+          <w:rStyle w:val="MyStyleChar"/>
+        </w:rPr>
+        <w:t xml:space="preserve">Xbox </w:t>
+      </w:r>
+      <w:r>
+        <w:rPr>
+          <w:rStyle w:val="MyStyleChar"/>
+        </w:rPr>
+        <w:t xml:space="preserve">Controller d-pad, &amp; </w:t>
+      </w:r>
+      <w:r>
+        <w:rPr>
+          <w:rStyle w:val="MyStyleChar"/>
+        </w:rPr>
+        <w:t xml:space="preserve">Xbox </w:t>
+      </w:r>
+      <w:r>
+        <w:rPr>
+          <w:rStyle w:val="MyStyleChar"/>
+        </w:rPr>
+        <w:t>Controller joystic</w:t>
       </w:r>
       <w:r>
         <w:rPr>

</xml_diff>

<commit_message>
Planned models to do & did some work on every thing
</commit_message>
<xml_diff>
--- a/Informational Technology (Game Design)/Part 2 Redo/Cluster 3D game development/AT01/AT01_ProductionDiary By Richard Pountney Fixed.docx
+++ b/Informational Technology (Game Design)/Part 2 Redo/Cluster 3D game development/AT01/AT01_ProductionDiary By Richard Pountney Fixed.docx
@@ -70,6 +70,12 @@
           <w:rStyle w:val="MyStyleChar"/>
         </w:rPr>
         <w:t>e.</w:t>
+      </w:r>
+      <w:r>
+        <w:rPr>
+          <w:rStyle w:val="MyStyleChar"/>
+        </w:rPr>
+        <w:t xml:space="preserve"> (Need More info. A step-through or dot-point explanation of how it works. Put pseudocode here if I have any.)</w:t>
       </w:r>
     </w:p>
     <w:p>
@@ -2057,7 +2063,6 @@
           <w:sz w:val="24"/>
           <w:szCs w:val="24"/>
         </w:rPr>
-        <w:lastRenderedPageBreak/>
         <w:t>1.1.4 AI Design Reflection</w:t>
       </w:r>
     </w:p>
@@ -2094,6 +2099,12 @@
         </w:rPr>
         <w:t>m.</w:t>
       </w:r>
+      <w:r>
+        <w:rPr>
+          <w:rStyle w:val="MyStyleChar"/>
+        </w:rPr>
+        <w:t xml:space="preserve"> (Look at the Cover Sheet Section 1 Part 1-4)</w:t>
+      </w:r>
     </w:p>
     <w:p>
       <w:pPr>
@@ -2199,6 +2210,12 @@
           <w:rStyle w:val="MyStyleChar"/>
         </w:rPr>
         <w:t>t.</w:t>
+      </w:r>
+      <w:r>
+        <w:rPr>
+          <w:rStyle w:val="MyStyleChar"/>
+        </w:rPr>
+        <w:t xml:space="preserve"> (Describe how events work in C#) (A diagram or chart of how different classes are linked &amp; how they use events)</w:t>
       </w:r>
     </w:p>
     <w:p>
@@ -2419,6 +2436,12 @@
           <w:rStyle w:val="MyStyleChar"/>
         </w:rPr>
         <w:t xml:space="preserve"> </w:t>
+      </w:r>
+      <w:r>
+        <w:rPr>
+          <w:rStyle w:val="MyStyleChar"/>
+        </w:rPr>
+        <w:t>(search for relevant widget designs &amp; how they have been implemented)</w:t>
       </w:r>
     </w:p>
     <w:p>
@@ -3683,7 +3706,6 @@
           <w:sz w:val="24"/>
           <w:szCs w:val="24"/>
         </w:rPr>
-        <w:lastRenderedPageBreak/>
         <w:t>2.1.1</w:t>
       </w:r>
       <w:r>
@@ -4572,7 +4594,6 @@
           <w:sz w:val="24"/>
           <w:szCs w:val="24"/>
         </w:rPr>
-        <w:lastRenderedPageBreak/>
         <w:t>3.1 Final Checks</w:t>
       </w:r>
     </w:p>

</xml_diff>

<commit_message>
AT1 3D Game Dev nearly ready (prioritize ICT Problems)
</commit_message>
<xml_diff>
--- a/Informational Technology (Game Design)/Part 2 Redo/Cluster 3D game development/AT01/AT01_ProductionDiary By Richard Pountney Fixed.docx
+++ b/Informational Technology (Game Design)/Part 2 Redo/Cluster 3D game development/AT01/AT01_ProductionDiary By Richard Pountney Fixed.docx
@@ -331,7 +331,7 @@
         <w:pBdr>
           <w:top w:val="single" w:sz="4" w:space="1" w:color="auto"/>
           <w:left w:val="single" w:sz="4" w:space="4" w:color="auto"/>
-          <w:bottom w:val="single" w:sz="4" w:space="1" w:color="auto"/>
+          <w:bottom w:val="single" w:sz="4" w:space="0" w:color="auto"/>
           <w:right w:val="single" w:sz="4" w:space="4" w:color="auto"/>
         </w:pBdr>
         <w:jc w:val="center"/>
@@ -464,7 +464,7 @@
         <w:pBdr>
           <w:top w:val="single" w:sz="4" w:space="1" w:color="auto"/>
           <w:left w:val="single" w:sz="4" w:space="4" w:color="auto"/>
-          <w:bottom w:val="single" w:sz="4" w:space="1" w:color="auto"/>
+          <w:bottom w:val="single" w:sz="4" w:space="0" w:color="auto"/>
           <w:right w:val="single" w:sz="4" w:space="4" w:color="auto"/>
         </w:pBdr>
         <w:jc w:val="center"/>
@@ -475,7 +475,7 @@
         <w:pBdr>
           <w:top w:val="single" w:sz="4" w:space="1" w:color="auto"/>
           <w:left w:val="single" w:sz="4" w:space="4" w:color="auto"/>
-          <w:bottom w:val="single" w:sz="4" w:space="1" w:color="auto"/>
+          <w:bottom w:val="single" w:sz="4" w:space="0" w:color="auto"/>
           <w:right w:val="single" w:sz="4" w:space="4" w:color="auto"/>
         </w:pBdr>
         <w:jc w:val="center"/>
@@ -1320,7 +1320,7 @@
         <w:pBdr>
           <w:top w:val="single" w:sz="4" w:space="1" w:color="auto"/>
           <w:left w:val="single" w:sz="4" w:space="4" w:color="auto"/>
-          <w:bottom w:val="single" w:sz="4" w:space="1" w:color="auto"/>
+          <w:bottom w:val="single" w:sz="4" w:space="0" w:color="auto"/>
           <w:right w:val="single" w:sz="4" w:space="4" w:color="auto"/>
         </w:pBdr>
         <w:jc w:val="center"/>
@@ -1453,7 +1453,7 @@
         <w:pBdr>
           <w:top w:val="single" w:sz="4" w:space="1" w:color="auto"/>
           <w:left w:val="single" w:sz="4" w:space="4" w:color="auto"/>
-          <w:bottom w:val="single" w:sz="4" w:space="1" w:color="auto"/>
+          <w:bottom w:val="single" w:sz="4" w:space="0" w:color="auto"/>
           <w:right w:val="single" w:sz="4" w:space="4" w:color="auto"/>
         </w:pBdr>
         <w:jc w:val="center"/>
@@ -1464,7 +1464,7 @@
         <w:pBdr>
           <w:top w:val="single" w:sz="4" w:space="1" w:color="auto"/>
           <w:left w:val="single" w:sz="4" w:space="4" w:color="auto"/>
-          <w:bottom w:val="single" w:sz="4" w:space="1" w:color="auto"/>
+          <w:bottom w:val="single" w:sz="4" w:space="0" w:color="auto"/>
           <w:right w:val="single" w:sz="4" w:space="4" w:color="auto"/>
         </w:pBdr>
         <w:jc w:val="center"/>
@@ -1475,7 +1475,7 @@
         <w:pBdr>
           <w:top w:val="single" w:sz="4" w:space="1" w:color="auto"/>
           <w:left w:val="single" w:sz="4" w:space="4" w:color="auto"/>
-          <w:bottom w:val="single" w:sz="4" w:space="1" w:color="auto"/>
+          <w:bottom w:val="single" w:sz="4" w:space="0" w:color="auto"/>
           <w:right w:val="single" w:sz="4" w:space="4" w:color="auto"/>
         </w:pBdr>
         <w:jc w:val="center"/>
@@ -1563,7 +1563,7 @@
         <w:pBdr>
           <w:top w:val="single" w:sz="4" w:space="1" w:color="auto"/>
           <w:left w:val="single" w:sz="4" w:space="4" w:color="auto"/>
-          <w:bottom w:val="single" w:sz="4" w:space="1" w:color="auto"/>
+          <w:bottom w:val="single" w:sz="4" w:space="0" w:color="auto"/>
           <w:right w:val="single" w:sz="4" w:space="4" w:color="auto"/>
         </w:pBdr>
         <w:jc w:val="center"/>
@@ -1856,7 +1856,7 @@
         <w:pBdr>
           <w:top w:val="single" w:sz="4" w:space="1" w:color="auto"/>
           <w:left w:val="single" w:sz="4" w:space="4" w:color="auto"/>
-          <w:bottom w:val="single" w:sz="4" w:space="1" w:color="auto"/>
+          <w:bottom w:val="single" w:sz="4" w:space="0" w:color="auto"/>
           <w:right w:val="single" w:sz="4" w:space="4" w:color="auto"/>
         </w:pBdr>
         <w:jc w:val="center"/>
@@ -1986,11 +1986,85 @@
         <w:pBdr>
           <w:top w:val="single" w:sz="4" w:space="1" w:color="auto"/>
           <w:left w:val="single" w:sz="4" w:space="4" w:color="auto"/>
-          <w:bottom w:val="single" w:sz="4" w:space="1" w:color="auto"/>
+          <w:bottom w:val="single" w:sz="4" w:space="0" w:color="auto"/>
           <w:right w:val="single" w:sz="4" w:space="4" w:color="auto"/>
         </w:pBdr>
         <w:jc w:val="center"/>
       </w:pPr>
+    </w:p>
+    <w:p>
+      <w:pPr>
+        <w:pBdr>
+          <w:top w:val="single" w:sz="4" w:space="1" w:color="auto"/>
+          <w:left w:val="single" w:sz="4" w:space="4" w:color="auto"/>
+          <w:bottom w:val="single" w:sz="4" w:space="0" w:color="auto"/>
+          <w:right w:val="single" w:sz="4" w:space="4" w:color="auto"/>
+        </w:pBdr>
+        <w:jc w:val="center"/>
+      </w:pPr>
+    </w:p>
+    <w:p>
+      <w:pPr>
+        <w:pBdr>
+          <w:top w:val="single" w:sz="4" w:space="1" w:color="auto"/>
+          <w:left w:val="single" w:sz="4" w:space="4" w:color="auto"/>
+          <w:bottom w:val="single" w:sz="4" w:space="0" w:color="auto"/>
+          <w:right w:val="single" w:sz="4" w:space="4" w:color="auto"/>
+        </w:pBdr>
+        <w:jc w:val="center"/>
+      </w:pPr>
+    </w:p>
+    <w:p>
+      <w:pPr>
+        <w:pBdr>
+          <w:top w:val="single" w:sz="4" w:space="1" w:color="auto"/>
+          <w:left w:val="single" w:sz="4" w:space="4" w:color="auto"/>
+          <w:bottom w:val="single" w:sz="4" w:space="0" w:color="auto"/>
+          <w:right w:val="single" w:sz="4" w:space="4" w:color="auto"/>
+        </w:pBdr>
+        <w:jc w:val="center"/>
+      </w:pPr>
+    </w:p>
+    <w:p>
+      <w:pPr>
+        <w:pBdr>
+          <w:top w:val="single" w:sz="4" w:space="1" w:color="auto"/>
+          <w:left w:val="single" w:sz="4" w:space="4" w:color="auto"/>
+          <w:bottom w:val="single" w:sz="4" w:space="0" w:color="auto"/>
+          <w:right w:val="single" w:sz="4" w:space="4" w:color="auto"/>
+        </w:pBdr>
+        <w:jc w:val="center"/>
+      </w:pPr>
+    </w:p>
+    <w:p>
+      <w:pPr>
+        <w:pBdr>
+          <w:top w:val="single" w:sz="4" w:space="1" w:color="auto"/>
+          <w:left w:val="single" w:sz="4" w:space="4" w:color="auto"/>
+          <w:bottom w:val="single" w:sz="4" w:space="0" w:color="auto"/>
+          <w:right w:val="single" w:sz="4" w:space="4" w:color="auto"/>
+        </w:pBdr>
+        <w:jc w:val="center"/>
+      </w:pPr>
+    </w:p>
+    <w:p>
+      <w:pPr>
+        <w:rPr>
+          <w:b/>
+          <w:bCs/>
+          <w:sz w:val="24"/>
+          <w:szCs w:val="24"/>
+        </w:rPr>
+      </w:pPr>
+      <w:r>
+        <w:rPr>
+          <w:b/>
+          <w:bCs/>
+          <w:sz w:val="24"/>
+          <w:szCs w:val="24"/>
+        </w:rPr>
+        <w:t>1.1.4 AI Design Reflection</w:t>
+      </w:r>
     </w:p>
     <w:p>
       <w:pPr>
@@ -2000,8 +2074,44 @@
           <w:bottom w:val="single" w:sz="4" w:space="1" w:color="auto"/>
           <w:right w:val="single" w:sz="4" w:space="4" w:color="auto"/>
         </w:pBdr>
-        <w:jc w:val="center"/>
-      </w:pPr>
+      </w:pPr>
+      <w:r>
+        <w:rPr>
+          <w:rStyle w:val="MyStyleChar"/>
+        </w:rPr>
+        <w:t>(Look at the Cover Sheet Section 1 Part 1-4)</w:t>
+      </w:r>
+      <w:r>
+        <w:rPr>
+          <w:rStyle w:val="MyStyleChar"/>
+        </w:rPr>
+        <w:t xml:space="preserve"> The production of the NPC that uses the DFS algorithm would be pricey for the reason of how much work that needs to be put in just placing the nodes for it to use to navigate.</w:t>
+      </w:r>
+      <w:r>
+        <w:rPr>
+          <w:rStyle w:val="MyStyleChar"/>
+        </w:rPr>
+        <w:t xml:space="preserve"> The amount of time would depend on how big the play area is &amp; how many nodes that are needed for the NPC to navigate.</w:t>
+      </w:r>
+    </w:p>
+    <w:p>
+      <w:pPr>
+        <w:rPr>
+          <w:b/>
+          <w:bCs/>
+          <w:sz w:val="24"/>
+          <w:szCs w:val="24"/>
+        </w:rPr>
+      </w:pPr>
+      <w:r>
+        <w:rPr>
+          <w:b/>
+          <w:bCs/>
+          <w:sz w:val="24"/>
+          <w:szCs w:val="24"/>
+        </w:rPr>
+        <w:t>1.2.1 Planned HCI Device Integration Summary</w:t>
+      </w:r>
     </w:p>
     <w:p>
       <w:pPr>
@@ -2011,8 +2121,62 @@
           <w:bottom w:val="single" w:sz="4" w:space="1" w:color="auto"/>
           <w:right w:val="single" w:sz="4" w:space="4" w:color="auto"/>
         </w:pBdr>
-        <w:jc w:val="center"/>
-      </w:pPr>
+      </w:pPr>
+      <w:r>
+        <w:rPr>
+          <w:rStyle w:val="MyStyleChar"/>
+        </w:rPr>
+        <w:t xml:space="preserve">Keyboard, Mouse, </w:t>
+      </w:r>
+      <w:r>
+        <w:rPr>
+          <w:rStyle w:val="MyStyleChar"/>
+        </w:rPr>
+        <w:t xml:space="preserve">Xbox </w:t>
+      </w:r>
+      <w:r>
+        <w:rPr>
+          <w:rStyle w:val="MyStyleChar"/>
+        </w:rPr>
+        <w:t xml:space="preserve">Controller d-pad, &amp; </w:t>
+      </w:r>
+      <w:r>
+        <w:rPr>
+          <w:rStyle w:val="MyStyleChar"/>
+        </w:rPr>
+        <w:t xml:space="preserve">Xbox </w:t>
+      </w:r>
+      <w:r>
+        <w:rPr>
+          <w:rStyle w:val="MyStyleChar"/>
+        </w:rPr>
+        <w:t>Controller joystic</w:t>
+      </w:r>
+      <w:r>
+        <w:rPr>
+          <w:rStyle w:val="MyStyleChar"/>
+        </w:rPr>
+        <w:t>k.</w:t>
+      </w:r>
+    </w:p>
+    <w:p>
+      <w:pPr>
+        <w:rPr>
+          <w:b/>
+          <w:bCs/>
+          <w:sz w:val="24"/>
+          <w:szCs w:val="24"/>
+        </w:rPr>
+      </w:pPr>
+      <w:r>
+        <w:rPr>
+          <w:b/>
+          <w:bCs/>
+          <w:sz w:val="24"/>
+          <w:szCs w:val="24"/>
+        </w:rPr>
+        <w:t>1.2.2 C# Event System Summary</w:t>
+      </w:r>
     </w:p>
     <w:p>
       <w:pPr>
@@ -2022,8 +2186,1048 @@
           <w:bottom w:val="single" w:sz="4" w:space="1" w:color="auto"/>
           <w:right w:val="single" w:sz="4" w:space="4" w:color="auto"/>
         </w:pBdr>
-        <w:jc w:val="center"/>
-      </w:pPr>
+        <w:rPr>
+          <w:rStyle w:val="MyStyleChar"/>
+        </w:rPr>
+      </w:pPr>
+      <w:r>
+        <w:rPr>
+          <w:color w:val="0000FF"/>
+          <w:sz w:val="24"/>
+        </w:rPr>
+        <mc:AlternateContent>
+          <mc:Choice Requires="wps">
+            <w:drawing>
+              <wp:anchor distT="0" distB="0" distL="114300" distR="114300" simplePos="0" relativeHeight="251709440" behindDoc="0" locked="0" layoutInCell="1" allowOverlap="1" wp14:anchorId="141E35AC" wp14:editId="0C9B94E7">
+                <wp:simplePos x="0" y="0"/>
+                <wp:positionH relativeFrom="column">
+                  <wp:posOffset>2254250</wp:posOffset>
+                </wp:positionH>
+                <wp:positionV relativeFrom="paragraph">
+                  <wp:posOffset>362585</wp:posOffset>
+                </wp:positionV>
+                <wp:extent cx="661035" cy="2910205"/>
+                <wp:effectExtent l="0" t="76835" r="0" b="786130"/>
+                <wp:wrapNone/>
+                <wp:docPr id="1091534295" name="Connector: Curved 29"/>
+                <wp:cNvGraphicFramePr xmlns:a="http://schemas.openxmlformats.org/drawingml/2006/main">
+                  <a:graphicFrameLocks xmlns:a="http://schemas.openxmlformats.org/drawingml/2006/main"/>
+                </wp:cNvGraphicFramePr>
+                <a:graphic xmlns:a="http://schemas.openxmlformats.org/drawingml/2006/main">
+                  <a:graphicData uri="http://schemas.microsoft.com/office/word/2010/wordprocessingShape">
+                    <wps:wsp>
+                      <wps:cNvCnPr>
+                        <a:cxnSpLocks/>
+                      </wps:cNvCnPr>
+                      <wps:spPr>
+                        <a:xfrm rot="5400000" flipH="1" flipV="1">
+                          <a:off x="0" y="0"/>
+                          <a:ext cx="661035" cy="2910205"/>
+                        </a:xfrm>
+                        <a:prstGeom prst="curvedConnector4">
+                          <a:avLst>
+                            <a:gd name="adj1" fmla="val -113585"/>
+                            <a:gd name="adj2" fmla="val 68986"/>
+                          </a:avLst>
+                        </a:prstGeom>
+                        <a:ln>
+                          <a:tailEnd type="triangle"/>
+                        </a:ln>
+                      </wps:spPr>
+                      <wps:style>
+                        <a:lnRef idx="1">
+                          <a:schemeClr val="accent6"/>
+                        </a:lnRef>
+                        <a:fillRef idx="0">
+                          <a:schemeClr val="accent6"/>
+                        </a:fillRef>
+                        <a:effectRef idx="0">
+                          <a:schemeClr val="accent6"/>
+                        </a:effectRef>
+                        <a:fontRef idx="minor">
+                          <a:schemeClr val="tx1"/>
+                        </a:fontRef>
+                      </wps:style>
+                      <wps:bodyPr/>
+                    </wps:wsp>
+                  </a:graphicData>
+                </a:graphic>
+              </wp:anchor>
+            </w:drawing>
+          </mc:Choice>
+          <mc:Fallback>
+            <w:pict>
+              <v:shapetype w14:anchorId="64719574" id="_x0000_t39" coordsize="21600,21600" o:spt="39" o:oned="t" path="m,c@0,0@1@6@1@5@1@7@3@8@2@8@4@8,21600@9,21600,21600e" filled="f">
+                <v:formulas>
+                  <v:f eqn="mid #0 0"/>
+                  <v:f eqn="val #0"/>
+                  <v:f eqn="mid #0 21600"/>
+                  <v:f eqn="mid #0 @2"/>
+                  <v:f eqn="mid @2 21600"/>
+                  <v:f eqn="mid #1 0"/>
+                  <v:f eqn="mid @5 0"/>
+                  <v:f eqn="mid #1 @5"/>
+                  <v:f eqn="val #1"/>
+                  <v:f eqn="mid #1 21600"/>
+                </v:formulas>
+                <v:path arrowok="t" fillok="f" o:connecttype="none"/>
+                <v:handles>
+                  <v:h position="#0,@5"/>
+                  <v:h position="@2,#1"/>
+                </v:handles>
+                <o:lock v:ext="edit" shapetype="t"/>
+              </v:shapetype>
+              <v:shape id="Connector: Curved 29" o:spid="_x0000_s1026" type="#_x0000_t39" style="position:absolute;margin-left:177.5pt;margin-top:28.55pt;width:52.05pt;height:229.15pt;rotation:90;flip:x y;z-index:251709440;visibility:visible;mso-wrap-style:square;mso-wrap-distance-left:9pt;mso-wrap-distance-top:0;mso-wrap-distance-right:9pt;mso-wrap-distance-bottom:0;mso-position-horizontal:absolute;mso-position-horizontal-relative:text;mso-position-vertical:absolute;mso-position-vertical-relative:text" o:gfxdata="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" adj="-24534,14901" strokecolor="#70ad47 [3209]" strokeweight=".5pt">
+                <v:stroke endarrow="block" joinstyle="miter"/>
+                <o:lock v:ext="edit" shapetype="f"/>
+              </v:shape>
+            </w:pict>
+          </mc:Fallback>
+        </mc:AlternateContent>
+      </w:r>
+      <w:r>
+        <w:rPr>
+          <w:color w:val="0000FF"/>
+          <w:sz w:val="24"/>
+        </w:rPr>
+        <mc:AlternateContent>
+          <mc:Choice Requires="wps">
+            <w:drawing>
+              <wp:anchor distT="0" distB="0" distL="114300" distR="114300" simplePos="0" relativeHeight="251708416" behindDoc="0" locked="0" layoutInCell="1" allowOverlap="1" wp14:anchorId="78EE664A" wp14:editId="09BCBC0A">
+                <wp:simplePos x="0" y="0"/>
+                <wp:positionH relativeFrom="column">
+                  <wp:posOffset>2030095</wp:posOffset>
+                </wp:positionH>
+                <wp:positionV relativeFrom="paragraph">
+                  <wp:posOffset>1967865</wp:posOffset>
+                </wp:positionV>
+                <wp:extent cx="2010410" cy="0"/>
+                <wp:effectExtent l="38100" t="76200" r="0" b="95250"/>
+                <wp:wrapNone/>
+                <wp:docPr id="535763245" name="Straight Arrow Connector 11"/>
+                <wp:cNvGraphicFramePr xmlns:a="http://schemas.openxmlformats.org/drawingml/2006/main"/>
+                <a:graphic xmlns:a="http://schemas.openxmlformats.org/drawingml/2006/main">
+                  <a:graphicData uri="http://schemas.microsoft.com/office/word/2010/wordprocessingShape">
+                    <wps:wsp>
+                      <wps:cNvCnPr/>
+                      <wps:spPr>
+                        <a:xfrm flipH="1">
+                          <a:off x="0" y="0"/>
+                          <a:ext cx="2010410" cy="0"/>
+                        </a:xfrm>
+                        <a:prstGeom prst="straightConnector1">
+                          <a:avLst/>
+                        </a:prstGeom>
+                        <a:ln>
+                          <a:tailEnd type="triangle"/>
+                        </a:ln>
+                      </wps:spPr>
+                      <wps:style>
+                        <a:lnRef idx="1">
+                          <a:schemeClr val="accent1"/>
+                        </a:lnRef>
+                        <a:fillRef idx="0">
+                          <a:schemeClr val="accent1"/>
+                        </a:fillRef>
+                        <a:effectRef idx="0">
+                          <a:schemeClr val="accent1"/>
+                        </a:effectRef>
+                        <a:fontRef idx="minor">
+                          <a:schemeClr val="tx1"/>
+                        </a:fontRef>
+                      </wps:style>
+                      <wps:bodyPr/>
+                    </wps:wsp>
+                  </a:graphicData>
+                </a:graphic>
+              </wp:anchor>
+            </w:drawing>
+          </mc:Choice>
+          <mc:Fallback>
+            <w:pict>
+              <v:shapetype w14:anchorId="1F651BBA" id="_x0000_t32" coordsize="21600,21600" o:spt="32" o:oned="t" path="m,l21600,21600e" filled="f">
+                <v:path arrowok="t" fillok="f" o:connecttype="none"/>
+                <o:lock v:ext="edit" shapetype="t"/>
+              </v:shapetype>
+              <v:shape id="Straight Arrow Connector 11" o:spid="_x0000_s1026" type="#_x0000_t32" style="position:absolute;margin-left:159.85pt;margin-top:154.95pt;width:158.3pt;height:0;flip:x;z-index:251708416;visibility:visible;mso-wrap-style:square;mso-wrap-distance-left:9pt;mso-wrap-distance-top:0;mso-wrap-distance-right:9pt;mso-wrap-distance-bottom:0;mso-position-horizontal:absolute;mso-position-horizontal-relative:text;mso-position-vertical:absolute;mso-position-vertical-relative:text" o:gfxdata="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" strokecolor="#4472c4 [3204]" strokeweight=".5pt">
+                <v:stroke endarrow="block" joinstyle="miter"/>
+              </v:shape>
+            </w:pict>
+          </mc:Fallback>
+        </mc:AlternateContent>
+      </w:r>
+      <w:r>
+        <w:rPr>
+          <w:color w:val="0000FF"/>
+          <w:sz w:val="24"/>
+        </w:rPr>
+        <mc:AlternateContent>
+          <mc:Choice Requires="wps">
+            <w:drawing>
+              <wp:anchor distT="0" distB="0" distL="114300" distR="114300" simplePos="0" relativeHeight="251707392" behindDoc="0" locked="0" layoutInCell="1" allowOverlap="1" wp14:anchorId="611DC5DB" wp14:editId="50DB579B">
+                <wp:simplePos x="0" y="0"/>
+                <wp:positionH relativeFrom="column">
+                  <wp:posOffset>2210435</wp:posOffset>
+                </wp:positionH>
+                <wp:positionV relativeFrom="paragraph">
+                  <wp:posOffset>1410335</wp:posOffset>
+                </wp:positionV>
+                <wp:extent cx="1110615" cy="129540"/>
+                <wp:effectExtent l="0" t="0" r="51435" b="80010"/>
+                <wp:wrapNone/>
+                <wp:docPr id="538378405" name="Straight Arrow Connector 9"/>
+                <wp:cNvGraphicFramePr xmlns:a="http://schemas.openxmlformats.org/drawingml/2006/main">
+                  <a:graphicFrameLocks xmlns:a="http://schemas.openxmlformats.org/drawingml/2006/main"/>
+                </wp:cNvGraphicFramePr>
+                <a:graphic xmlns:a="http://schemas.openxmlformats.org/drawingml/2006/main">
+                  <a:graphicData uri="http://schemas.microsoft.com/office/word/2010/wordprocessingShape">
+                    <wps:wsp>
+                      <wps:cNvCnPr>
+                        <a:cxnSpLocks/>
+                      </wps:cNvCnPr>
+                      <wps:spPr>
+                        <a:xfrm>
+                          <a:off x="0" y="0"/>
+                          <a:ext cx="1110615" cy="129540"/>
+                        </a:xfrm>
+                        <a:prstGeom prst="straightConnector1">
+                          <a:avLst/>
+                        </a:prstGeom>
+                        <a:ln>
+                          <a:tailEnd type="triangle"/>
+                        </a:ln>
+                      </wps:spPr>
+                      <wps:style>
+                        <a:lnRef idx="1">
+                          <a:schemeClr val="accent2"/>
+                        </a:lnRef>
+                        <a:fillRef idx="0">
+                          <a:schemeClr val="accent2"/>
+                        </a:fillRef>
+                        <a:effectRef idx="0">
+                          <a:schemeClr val="accent2"/>
+                        </a:effectRef>
+                        <a:fontRef idx="minor">
+                          <a:schemeClr val="tx1"/>
+                        </a:fontRef>
+                      </wps:style>
+                      <wps:bodyPr/>
+                    </wps:wsp>
+                  </a:graphicData>
+                </a:graphic>
+              </wp:anchor>
+            </w:drawing>
+          </mc:Choice>
+          <mc:Fallback>
+            <w:pict>
+              <v:shape w14:anchorId="457F4A74" id="Straight Arrow Connector 9" o:spid="_x0000_s1026" type="#_x0000_t32" style="position:absolute;margin-left:174.05pt;margin-top:111.05pt;width:87.45pt;height:10.2pt;z-index:251707392;visibility:visible;mso-wrap-style:square;mso-wrap-distance-left:9pt;mso-wrap-distance-top:0;mso-wrap-distance-right:9pt;mso-wrap-distance-bottom:0;mso-position-horizontal:absolute;mso-position-horizontal-relative:text;mso-position-vertical:absolute;mso-position-vertical-relative:text" o:gfxdata="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" strokecolor="#ed7d31 [3205]" strokeweight=".5pt">
+                <v:stroke endarrow="block" joinstyle="miter"/>
+                <o:lock v:ext="edit" shapetype="f"/>
+              </v:shape>
+            </w:pict>
+          </mc:Fallback>
+        </mc:AlternateContent>
+      </w:r>
+      <w:r>
+        <w:rPr>
+          <w:color w:val="0000FF"/>
+          <w:sz w:val="24"/>
+        </w:rPr>
+        <mc:AlternateContent>
+          <mc:Choice Requires="wps">
+            <w:drawing>
+              <wp:anchor distT="0" distB="0" distL="114300" distR="114300" simplePos="0" relativeHeight="251706368" behindDoc="0" locked="0" layoutInCell="1" allowOverlap="1" wp14:anchorId="44AECFB7" wp14:editId="6F7E06E4">
+                <wp:simplePos x="0" y="0"/>
+                <wp:positionH relativeFrom="column">
+                  <wp:posOffset>4041140</wp:posOffset>
+                </wp:positionH>
+                <wp:positionV relativeFrom="paragraph">
+                  <wp:posOffset>1711960</wp:posOffset>
+                </wp:positionV>
+                <wp:extent cx="1079500" cy="359410"/>
+                <wp:effectExtent l="0" t="0" r="25400" b="21590"/>
+                <wp:wrapNone/>
+                <wp:docPr id="967990690" name="Rectangle 7"/>
+                <wp:cNvGraphicFramePr xmlns:a="http://schemas.openxmlformats.org/drawingml/2006/main"/>
+                <a:graphic xmlns:a="http://schemas.openxmlformats.org/drawingml/2006/main">
+                  <a:graphicData uri="http://schemas.microsoft.com/office/word/2010/wordprocessingShape">
+                    <wps:wsp>
+                      <wps:cNvSpPr/>
+                      <wps:spPr>
+                        <a:xfrm>
+                          <a:off x="0" y="0"/>
+                          <a:ext cx="1079500" cy="359410"/>
+                        </a:xfrm>
+                        <a:prstGeom prst="rect">
+                          <a:avLst/>
+                        </a:prstGeom>
+                      </wps:spPr>
+                      <wps:style>
+                        <a:lnRef idx="1">
+                          <a:schemeClr val="accent6"/>
+                        </a:lnRef>
+                        <a:fillRef idx="2">
+                          <a:schemeClr val="accent6"/>
+                        </a:fillRef>
+                        <a:effectRef idx="1">
+                          <a:schemeClr val="accent6"/>
+                        </a:effectRef>
+                        <a:fontRef idx="minor">
+                          <a:schemeClr val="dk1"/>
+                        </a:fontRef>
+                      </wps:style>
+                      <wps:txbx>
+                        <w:txbxContent>
+                          <w:p>
+                            <w:pPr>
+                              <w:jc w:val="center"/>
+                              <w:rPr>
+                                <w:rFonts w:hAnsi="Calibri"/>
+                                <w:color w:val="000000" w:themeColor="dark1"/>
+                                <w:kern w:val="24"/>
+                                <w:sz w:val="36"/>
+                                <w:szCs w:val="36"/>
+                                <w:lang w:val="en-US"/>
+                              </w:rPr>
+                            </w:pPr>
+                            <w:r>
+                              <w:rPr>
+                                <w:rFonts w:hAnsi="Calibri"/>
+                                <w:color w:val="000000" w:themeColor="dark1"/>
+                                <w:kern w:val="24"/>
+                                <w:sz w:val="36"/>
+                                <w:szCs w:val="36"/>
+                                <w:lang w:val="en-US"/>
+                              </w:rPr>
+                              <w:t>Event</w:t>
+                            </w:r>
+                          </w:p>
+                        </w:txbxContent>
+                      </wps:txbx>
+                      <wps:bodyPr rtlCol="0" anchor="ctr"/>
+                    </wps:wsp>
+                  </a:graphicData>
+                </a:graphic>
+              </wp:anchor>
+            </w:drawing>
+          </mc:Choice>
+          <mc:Fallback>
+            <w:pict>
+              <v:rect w14:anchorId="44AECFB7" id="Rectangle 7" o:spid="_x0000_s1035" style="position:absolute;margin-left:318.2pt;margin-top:134.8pt;width:85pt;height:28.3pt;z-index:251706368;visibility:visible;mso-wrap-style:square;mso-wrap-distance-left:9pt;mso-wrap-distance-top:0;mso-wrap-distance-right:9pt;mso-wrap-distance-bottom:0;mso-position-horizontal:absolute;mso-position-horizontal-relative:text;mso-position-vertical:absolute;mso-position-vertical-relative:text;v-text-anchor:middle" o:gfxdata="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" fillcolor="#9ecb81 [2169]" strokecolor="#70ad47 [3209]" strokeweight=".5pt">
+                <v:fill color2="#8ac066 [2617]" rotate="t" colors="0 #b5d5a7;.5 #aace99;1 #9cca86" focus="100%" type="gradient">
+                  <o:fill v:ext="view" type="gradientUnscaled"/>
+                </v:fill>
+                <v:textbox>
+                  <w:txbxContent>
+                    <w:p>
+                      <w:pPr>
+                        <w:jc w:val="center"/>
+                        <w:rPr>
+                          <w:rFonts w:hAnsi="Calibri"/>
+                          <w:color w:val="000000" w:themeColor="dark1"/>
+                          <w:kern w:val="24"/>
+                          <w:sz w:val="36"/>
+                          <w:szCs w:val="36"/>
+                          <w:lang w:val="en-US"/>
+                        </w:rPr>
+                      </w:pPr>
+                      <w:r>
+                        <w:rPr>
+                          <w:rFonts w:hAnsi="Calibri"/>
+                          <w:color w:val="000000" w:themeColor="dark1"/>
+                          <w:kern w:val="24"/>
+                          <w:sz w:val="36"/>
+                          <w:szCs w:val="36"/>
+                          <w:lang w:val="en-US"/>
+                        </w:rPr>
+                        <w:t>Event</w:t>
+                      </w:r>
+                    </w:p>
+                  </w:txbxContent>
+                </v:textbox>
+              </v:rect>
+            </w:pict>
+          </mc:Fallback>
+        </mc:AlternateContent>
+      </w:r>
+      <w:r>
+        <w:rPr>
+          <w:color w:val="0000FF"/>
+          <w:sz w:val="24"/>
+        </w:rPr>
+        <mc:AlternateContent>
+          <mc:Choice Requires="wps">
+            <w:drawing>
+              <wp:anchor distT="0" distB="0" distL="114300" distR="114300" simplePos="0" relativeHeight="251705344" behindDoc="0" locked="0" layoutInCell="1" allowOverlap="1" wp14:anchorId="19C7C215" wp14:editId="0441E86B">
+                <wp:simplePos x="0" y="0"/>
+                <wp:positionH relativeFrom="column">
+                  <wp:posOffset>4041140</wp:posOffset>
+                </wp:positionH>
+                <wp:positionV relativeFrom="paragraph">
+                  <wp:posOffset>1230630</wp:posOffset>
+                </wp:positionV>
+                <wp:extent cx="1079500" cy="359410"/>
+                <wp:effectExtent l="0" t="0" r="25400" b="21590"/>
+                <wp:wrapNone/>
+                <wp:docPr id="2122763679" name="Rectangle 6"/>
+                <wp:cNvGraphicFramePr xmlns:a="http://schemas.openxmlformats.org/drawingml/2006/main"/>
+                <a:graphic xmlns:a="http://schemas.openxmlformats.org/drawingml/2006/main">
+                  <a:graphicData uri="http://schemas.microsoft.com/office/word/2010/wordprocessingShape">
+                    <wps:wsp>
+                      <wps:cNvSpPr/>
+                      <wps:spPr>
+                        <a:xfrm>
+                          <a:off x="0" y="0"/>
+                          <a:ext cx="1079500" cy="359410"/>
+                        </a:xfrm>
+                        <a:prstGeom prst="rect">
+                          <a:avLst/>
+                        </a:prstGeom>
+                      </wps:spPr>
+                      <wps:style>
+                        <a:lnRef idx="1">
+                          <a:schemeClr val="accent4"/>
+                        </a:lnRef>
+                        <a:fillRef idx="2">
+                          <a:schemeClr val="accent4"/>
+                        </a:fillRef>
+                        <a:effectRef idx="1">
+                          <a:schemeClr val="accent4"/>
+                        </a:effectRef>
+                        <a:fontRef idx="minor">
+                          <a:schemeClr val="dk1"/>
+                        </a:fontRef>
+                      </wps:style>
+                      <wps:txbx>
+                        <w:txbxContent>
+                          <w:p>
+                            <w:pPr>
+                              <w:jc w:val="center"/>
+                              <w:rPr>
+                                <w:rFonts w:hAnsi="Calibri"/>
+                                <w:color w:val="000000" w:themeColor="dark1"/>
+                                <w:kern w:val="24"/>
+                                <w:sz w:val="36"/>
+                                <w:szCs w:val="36"/>
+                                <w:lang w:val="en-US"/>
+                              </w:rPr>
+                            </w:pPr>
+                            <w:r>
+                              <w:rPr>
+                                <w:rFonts w:hAnsi="Calibri"/>
+                                <w:color w:val="000000" w:themeColor="dark1"/>
+                                <w:kern w:val="24"/>
+                                <w:sz w:val="36"/>
+                                <w:szCs w:val="36"/>
+                                <w:lang w:val="en-US"/>
+                              </w:rPr>
+                              <w:t>Delegate</w:t>
+                            </w:r>
+                          </w:p>
+                        </w:txbxContent>
+                      </wps:txbx>
+                      <wps:bodyPr rtlCol="0" anchor="ctr"/>
+                    </wps:wsp>
+                  </a:graphicData>
+                </a:graphic>
+              </wp:anchor>
+            </w:drawing>
+          </mc:Choice>
+          <mc:Fallback>
+            <w:pict>
+              <v:rect w14:anchorId="19C7C215" id="Rectangle 6" o:spid="_x0000_s1036" style="position:absolute;margin-left:318.2pt;margin-top:96.9pt;width:85pt;height:28.3pt;z-index:251705344;visibility:visible;mso-wrap-style:square;mso-wrap-distance-left:9pt;mso-wrap-distance-top:0;mso-wrap-distance-right:9pt;mso-wrap-distance-bottom:0;mso-position-horizontal:absolute;mso-position-horizontal-relative:text;mso-position-vertical:absolute;mso-position-vertical-relative:text;v-text-anchor:middle" o:gfxdata="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" fillcolor="#ffd555 [2167]" strokecolor="#ffc000 [3207]" strokeweight=".5pt">
+                <v:fill color2="#ffcc31 [2615]" rotate="t" colors="0 #ffdd9c;.5 #ffd78e;1 #ffd479" focus="100%" type="gradient">
+                  <o:fill v:ext="view" type="gradientUnscaled"/>
+                </v:fill>
+                <v:textbox>
+                  <w:txbxContent>
+                    <w:p>
+                      <w:pPr>
+                        <w:jc w:val="center"/>
+                        <w:rPr>
+                          <w:rFonts w:hAnsi="Calibri"/>
+                          <w:color w:val="000000" w:themeColor="dark1"/>
+                          <w:kern w:val="24"/>
+                          <w:sz w:val="36"/>
+                          <w:szCs w:val="36"/>
+                          <w:lang w:val="en-US"/>
+                        </w:rPr>
+                      </w:pPr>
+                      <w:r>
+                        <w:rPr>
+                          <w:rFonts w:hAnsi="Calibri"/>
+                          <w:color w:val="000000" w:themeColor="dark1"/>
+                          <w:kern w:val="24"/>
+                          <w:sz w:val="36"/>
+                          <w:szCs w:val="36"/>
+                          <w:lang w:val="en-US"/>
+                        </w:rPr>
+                        <w:t>Delegate</w:t>
+                      </w:r>
+                    </w:p>
+                  </w:txbxContent>
+                </v:textbox>
+              </v:rect>
+            </w:pict>
+          </mc:Fallback>
+        </mc:AlternateContent>
+      </w:r>
+      <w:r>
+        <w:rPr>
+          <w:color w:val="0000FF"/>
+          <w:sz w:val="24"/>
+        </w:rPr>
+        <mc:AlternateContent>
+          <mc:Choice Requires="wps">
+            <w:drawing>
+              <wp:anchor distT="0" distB="0" distL="114300" distR="114300" simplePos="0" relativeHeight="251704320" behindDoc="0" locked="0" layoutInCell="1" allowOverlap="1" wp14:anchorId="4938309B" wp14:editId="19FC6F2E">
+                <wp:simplePos x="0" y="0"/>
+                <wp:positionH relativeFrom="column">
+                  <wp:posOffset>229870</wp:posOffset>
+                </wp:positionH>
+                <wp:positionV relativeFrom="paragraph">
+                  <wp:posOffset>1711960</wp:posOffset>
+                </wp:positionV>
+                <wp:extent cx="1799590" cy="359410"/>
+                <wp:effectExtent l="0" t="0" r="10160" b="21590"/>
+                <wp:wrapNone/>
+                <wp:docPr id="1753770779" name="Rectangle 5"/>
+                <wp:cNvGraphicFramePr xmlns:a="http://schemas.openxmlformats.org/drawingml/2006/main"/>
+                <a:graphic xmlns:a="http://schemas.openxmlformats.org/drawingml/2006/main">
+                  <a:graphicData uri="http://schemas.microsoft.com/office/word/2010/wordprocessingShape">
+                    <wps:wsp>
+                      <wps:cNvSpPr/>
+                      <wps:spPr>
+                        <a:xfrm>
+                          <a:off x="0" y="0"/>
+                          <a:ext cx="1799590" cy="359410"/>
+                        </a:xfrm>
+                        <a:prstGeom prst="rect">
+                          <a:avLst/>
+                        </a:prstGeom>
+                      </wps:spPr>
+                      <wps:style>
+                        <a:lnRef idx="1">
+                          <a:schemeClr val="accent2"/>
+                        </a:lnRef>
+                        <a:fillRef idx="2">
+                          <a:schemeClr val="accent2"/>
+                        </a:fillRef>
+                        <a:effectRef idx="1">
+                          <a:schemeClr val="accent2"/>
+                        </a:effectRef>
+                        <a:fontRef idx="minor">
+                          <a:schemeClr val="dk1"/>
+                        </a:fontRef>
+                      </wps:style>
+                      <wps:txbx>
+                        <w:txbxContent>
+                          <w:p>
+                            <w:pPr>
+                              <w:jc w:val="center"/>
+                              <w:rPr>
+                                <w:rFonts w:hAnsi="Calibri"/>
+                                <w:color w:val="000000" w:themeColor="dark1"/>
+                                <w:kern w:val="24"/>
+                                <w:sz w:val="36"/>
+                                <w:szCs w:val="36"/>
+                                <w:lang w:val="en-US"/>
+                              </w:rPr>
+                            </w:pPr>
+                            <w:r>
+                              <w:rPr>
+                                <w:rFonts w:hAnsi="Calibri"/>
+                                <w:color w:val="000000" w:themeColor="dark1"/>
+                                <w:kern w:val="24"/>
+                                <w:sz w:val="36"/>
+                                <w:szCs w:val="36"/>
+                                <w:lang w:val="en-US"/>
+                              </w:rPr>
+                              <w:t>Event Handler</w:t>
+                            </w:r>
+                          </w:p>
+                        </w:txbxContent>
+                      </wps:txbx>
+                      <wps:bodyPr rtlCol="0" anchor="ctr"/>
+                    </wps:wsp>
+                  </a:graphicData>
+                </a:graphic>
+              </wp:anchor>
+            </w:drawing>
+          </mc:Choice>
+          <mc:Fallback>
+            <w:pict>
+              <v:rect w14:anchorId="4938309B" id="Rectangle 5" o:spid="_x0000_s1037" style="position:absolute;margin-left:18.1pt;margin-top:134.8pt;width:141.7pt;height:28.3pt;z-index:251704320;visibility:visible;mso-wrap-style:square;mso-wrap-distance-left:9pt;mso-wrap-distance-top:0;mso-wrap-distance-right:9pt;mso-wrap-distance-bottom:0;mso-position-horizontal:absolute;mso-position-horizontal-relative:text;mso-position-vertical:absolute;mso-position-vertical-relative:text;v-text-anchor:middle" o:gfxdata="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" fillcolor="#f3a875 [2165]" strokecolor="#ed7d31 [3205]" strokeweight=".5pt">
+                <v:fill color2="#f09558 [2613]" rotate="t" colors="0 #f7bda4;.5 #f5b195;1 #f8a581" focus="100%" type="gradient">
+                  <o:fill v:ext="view" type="gradientUnscaled"/>
+                </v:fill>
+                <v:textbox>
+                  <w:txbxContent>
+                    <w:p>
+                      <w:pPr>
+                        <w:jc w:val="center"/>
+                        <w:rPr>
+                          <w:rFonts w:hAnsi="Calibri"/>
+                          <w:color w:val="000000" w:themeColor="dark1"/>
+                          <w:kern w:val="24"/>
+                          <w:sz w:val="36"/>
+                          <w:szCs w:val="36"/>
+                          <w:lang w:val="en-US"/>
+                        </w:rPr>
+                      </w:pPr>
+                      <w:r>
+                        <w:rPr>
+                          <w:rFonts w:hAnsi="Calibri"/>
+                          <w:color w:val="000000" w:themeColor="dark1"/>
+                          <w:kern w:val="24"/>
+                          <w:sz w:val="36"/>
+                          <w:szCs w:val="36"/>
+                          <w:lang w:val="en-US"/>
+                        </w:rPr>
+                        <w:t>Event Handler</w:t>
+                      </w:r>
+                    </w:p>
+                  </w:txbxContent>
+                </v:textbox>
+              </v:rect>
+            </w:pict>
+          </mc:Fallback>
+        </mc:AlternateContent>
+      </w:r>
+      <w:r>
+        <w:rPr>
+          <w:color w:val="0000FF"/>
+          <w:sz w:val="24"/>
+        </w:rPr>
+        <mc:AlternateContent>
+          <mc:Choice Requires="wps">
+            <w:drawing>
+              <wp:anchor distT="0" distB="0" distL="114300" distR="114300" simplePos="0" relativeHeight="251703296" behindDoc="0" locked="0" layoutInCell="1" allowOverlap="1" wp14:anchorId="3F0690A4" wp14:editId="5596EC84">
+                <wp:simplePos x="0" y="0"/>
+                <wp:positionH relativeFrom="column">
+                  <wp:posOffset>50165</wp:posOffset>
+                </wp:positionH>
+                <wp:positionV relativeFrom="paragraph">
+                  <wp:posOffset>1230630</wp:posOffset>
+                </wp:positionV>
+                <wp:extent cx="2159635" cy="359410"/>
+                <wp:effectExtent l="0" t="0" r="12065" b="21590"/>
+                <wp:wrapNone/>
+                <wp:docPr id="780404026" name="Rectangle 4"/>
+                <wp:cNvGraphicFramePr xmlns:a="http://schemas.openxmlformats.org/drawingml/2006/main"/>
+                <a:graphic xmlns:a="http://schemas.openxmlformats.org/drawingml/2006/main">
+                  <a:graphicData uri="http://schemas.microsoft.com/office/word/2010/wordprocessingShape">
+                    <wps:wsp>
+                      <wps:cNvSpPr/>
+                      <wps:spPr>
+                        <a:xfrm>
+                          <a:off x="0" y="0"/>
+                          <a:ext cx="2159635" cy="359410"/>
+                        </a:xfrm>
+                        <a:prstGeom prst="rect">
+                          <a:avLst/>
+                        </a:prstGeom>
+                      </wps:spPr>
+                      <wps:style>
+                        <a:lnRef idx="1">
+                          <a:schemeClr val="accent1"/>
+                        </a:lnRef>
+                        <a:fillRef idx="2">
+                          <a:schemeClr val="accent1"/>
+                        </a:fillRef>
+                        <a:effectRef idx="1">
+                          <a:schemeClr val="accent1"/>
+                        </a:effectRef>
+                        <a:fontRef idx="minor">
+                          <a:schemeClr val="dk1"/>
+                        </a:fontRef>
+                      </wps:style>
+                      <wps:txbx>
+                        <w:txbxContent>
+                          <w:p>
+                            <w:pPr>
+                              <w:jc w:val="center"/>
+                              <w:rPr>
+                                <w:rFonts w:hAnsi="Calibri"/>
+                                <w:color w:val="000000" w:themeColor="dark1"/>
+                                <w:kern w:val="24"/>
+                                <w:sz w:val="20"/>
+                                <w:szCs w:val="20"/>
+                                <w:lang w:val="en-US"/>
+                              </w:rPr>
+                            </w:pPr>
+                            <w:r>
+                              <w:rPr>
+                                <w:rFonts w:hAnsi="Calibri"/>
+                                <w:color w:val="000000" w:themeColor="dark1"/>
+                                <w:kern w:val="24"/>
+                                <w:sz w:val="20"/>
+                                <w:szCs w:val="20"/>
+                                <w:lang w:val="en-US"/>
+                              </w:rPr>
+                              <w:t xml:space="preserve">Subscribe: Event += </w:t>
+                            </w:r>
+                            <w:proofErr w:type="spellStart"/>
+                            <w:r>
+                              <w:rPr>
+                                <w:rFonts w:hAnsi="Calibri"/>
+                                <w:color w:val="000000" w:themeColor="dark1"/>
+                                <w:kern w:val="24"/>
+                                <w:sz w:val="20"/>
+                                <w:szCs w:val="20"/>
+                                <w:lang w:val="en-US"/>
+                              </w:rPr>
+                              <w:t>Event_Handler</w:t>
+                            </w:r>
+                            <w:proofErr w:type="spellEnd"/>
+                          </w:p>
+                        </w:txbxContent>
+                      </wps:txbx>
+                      <wps:bodyPr rtlCol="0" anchor="ctr"/>
+                    </wps:wsp>
+                  </a:graphicData>
+                </a:graphic>
+              </wp:anchor>
+            </w:drawing>
+          </mc:Choice>
+          <mc:Fallback>
+            <w:pict>
+              <v:rect w14:anchorId="3F0690A4" id="Rectangle 4" o:spid="_x0000_s1038" style="position:absolute;margin-left:3.95pt;margin-top:96.9pt;width:170.05pt;height:28.3pt;z-index:251703296;visibility:visible;mso-wrap-style:square;mso-wrap-distance-left:9pt;mso-wrap-distance-top:0;mso-wrap-distance-right:9pt;mso-wrap-distance-bottom:0;mso-position-horizontal:absolute;mso-position-horizontal-relative:text;mso-position-vertical:absolute;mso-position-vertical-relative:text;v-text-anchor:middle" o:gfxdata="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" fillcolor="#82a0d7 [2164]" strokecolor="#4472c4 [3204]" strokeweight=".5pt">
+                <v:fill color2="#678ccf [2612]" rotate="t" colors="0 #a8b7df;.5 #9aabd9;1 #879ed7" focus="100%" type="gradient">
+                  <o:fill v:ext="view" type="gradientUnscaled"/>
+                </v:fill>
+                <v:textbox>
+                  <w:txbxContent>
+                    <w:p>
+                      <w:pPr>
+                        <w:jc w:val="center"/>
+                        <w:rPr>
+                          <w:rFonts w:hAnsi="Calibri"/>
+                          <w:color w:val="000000" w:themeColor="dark1"/>
+                          <w:kern w:val="24"/>
+                          <w:sz w:val="20"/>
+                          <w:szCs w:val="20"/>
+                          <w:lang w:val="en-US"/>
+                        </w:rPr>
+                      </w:pPr>
+                      <w:r>
+                        <w:rPr>
+                          <w:rFonts w:hAnsi="Calibri"/>
+                          <w:color w:val="000000" w:themeColor="dark1"/>
+                          <w:kern w:val="24"/>
+                          <w:sz w:val="20"/>
+                          <w:szCs w:val="20"/>
+                          <w:lang w:val="en-US"/>
+                        </w:rPr>
+                        <w:t xml:space="preserve">Subscribe: Event += </w:t>
+                      </w:r>
+                      <w:proofErr w:type="spellStart"/>
+                      <w:r>
+                        <w:rPr>
+                          <w:rFonts w:hAnsi="Calibri"/>
+                          <w:color w:val="000000" w:themeColor="dark1"/>
+                          <w:kern w:val="24"/>
+                          <w:sz w:val="20"/>
+                          <w:szCs w:val="20"/>
+                          <w:lang w:val="en-US"/>
+                        </w:rPr>
+                        <w:t>Event_Handler</w:t>
+                      </w:r>
+                      <w:proofErr w:type="spellEnd"/>
+                    </w:p>
+                  </w:txbxContent>
+                </v:textbox>
+              </v:rect>
+            </w:pict>
+          </mc:Fallback>
+        </mc:AlternateContent>
+      </w:r>
+      <w:r>
+        <w:rPr>
+          <w:color w:val="0000FF"/>
+          <w:sz w:val="24"/>
+        </w:rPr>
+        <mc:AlternateContent>
+          <mc:Choice Requires="wps">
+            <w:drawing>
+              <wp:anchor distT="0" distB="0" distL="114300" distR="114300" simplePos="0" relativeHeight="251702272" behindDoc="0" locked="0" layoutInCell="1" allowOverlap="1" wp14:anchorId="70B06CB6" wp14:editId="102E26E6">
+                <wp:simplePos x="0" y="0"/>
+                <wp:positionH relativeFrom="column">
+                  <wp:posOffset>-129540</wp:posOffset>
+                </wp:positionH>
+                <wp:positionV relativeFrom="paragraph">
+                  <wp:posOffset>820420</wp:posOffset>
+                </wp:positionV>
+                <wp:extent cx="2519680" cy="1439545"/>
+                <wp:effectExtent l="0" t="0" r="13970" b="27305"/>
+                <wp:wrapNone/>
+                <wp:docPr id="493814479" name="Rectangle 3"/>
+                <wp:cNvGraphicFramePr xmlns:a="http://schemas.openxmlformats.org/drawingml/2006/main"/>
+                <a:graphic xmlns:a="http://schemas.openxmlformats.org/drawingml/2006/main">
+                  <a:graphicData uri="http://schemas.microsoft.com/office/word/2010/wordprocessingShape">
+                    <wps:wsp>
+                      <wps:cNvSpPr/>
+                      <wps:spPr>
+                        <a:xfrm>
+                          <a:off x="0" y="0"/>
+                          <a:ext cx="2519680" cy="1439545"/>
+                        </a:xfrm>
+                        <a:prstGeom prst="rect">
+                          <a:avLst/>
+                        </a:prstGeom>
+                      </wps:spPr>
+                      <wps:style>
+                        <a:lnRef idx="1">
+                          <a:schemeClr val="dk1"/>
+                        </a:lnRef>
+                        <a:fillRef idx="2">
+                          <a:schemeClr val="dk1"/>
+                        </a:fillRef>
+                        <a:effectRef idx="1">
+                          <a:schemeClr val="dk1"/>
+                        </a:effectRef>
+                        <a:fontRef idx="minor">
+                          <a:schemeClr val="dk1"/>
+                        </a:fontRef>
+                      </wps:style>
+                      <wps:txbx>
+                        <w:txbxContent>
+                          <w:p>
+                            <w:pPr>
+                              <w:jc w:val="center"/>
+                              <w:rPr>
+                                <w:rFonts w:hAnsi="Calibri"/>
+                                <w:color w:val="000000" w:themeColor="dark1"/>
+                                <w:kern w:val="24"/>
+                                <w:sz w:val="36"/>
+                                <w:szCs w:val="36"/>
+                                <w:lang w:val="en-US"/>
+                              </w:rPr>
+                            </w:pPr>
+                            <w:r>
+                              <w:rPr>
+                                <w:rFonts w:hAnsi="Calibri"/>
+                                <w:color w:val="000000" w:themeColor="dark1"/>
+                                <w:kern w:val="24"/>
+                                <w:sz w:val="36"/>
+                                <w:szCs w:val="36"/>
+                                <w:lang w:val="en-US"/>
+                              </w:rPr>
+                              <w:t>Subscriber</w:t>
+                            </w:r>
+                          </w:p>
+                        </w:txbxContent>
+                      </wps:txbx>
+                      <wps:bodyPr rtlCol="0" anchor="t"/>
+                    </wps:wsp>
+                  </a:graphicData>
+                </a:graphic>
+              </wp:anchor>
+            </w:drawing>
+          </mc:Choice>
+          <mc:Fallback>
+            <w:pict>
+              <v:rect w14:anchorId="70B06CB6" id="Rectangle 3" o:spid="_x0000_s1039" style="position:absolute;margin-left:-10.2pt;margin-top:64.6pt;width:198.4pt;height:113.35pt;z-index:251702272;visibility:visible;mso-wrap-style:square;mso-wrap-distance-left:9pt;mso-wrap-distance-top:0;mso-wrap-distance-right:9pt;mso-wrap-distance-bottom:0;mso-position-horizontal:absolute;mso-position-horizontal-relative:text;mso-position-vertical:absolute;mso-position-vertical-relative:text;v-text-anchor:top" o:gfxdata="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" fillcolor="#555 [2160]" strokecolor="black [3200]" strokeweight=".5pt">
+                <v:fill color2="#313131 [2608]" rotate="t" colors="0 #9b9b9b;.5 #8e8e8e;1 #797979" focus="100%" type="gradient">
+                  <o:fill v:ext="view" type="gradientUnscaled"/>
+                </v:fill>
+                <v:textbox>
+                  <w:txbxContent>
+                    <w:p>
+                      <w:pPr>
+                        <w:jc w:val="center"/>
+                        <w:rPr>
+                          <w:rFonts w:hAnsi="Calibri"/>
+                          <w:color w:val="000000" w:themeColor="dark1"/>
+                          <w:kern w:val="24"/>
+                          <w:sz w:val="36"/>
+                          <w:szCs w:val="36"/>
+                          <w:lang w:val="en-US"/>
+                        </w:rPr>
+                      </w:pPr>
+                      <w:r>
+                        <w:rPr>
+                          <w:rFonts w:hAnsi="Calibri"/>
+                          <w:color w:val="000000" w:themeColor="dark1"/>
+                          <w:kern w:val="24"/>
+                          <w:sz w:val="36"/>
+                          <w:szCs w:val="36"/>
+                          <w:lang w:val="en-US"/>
+                        </w:rPr>
+                        <w:t>Subscriber</w:t>
+                      </w:r>
+                    </w:p>
+                  </w:txbxContent>
+                </v:textbox>
+              </v:rect>
+            </w:pict>
+          </mc:Fallback>
+        </mc:AlternateContent>
+      </w:r>
+      <w:r>
+        <w:rPr>
+          <w:color w:val="0000FF"/>
+          <w:sz w:val="24"/>
+        </w:rPr>
+        <mc:AlternateContent>
+          <mc:Choice Requires="wps">
+            <w:drawing>
+              <wp:anchor distT="0" distB="0" distL="114300" distR="114300" simplePos="0" relativeHeight="251701248" behindDoc="0" locked="0" layoutInCell="1" allowOverlap="1" wp14:anchorId="78F338BE" wp14:editId="1B67A315">
+                <wp:simplePos x="0" y="0"/>
+                <wp:positionH relativeFrom="column">
+                  <wp:posOffset>3321050</wp:posOffset>
+                </wp:positionH>
+                <wp:positionV relativeFrom="paragraph">
+                  <wp:posOffset>820420</wp:posOffset>
+                </wp:positionV>
+                <wp:extent cx="2519680" cy="1439545"/>
+                <wp:effectExtent l="0" t="0" r="13970" b="27305"/>
+                <wp:wrapNone/>
+                <wp:docPr id="2115655612" name="Rectangle 1"/>
+                <wp:cNvGraphicFramePr xmlns:a="http://schemas.openxmlformats.org/drawingml/2006/main"/>
+                <a:graphic xmlns:a="http://schemas.openxmlformats.org/drawingml/2006/main">
+                  <a:graphicData uri="http://schemas.microsoft.com/office/word/2010/wordprocessingShape">
+                    <wps:wsp>
+                      <wps:cNvSpPr/>
+                      <wps:spPr>
+                        <a:xfrm>
+                          <a:off x="0" y="0"/>
+                          <a:ext cx="2519680" cy="1439545"/>
+                        </a:xfrm>
+                        <a:prstGeom prst="rect">
+                          <a:avLst/>
+                        </a:prstGeom>
+                      </wps:spPr>
+                      <wps:style>
+                        <a:lnRef idx="1">
+                          <a:schemeClr val="accent3"/>
+                        </a:lnRef>
+                        <a:fillRef idx="2">
+                          <a:schemeClr val="accent3"/>
+                        </a:fillRef>
+                        <a:effectRef idx="1">
+                          <a:schemeClr val="accent3"/>
+                        </a:effectRef>
+                        <a:fontRef idx="minor">
+                          <a:schemeClr val="dk1"/>
+                        </a:fontRef>
+                      </wps:style>
+                      <wps:txbx>
+                        <w:txbxContent>
+                          <w:p>
+                            <w:pPr>
+                              <w:jc w:val="center"/>
+                              <w:rPr>
+                                <w:rFonts w:hAnsi="Calibri"/>
+                                <w:color w:val="000000" w:themeColor="dark1"/>
+                                <w:kern w:val="24"/>
+                                <w:sz w:val="36"/>
+                                <w:szCs w:val="36"/>
+                                <w:lang w:val="en-US"/>
+                              </w:rPr>
+                            </w:pPr>
+                            <w:r>
+                              <w:rPr>
+                                <w:rFonts w:hAnsi="Calibri"/>
+                                <w:color w:val="000000" w:themeColor="dark1"/>
+                                <w:kern w:val="24"/>
+                                <w:sz w:val="36"/>
+                                <w:szCs w:val="36"/>
+                                <w:lang w:val="en-US"/>
+                              </w:rPr>
+                              <w:t>Publisher</w:t>
+                            </w:r>
+                          </w:p>
+                        </w:txbxContent>
+                      </wps:txbx>
+                      <wps:bodyPr rtlCol="0" anchor="t"/>
+                    </wps:wsp>
+                  </a:graphicData>
+                </a:graphic>
+              </wp:anchor>
+            </w:drawing>
+          </mc:Choice>
+          <mc:Fallback>
+            <w:pict>
+              <v:rect w14:anchorId="78F338BE" id="Rectangle 1" o:spid="_x0000_s1040" style="position:absolute;margin-left:261.5pt;margin-top:64.6pt;width:198.4pt;height:113.35pt;z-index:251701248;visibility:visible;mso-wrap-style:square;mso-wrap-distance-left:9pt;mso-wrap-distance-top:0;mso-wrap-distance-right:9pt;mso-wrap-distance-bottom:0;mso-position-horizontal:absolute;mso-position-horizontal-relative:text;mso-position-vertical:absolute;mso-position-vertical-relative:text;v-text-anchor:top" o:gfxdata="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" fillcolor="#c3c3c3 [2166]" strokecolor="#a5a5a5 [3206]" strokeweight=".5pt">
+                <v:fill color2="#b6b6b6 [2614]" rotate="t" colors="0 #d2d2d2;.5 #c8c8c8;1 silver" focus="100%" type="gradient">
+                  <o:fill v:ext="view" type="gradientUnscaled"/>
+                </v:fill>
+                <v:textbox>
+                  <w:txbxContent>
+                    <w:p>
+                      <w:pPr>
+                        <w:jc w:val="center"/>
+                        <w:rPr>
+                          <w:rFonts w:hAnsi="Calibri"/>
+                          <w:color w:val="000000" w:themeColor="dark1"/>
+                          <w:kern w:val="24"/>
+                          <w:sz w:val="36"/>
+                          <w:szCs w:val="36"/>
+                          <w:lang w:val="en-US"/>
+                        </w:rPr>
+                      </w:pPr>
+                      <w:r>
+                        <w:rPr>
+                          <w:rFonts w:hAnsi="Calibri"/>
+                          <w:color w:val="000000" w:themeColor="dark1"/>
+                          <w:kern w:val="24"/>
+                          <w:sz w:val="36"/>
+                          <w:szCs w:val="36"/>
+                          <w:lang w:val="en-US"/>
+                        </w:rPr>
+                        <w:t>Publisher</w:t>
+                      </w:r>
+                    </w:p>
+                  </w:txbxContent>
+                </v:textbox>
+              </v:rect>
+            </w:pict>
+          </mc:Fallback>
+        </mc:AlternateContent>
+      </w:r>
+      <w:r>
+        <w:rPr>
+          <w:rStyle w:val="MyStyleChar"/>
+        </w:rPr>
+        <w:t>It is to handle methods</w:t>
+      </w:r>
+      <w:r>
+        <w:rPr>
+          <w:rStyle w:val="MyStyleChar"/>
+        </w:rPr>
+        <w:t xml:space="preserve"> or delegates</w:t>
+      </w:r>
+      <w:r>
+        <w:rPr>
+          <w:rStyle w:val="MyStyleChar"/>
+        </w:rPr>
+        <w:t xml:space="preserve"> within the even</w:t>
+      </w:r>
+      <w:r>
+        <w:rPr>
+          <w:rStyle w:val="MyStyleChar"/>
+        </w:rPr>
+        <w:t>t.</w:t>
+      </w:r>
+      <w:r>
+        <w:rPr>
+          <w:rStyle w:val="MyStyleChar"/>
+        </w:rPr>
+        <w:t xml:space="preserve"> </w:t>
+      </w:r>
+      <w:r>
+        <w:rPr>
+          <w:rStyle w:val="MyStyleChar"/>
+        </w:rPr>
+        <w:t>In C# e</w:t>
+      </w:r>
+      <w:r>
+        <w:rPr>
+          <w:rStyle w:val="MyStyleChar"/>
+        </w:rPr>
+        <w:t>vents are encapsulated delegates, which means it is dependent on the delegate that it encapsulates. The class that raises the event is called a Publisher, &amp; the class that receives the notification is called a Subscriber. A single event can have multiple subscribers.</w:t>
+      </w:r>
     </w:p>
     <w:p>
       <w:pPr>
@@ -2033,7 +3237,9 @@
           <w:bottom w:val="single" w:sz="4" w:space="1" w:color="auto"/>
           <w:right w:val="single" w:sz="4" w:space="4" w:color="auto"/>
         </w:pBdr>
-        <w:jc w:val="center"/>
+        <w:rPr>
+          <w:rStyle w:val="MyStyleChar"/>
+        </w:rPr>
       </w:pPr>
     </w:p>
     <w:p>
@@ -2044,26 +3250,124 @@
           <w:bottom w:val="single" w:sz="4" w:space="1" w:color="auto"/>
           <w:right w:val="single" w:sz="4" w:space="4" w:color="auto"/>
         </w:pBdr>
-        <w:jc w:val="center"/>
-      </w:pPr>
-    </w:p>
-    <w:p>
-      <w:pPr>
-        <w:rPr>
-          <w:b/>
-          <w:bCs/>
+        <w:rPr>
+          <w:rStyle w:val="MyStyleChar"/>
+        </w:rPr>
+      </w:pPr>
+      <w:r>
+        <w:rPr>
+          <w:color w:val="0000FF"/>
           <w:sz w:val="24"/>
-          <w:szCs w:val="24"/>
-        </w:rPr>
-      </w:pPr>
-      <w:r>
-        <w:rPr>
-          <w:b/>
-          <w:bCs/>
-          <w:sz w:val="24"/>
-          <w:szCs w:val="24"/>
-        </w:rPr>
-        <w:t>1.1.4 AI Design Reflection</w:t>
+        </w:rPr>
+        <mc:AlternateContent>
+          <mc:Choice Requires="wps">
+            <w:drawing>
+              <wp:anchor distT="0" distB="0" distL="114300" distR="114300" simplePos="0" relativeHeight="251710464" behindDoc="0" locked="0" layoutInCell="1" allowOverlap="1" wp14:anchorId="523F3DEF" wp14:editId="0E967172">
+                <wp:simplePos x="0" y="0"/>
+                <wp:positionH relativeFrom="column">
+                  <wp:posOffset>2331720</wp:posOffset>
+                </wp:positionH>
+                <wp:positionV relativeFrom="paragraph">
+                  <wp:posOffset>10161</wp:posOffset>
+                </wp:positionV>
+                <wp:extent cx="1076960" cy="243840"/>
+                <wp:effectExtent l="0" t="0" r="0" b="0"/>
+                <wp:wrapNone/>
+                <wp:docPr id="35" name="TextBox 34">
+                  <a:extLst xmlns:a="http://schemas.openxmlformats.org/drawingml/2006/main">
+                    <a:ext uri="{FF2B5EF4-FFF2-40B4-BE49-F238E27FC236}">
+                      <a16:creationId xmlns:a16="http://schemas.microsoft.com/office/drawing/2014/main" id="{EE00CA05-C852-98D2-07C8-EA6F15AD4D9A}"/>
+                    </a:ext>
+                  </a:extLst>
+                </wp:docPr>
+                <wp:cNvGraphicFramePr/>
+                <a:graphic xmlns:a="http://schemas.openxmlformats.org/drawingml/2006/main">
+                  <a:graphicData uri="http://schemas.microsoft.com/office/word/2010/wordprocessingShape">
+                    <wps:wsp>
+                      <wps:cNvSpPr txBox="1"/>
+                      <wps:spPr>
+                        <a:xfrm>
+                          <a:off x="0" y="0"/>
+                          <a:ext cx="1076960" cy="243840"/>
+                        </a:xfrm>
+                        <a:prstGeom prst="rect">
+                          <a:avLst/>
+                        </a:prstGeom>
+                        <a:noFill/>
+                      </wps:spPr>
+                      <wps:txbx>
+                        <w:txbxContent>
+                          <w:p>
+                            <w:pPr>
+                              <w:rPr>
+                                <w:rFonts w:hAnsi="Calibri"/>
+                                <w:color w:val="000000" w:themeColor="text1"/>
+                                <w:kern w:val="24"/>
+                                <w:sz w:val="20"/>
+                                <w:szCs w:val="20"/>
+                                <w:lang w:val="en-US"/>
+                              </w:rPr>
+                            </w:pPr>
+                            <w:r>
+                              <w:rPr>
+                                <w:rFonts w:hAnsi="Calibri"/>
+                                <w:color w:val="000000" w:themeColor="text1"/>
+                                <w:kern w:val="24"/>
+                                <w:sz w:val="20"/>
+                                <w:szCs w:val="20"/>
+                                <w:lang w:val="en-US"/>
+                              </w:rPr>
+                              <w:t>Subscribe Events</w:t>
+                            </w:r>
+                          </w:p>
+                        </w:txbxContent>
+                      </wps:txbx>
+                      <wps:bodyPr wrap="square" rtlCol="0">
+                        <a:noAutofit/>
+                      </wps:bodyPr>
+                    </wps:wsp>
+                  </a:graphicData>
+                </a:graphic>
+                <wp14:sizeRelV relativeFrom="margin">
+                  <wp14:pctHeight>0</wp14:pctHeight>
+                </wp14:sizeRelV>
+              </wp:anchor>
+            </w:drawing>
+          </mc:Choice>
+          <mc:Fallback>
+            <w:pict>
+              <v:shape w14:anchorId="523F3DEF" id="TextBox 34" o:spid="_x0000_s1041" type="#_x0000_t202" style="position:absolute;margin-left:183.6pt;margin-top:.8pt;width:84.8pt;height:19.2pt;z-index:251710464;visibility:visible;mso-wrap-style:square;mso-height-percent:0;mso-wrap-distance-left:9pt;mso-wrap-distance-top:0;mso-wrap-distance-right:9pt;mso-wrap-distance-bottom:0;mso-position-horizontal:absolute;mso-position-horizontal-relative:text;mso-position-vertical:absolute;mso-position-vertical-relative:text;mso-height-percent:0;mso-height-relative:margin;v-text-anchor:top" o:gfxdata="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" filled="f" stroked="f">
+                <v:textbox>
+                  <w:txbxContent>
+                    <w:p>
+                      <w:pPr>
+                        <w:rPr>
+                          <w:rFonts w:hAnsi="Calibri"/>
+                          <w:color w:val="000000" w:themeColor="text1"/>
+                          <w:kern w:val="24"/>
+                          <w:sz w:val="20"/>
+                          <w:szCs w:val="20"/>
+                          <w:lang w:val="en-US"/>
+                        </w:rPr>
+                      </w:pPr>
+                      <w:r>
+                        <w:rPr>
+                          <w:rFonts w:hAnsi="Calibri"/>
+                          <w:color w:val="000000" w:themeColor="text1"/>
+                          <w:kern w:val="24"/>
+                          <w:sz w:val="20"/>
+                          <w:szCs w:val="20"/>
+                          <w:lang w:val="en-US"/>
+                        </w:rPr>
+                        <w:t>Subscribe Events</w:t>
+                      </w:r>
+                    </w:p>
+                  </w:txbxContent>
+                </v:textbox>
+              </v:shape>
+            </w:pict>
+          </mc:Fallback>
+        </mc:AlternateContent>
       </w:r>
     </w:p>
     <w:p>
@@ -2074,55 +3378,124 @@
           <w:bottom w:val="single" w:sz="4" w:space="1" w:color="auto"/>
           <w:right w:val="single" w:sz="4" w:space="4" w:color="auto"/>
         </w:pBdr>
-      </w:pPr>
-      <w:r>
         <w:rPr>
           <w:rStyle w:val="MyStyleChar"/>
         </w:rPr>
-        <w:t xml:space="preserve">The AI </w:t>
-      </w:r>
-      <w:r>
-        <w:rPr>
-          <w:rStyle w:val="MyStyleChar"/>
-        </w:rPr>
-        <w:t>follows</w:t>
-      </w:r>
-      <w:r>
-        <w:rPr>
-          <w:rStyle w:val="MyStyleChar"/>
-        </w:rPr>
-        <w:t xml:space="preserve"> the DFS path finding algorith</w:t>
-      </w:r>
-      <w:r>
-        <w:rPr>
-          <w:rStyle w:val="MyStyleChar"/>
-        </w:rPr>
-        <w:t>m.</w:t>
-      </w:r>
-      <w:r>
-        <w:rPr>
-          <w:rStyle w:val="MyStyleChar"/>
-        </w:rPr>
-        <w:t xml:space="preserve"> (Look at the Cover Sheet Section 1 Part 1-4)</w:t>
-      </w:r>
-    </w:p>
-    <w:p>
-      <w:pPr>
-        <w:rPr>
-          <w:b/>
-          <w:bCs/>
+      </w:pPr>
+      <w:r>
+        <w:rPr>
+          <w:color w:val="0000FF"/>
           <w:sz w:val="24"/>
-          <w:szCs w:val="24"/>
-        </w:rPr>
-      </w:pPr>
-      <w:r>
-        <w:rPr>
-          <w:b/>
-          <w:bCs/>
-          <w:sz w:val="24"/>
-          <w:szCs w:val="24"/>
-        </w:rPr>
-        <w:t>1.2.1 Planned HCI Device Integration Summary</w:t>
+        </w:rPr>
+        <mc:AlternateContent>
+          <mc:Choice Requires="wps">
+            <w:drawing>
+              <wp:anchor distT="0" distB="0" distL="114300" distR="114300" simplePos="0" relativeHeight="251711488" behindDoc="0" locked="0" layoutInCell="1" allowOverlap="1" wp14:anchorId="7E1B9745" wp14:editId="212875ED">
+                <wp:simplePos x="0" y="0"/>
+                <wp:positionH relativeFrom="column">
+                  <wp:posOffset>2438400</wp:posOffset>
+                </wp:positionH>
+                <wp:positionV relativeFrom="paragraph">
+                  <wp:posOffset>241301</wp:posOffset>
+                </wp:positionV>
+                <wp:extent cx="822960" cy="274320"/>
+                <wp:effectExtent l="0" t="0" r="0" b="0"/>
+                <wp:wrapNone/>
+                <wp:docPr id="41" name="TextBox 40">
+                  <a:extLst xmlns:a="http://schemas.openxmlformats.org/drawingml/2006/main">
+                    <a:ext uri="{FF2B5EF4-FFF2-40B4-BE49-F238E27FC236}">
+                      <a16:creationId xmlns:a16="http://schemas.microsoft.com/office/drawing/2014/main" id="{7630009E-20B8-045D-046D-1F6DD86EE648}"/>
+                    </a:ext>
+                  </a:extLst>
+                </wp:docPr>
+                <wp:cNvGraphicFramePr/>
+                <a:graphic xmlns:a="http://schemas.openxmlformats.org/drawingml/2006/main">
+                  <a:graphicData uri="http://schemas.microsoft.com/office/word/2010/wordprocessingShape">
+                    <wps:wsp>
+                      <wps:cNvSpPr txBox="1"/>
+                      <wps:spPr>
+                        <a:xfrm>
+                          <a:off x="0" y="0"/>
+                          <a:ext cx="822960" cy="274320"/>
+                        </a:xfrm>
+                        <a:prstGeom prst="rect">
+                          <a:avLst/>
+                        </a:prstGeom>
+                        <a:noFill/>
+                      </wps:spPr>
+                      <wps:txbx>
+                        <w:txbxContent>
+                          <w:p>
+                            <w:pPr>
+                              <w:rPr>
+                                <w:rFonts w:hAnsi="Calibri"/>
+                                <w:color w:val="000000" w:themeColor="text1"/>
+                                <w:kern w:val="24"/>
+                                <w:sz w:val="20"/>
+                                <w:szCs w:val="20"/>
+                                <w:lang w:val="en-US"/>
+                              </w:rPr>
+                            </w:pPr>
+                            <w:r>
+                              <w:rPr>
+                                <w:rFonts w:hAnsi="Calibri"/>
+                                <w:color w:val="000000" w:themeColor="text1"/>
+                                <w:kern w:val="24"/>
+                                <w:sz w:val="20"/>
+                                <w:szCs w:val="20"/>
+                                <w:lang w:val="en-US"/>
+                              </w:rPr>
+                              <w:t>Fires Events</w:t>
+                            </w:r>
+                          </w:p>
+                        </w:txbxContent>
+                      </wps:txbx>
+                      <wps:bodyPr wrap="square" rtlCol="0">
+                        <a:noAutofit/>
+                      </wps:bodyPr>
+                    </wps:wsp>
+                  </a:graphicData>
+                </a:graphic>
+                <wp14:sizeRelV relativeFrom="margin">
+                  <wp14:pctHeight>0</wp14:pctHeight>
+                </wp14:sizeRelV>
+              </wp:anchor>
+            </w:drawing>
+          </mc:Choice>
+          <mc:Fallback>
+            <w:pict>
+              <v:shape w14:anchorId="7E1B9745" id="TextBox 40" o:spid="_x0000_s1042" type="#_x0000_t202" style="position:absolute;margin-left:192pt;margin-top:19pt;width:64.8pt;height:21.6pt;z-index:251711488;visibility:visible;mso-wrap-style:square;mso-height-percent:0;mso-wrap-distance-left:9pt;mso-wrap-distance-top:0;mso-wrap-distance-right:9pt;mso-wrap-distance-bottom:0;mso-position-horizontal:absolute;mso-position-horizontal-relative:text;mso-position-vertical:absolute;mso-position-vertical-relative:text;mso-height-percent:0;mso-height-relative:margin;v-text-anchor:top" o:gfxdata="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" filled="f" stroked="f">
+                <v:textbox>
+                  <w:txbxContent>
+                    <w:p>
+                      <w:pPr>
+                        <w:rPr>
+                          <w:rFonts w:hAnsi="Calibri"/>
+                          <w:color w:val="000000" w:themeColor="text1"/>
+                          <w:kern w:val="24"/>
+                          <w:sz w:val="20"/>
+                          <w:szCs w:val="20"/>
+                          <w:lang w:val="en-US"/>
+                        </w:rPr>
+                      </w:pPr>
+                      <w:r>
+                        <w:rPr>
+                          <w:rFonts w:hAnsi="Calibri"/>
+                          <w:color w:val="000000" w:themeColor="text1"/>
+                          <w:kern w:val="24"/>
+                          <w:sz w:val="20"/>
+                          <w:szCs w:val="20"/>
+                          <w:lang w:val="en-US"/>
+                        </w:rPr>
+                        <w:t>Fires Events</w:t>
+                      </w:r>
+                    </w:p>
+                  </w:txbxContent>
+                </v:textbox>
+              </v:shape>
+            </w:pict>
+          </mc:Fallback>
+        </mc:AlternateContent>
       </w:r>
     </w:p>
     <w:p>
@@ -2133,62 +3506,10 @@
           <w:bottom w:val="single" w:sz="4" w:space="1" w:color="auto"/>
           <w:right w:val="single" w:sz="4" w:space="4" w:color="auto"/>
         </w:pBdr>
-      </w:pPr>
-      <w:r>
         <w:rPr>
           <w:rStyle w:val="MyStyleChar"/>
         </w:rPr>
-        <w:t xml:space="preserve">Keyboard, Mouse, </w:t>
-      </w:r>
-      <w:r>
-        <w:rPr>
-          <w:rStyle w:val="MyStyleChar"/>
-        </w:rPr>
-        <w:t xml:space="preserve">Xbox </w:t>
-      </w:r>
-      <w:r>
-        <w:rPr>
-          <w:rStyle w:val="MyStyleChar"/>
-        </w:rPr>
-        <w:t xml:space="preserve">Controller d-pad, &amp; </w:t>
-      </w:r>
-      <w:r>
-        <w:rPr>
-          <w:rStyle w:val="MyStyleChar"/>
-        </w:rPr>
-        <w:t xml:space="preserve">Xbox </w:t>
-      </w:r>
-      <w:r>
-        <w:rPr>
-          <w:rStyle w:val="MyStyleChar"/>
-        </w:rPr>
-        <w:t>Controller joystic</w:t>
-      </w:r>
-      <w:r>
-        <w:rPr>
-          <w:rStyle w:val="MyStyleChar"/>
-        </w:rPr>
-        <w:t>k.</w:t>
-      </w:r>
-    </w:p>
-    <w:p>
-      <w:pPr>
-        <w:rPr>
-          <w:b/>
-          <w:bCs/>
-          <w:sz w:val="24"/>
-          <w:szCs w:val="24"/>
-        </w:rPr>
-      </w:pPr>
-      <w:r>
-        <w:rPr>
-          <w:b/>
-          <w:bCs/>
-          <w:sz w:val="24"/>
-          <w:szCs w:val="24"/>
-        </w:rPr>
-        <w:t>1.2.2 C# Event System Summary</w:t>
-      </w:r>
+      </w:pPr>
     </w:p>
     <w:p>
       <w:pPr>
@@ -2198,25 +3519,152 @@
           <w:bottom w:val="single" w:sz="4" w:space="1" w:color="auto"/>
           <w:right w:val="single" w:sz="4" w:space="4" w:color="auto"/>
         </w:pBdr>
-      </w:pPr>
-      <w:r>
         <w:rPr>
           <w:rStyle w:val="MyStyleChar"/>
         </w:rPr>
-        <w:t>It is to handle methods within the even</w:t>
-      </w:r>
-      <w:r>
+      </w:pPr>
+      <w:r>
+        <w:rPr>
+          <w:color w:val="0000FF"/>
+          <w:sz w:val="24"/>
+        </w:rPr>
+        <mc:AlternateContent>
+          <mc:Choice Requires="wps">
+            <w:drawing>
+              <wp:anchor distT="0" distB="0" distL="114300" distR="114300" simplePos="0" relativeHeight="251712512" behindDoc="0" locked="0" layoutInCell="1" allowOverlap="1" wp14:anchorId="7158F893" wp14:editId="1A6F9AE9">
+                <wp:simplePos x="0" y="0"/>
+                <wp:positionH relativeFrom="column">
+                  <wp:posOffset>1562100</wp:posOffset>
+                </wp:positionH>
+                <wp:positionV relativeFrom="paragraph">
+                  <wp:posOffset>109220</wp:posOffset>
+                </wp:positionV>
+                <wp:extent cx="1417320" cy="601980"/>
+                <wp:effectExtent l="0" t="0" r="0" b="0"/>
+                <wp:wrapNone/>
+                <wp:docPr id="42" name="TextBox 41">
+                  <a:extLst xmlns:a="http://schemas.openxmlformats.org/drawingml/2006/main">
+                    <a:ext uri="{FF2B5EF4-FFF2-40B4-BE49-F238E27FC236}">
+                      <a16:creationId xmlns:a16="http://schemas.microsoft.com/office/drawing/2014/main" id="{9A29E1EB-75FE-452C-4580-44DFE2BA3D7F}"/>
+                    </a:ext>
+                  </a:extLst>
+                </wp:docPr>
+                <wp:cNvGraphicFramePr/>
+                <a:graphic xmlns:a="http://schemas.openxmlformats.org/drawingml/2006/main">
+                  <a:graphicData uri="http://schemas.microsoft.com/office/word/2010/wordprocessingShape">
+                    <wps:wsp>
+                      <wps:cNvSpPr txBox="1"/>
+                      <wps:spPr>
+                        <a:xfrm>
+                          <a:off x="0" y="0"/>
+                          <a:ext cx="1417320" cy="601980"/>
+                        </a:xfrm>
+                        <a:prstGeom prst="rect">
+                          <a:avLst/>
+                        </a:prstGeom>
+                        <a:noFill/>
+                      </wps:spPr>
+                      <wps:txbx>
+                        <w:txbxContent>
+                          <w:p>
+                            <w:pPr>
+                              <w:rPr>
+                                <w:rFonts w:hAnsi="Calibri"/>
+                                <w:color w:val="000000" w:themeColor="text1"/>
+                                <w:kern w:val="24"/>
+                                <w:sz w:val="20"/>
+                                <w:szCs w:val="20"/>
+                                <w:lang w:val="en-US"/>
+                              </w:rPr>
+                            </w:pPr>
+                            <w:r>
+                              <w:rPr>
+                                <w:rFonts w:hAnsi="Calibri"/>
+                                <w:color w:val="000000" w:themeColor="text1"/>
+                                <w:kern w:val="24"/>
+                                <w:sz w:val="20"/>
+                                <w:szCs w:val="20"/>
+                                <w:lang w:val="en-US"/>
+                              </w:rPr>
+                              <w:t>Event handler signature must match with event delegate signature</w:t>
+                            </w:r>
+                          </w:p>
+                        </w:txbxContent>
+                      </wps:txbx>
+                      <wps:bodyPr wrap="square" rtlCol="0">
+                        <a:noAutofit/>
+                      </wps:bodyPr>
+                    </wps:wsp>
+                  </a:graphicData>
+                </a:graphic>
+                <wp14:sizeRelV relativeFrom="margin">
+                  <wp14:pctHeight>0</wp14:pctHeight>
+                </wp14:sizeRelV>
+              </wp:anchor>
+            </w:drawing>
+          </mc:Choice>
+          <mc:Fallback>
+            <w:pict>
+              <v:shape w14:anchorId="7158F893" id="TextBox 41" o:spid="_x0000_s1043" type="#_x0000_t202" style="position:absolute;margin-left:123pt;margin-top:8.6pt;width:111.6pt;height:47.4pt;z-index:251712512;visibility:visible;mso-wrap-style:square;mso-height-percent:0;mso-wrap-distance-left:9pt;mso-wrap-distance-top:0;mso-wrap-distance-right:9pt;mso-wrap-distance-bottom:0;mso-position-horizontal:absolute;mso-position-horizontal-relative:text;mso-position-vertical:absolute;mso-position-vertical-relative:text;mso-height-percent:0;mso-height-relative:margin;v-text-anchor:top" o:gfxdata="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" filled="f" stroked="f">
+                <v:textbox>
+                  <w:txbxContent>
+                    <w:p>
+                      <w:pPr>
+                        <w:rPr>
+                          <w:rFonts w:hAnsi="Calibri"/>
+                          <w:color w:val="000000" w:themeColor="text1"/>
+                          <w:kern w:val="24"/>
+                          <w:sz w:val="20"/>
+                          <w:szCs w:val="20"/>
+                          <w:lang w:val="en-US"/>
+                        </w:rPr>
+                      </w:pPr>
+                      <w:r>
+                        <w:rPr>
+                          <w:rFonts w:hAnsi="Calibri"/>
+                          <w:color w:val="000000" w:themeColor="text1"/>
+                          <w:kern w:val="24"/>
+                          <w:sz w:val="20"/>
+                          <w:szCs w:val="20"/>
+                          <w:lang w:val="en-US"/>
+                        </w:rPr>
+                        <w:t>Event handler signature must match with event delegate signature</w:t>
+                      </w:r>
+                    </w:p>
+                  </w:txbxContent>
+                </v:textbox>
+              </v:shape>
+            </w:pict>
+          </mc:Fallback>
+        </mc:AlternateContent>
+      </w:r>
+    </w:p>
+    <w:p>
+      <w:pPr>
+        <w:pBdr>
+          <w:top w:val="single" w:sz="4" w:space="1" w:color="auto"/>
+          <w:left w:val="single" w:sz="4" w:space="4" w:color="auto"/>
+          <w:bottom w:val="single" w:sz="4" w:space="1" w:color="auto"/>
+          <w:right w:val="single" w:sz="4" w:space="4" w:color="auto"/>
+        </w:pBdr>
         <w:rPr>
           <w:rStyle w:val="MyStyleChar"/>
         </w:rPr>
-        <w:t>t.</w:t>
-      </w:r>
-      <w:r>
-        <w:rPr>
-          <w:rStyle w:val="MyStyleChar"/>
-        </w:rPr>
-        <w:t xml:space="preserve"> (Describe how events work in C#) (A diagram or chart of how different classes are linked &amp; how they use events)</w:t>
-      </w:r>
+      </w:pPr>
+    </w:p>
+    <w:p>
+      <w:pPr>
+        <w:pBdr>
+          <w:top w:val="single" w:sz="4" w:space="1" w:color="auto"/>
+          <w:left w:val="single" w:sz="4" w:space="4" w:color="auto"/>
+          <w:bottom w:val="single" w:sz="4" w:space="1" w:color="auto"/>
+          <w:right w:val="single" w:sz="4" w:space="4" w:color="auto"/>
+        </w:pBdr>
+        <w:rPr>
+          <w:color w:val="0000FF"/>
+          <w:sz w:val="24"/>
+        </w:rPr>
+      </w:pPr>
     </w:p>
     <w:p>
       <w:pPr>
@@ -2247,11 +3695,19 @@
         </w:pBdr>
         <w:spacing w:after="0"/>
       </w:pPr>
+      <w:proofErr w:type="spellStart"/>
       <w:r>
         <w:rPr>
           <w:rStyle w:val="MyStyleChar"/>
         </w:rPr>
-        <w:t xml:space="preserve">uGUI (Unity UI) </w:t>
+        <w:t>uGUI</w:t>
+      </w:r>
+      <w:proofErr w:type="spellEnd"/>
+      <w:r>
+        <w:rPr>
+          <w:rStyle w:val="MyStyleChar"/>
+        </w:rPr>
+        <w:t xml:space="preserve"> (Unity UI) </w:t>
       </w:r>
       <w:r>
         <w:rPr>
@@ -2300,11 +3756,19 @@
         </w:pBdr>
         <w:spacing w:after="0"/>
       </w:pPr>
+      <w:proofErr w:type="spellStart"/>
       <w:r>
         <w:rPr>
           <w:rStyle w:val="MyStyleChar"/>
         </w:rPr>
-        <w:t xml:space="preserve">uGUI </w:t>
+        <w:t>uGUI</w:t>
+      </w:r>
+      <w:proofErr w:type="spellEnd"/>
+      <w:r>
+        <w:rPr>
+          <w:rStyle w:val="MyStyleChar"/>
+        </w:rPr>
+        <w:t xml:space="preserve"> </w:t>
       </w:r>
       <w:r>
         <w:rPr>
@@ -2406,6 +3870,10 @@
           <w:bottom w:val="single" w:sz="4" w:space="1" w:color="auto"/>
           <w:right w:val="single" w:sz="4" w:space="4" w:color="auto"/>
         </w:pBdr>
+        <w:rPr>
+          <w:color w:val="0000FF"/>
+          <w:sz w:val="24"/>
+        </w:rPr>
       </w:pPr>
       <w:r>
         <w:rPr>
@@ -2435,13 +3903,19 @@
         <w:rPr>
           <w:rStyle w:val="MyStyleChar"/>
         </w:rPr>
-        <w:t xml:space="preserve"> </w:t>
+        <w:t xml:space="preserve"> A</w:t>
       </w:r>
       <w:r>
         <w:rPr>
           <w:rStyle w:val="MyStyleChar"/>
         </w:rPr>
-        <w:t>(search for relevant widget designs &amp; how they have been implemented)</w:t>
+        <w:t xml:space="preserve"> lot of mobile games use this type of UI widget or a joystick type widget</w:t>
+      </w:r>
+      <w:r>
+        <w:rPr>
+          <w:rStyle w:val="MyStyleChar"/>
+        </w:rPr>
+        <w:t>, they use these for movement &amp;or actions like attack, use an ability, &amp; interact.</w:t>
       </w:r>
     </w:p>
     <w:p>
@@ -2453,13 +3927,44 @@
           <w:szCs w:val="24"/>
         </w:rPr>
       </w:pPr>
-      <w:r>
+    </w:p>
+    <w:p>
+      <w:pPr>
         <w:rPr>
           <w:b/>
           <w:bCs/>
           <w:sz w:val="24"/>
           <w:szCs w:val="24"/>
         </w:rPr>
+      </w:pPr>
+    </w:p>
+    <w:p>
+      <w:pPr>
+        <w:rPr>
+          <w:b/>
+          <w:bCs/>
+          <w:sz w:val="24"/>
+          <w:szCs w:val="24"/>
+        </w:rPr>
+      </w:pPr>
+    </w:p>
+    <w:p>
+      <w:pPr>
+        <w:rPr>
+          <w:b/>
+          <w:bCs/>
+          <w:sz w:val="24"/>
+          <w:szCs w:val="24"/>
+        </w:rPr>
+      </w:pPr>
+      <w:r>
+        <w:rPr>
+          <w:b/>
+          <w:bCs/>
+          <w:sz w:val="24"/>
+          <w:szCs w:val="24"/>
+        </w:rPr>
+        <w:lastRenderedPageBreak/>
         <w:t>1.2.4 UI Widget Paper Prototype</w:t>
       </w:r>
     </w:p>
@@ -2486,13 +3991,13 @@
         <mc:AlternateContent>
           <mc:Choice Requires="wps">
             <w:drawing>
-              <wp:anchor distT="0" distB="0" distL="114300" distR="114300" simplePos="0" relativeHeight="251680768" behindDoc="0" locked="0" layoutInCell="1" allowOverlap="1" wp14:anchorId="6E44A2F0" wp14:editId="37904641">
+              <wp:anchor distT="0" distB="0" distL="114300" distR="114300" simplePos="0" relativeHeight="251680768" behindDoc="0" locked="0" layoutInCell="1" allowOverlap="1" wp14:anchorId="6E44A2F0" wp14:editId="03C5273F">
                 <wp:simplePos x="0" y="0"/>
                 <wp:positionH relativeFrom="page">
-                  <wp:posOffset>1977390</wp:posOffset>
+                  <wp:posOffset>1957070</wp:posOffset>
                 </wp:positionH>
                 <wp:positionV relativeFrom="page">
-                  <wp:posOffset>5260975</wp:posOffset>
+                  <wp:posOffset>1283335</wp:posOffset>
                 </wp:positionV>
                 <wp:extent cx="1079500" cy="1079500"/>
                 <wp:effectExtent l="0" t="0" r="6350" b="6350"/>
@@ -2552,7 +4057,7 @@
           </mc:Choice>
           <mc:Fallback>
             <w:pict>
-              <v:rect w14:anchorId="5C98262C" id="Rectangle 7" o:spid="_x0000_s1026" style="position:absolute;margin-left:155.7pt;margin-top:414.25pt;width:85pt;height:85pt;z-index:251680768;visibility:visible;mso-wrap-style:square;mso-width-percent:0;mso-height-percent:0;mso-wrap-distance-left:9pt;mso-wrap-distance-top:0;mso-wrap-distance-right:9pt;mso-wrap-distance-bottom:0;mso-position-horizontal:absolute;mso-position-horizontal-relative:page;mso-position-vertical:absolute;mso-position-vertical-relative:page;mso-width-percent:0;mso-height-percent:0;mso-width-relative:margin;mso-height-relative:margin;v-text-anchor:middle" o:gfxdata="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" fillcolor="#a5a5a5 [3206]" stroked="f">
+              <v:rect w14:anchorId="3A6291F1" id="Rectangle 7" o:spid="_x0000_s1026" style="position:absolute;margin-left:154.1pt;margin-top:101.05pt;width:85pt;height:85pt;z-index:251680768;visibility:visible;mso-wrap-style:square;mso-width-percent:0;mso-height-percent:0;mso-wrap-distance-left:9pt;mso-wrap-distance-top:0;mso-wrap-distance-right:9pt;mso-wrap-distance-bottom:0;mso-position-horizontal:absolute;mso-position-horizontal-relative:page;mso-position-vertical:absolute;mso-position-vertical-relative:page;mso-width-percent:0;mso-height-percent:0;mso-width-relative:margin;mso-height-relative:margin;v-text-anchor:middle" o:gfxdata="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" fillcolor="#a5a5a5 [3206]" stroked="f">
                 <w10:wrap anchorx="page" anchory="page"/>
               </v:rect>
             </w:pict>
@@ -2590,7 +4095,7 @@
         <mc:AlternateContent>
           <mc:Choice Requires="wps">
             <w:drawing>
-              <wp:anchor distT="0" distB="0" distL="114300" distR="114300" simplePos="0" relativeHeight="251699200" behindDoc="0" locked="0" layoutInCell="1" allowOverlap="1" wp14:anchorId="36D3904C" wp14:editId="1EB20705">
+              <wp:anchor distT="0" distB="0" distL="114300" distR="114300" simplePos="0" relativeHeight="251699200" behindDoc="0" locked="0" layoutInCell="1" allowOverlap="1" wp14:anchorId="36D3904C" wp14:editId="65D11AE9">
                 <wp:simplePos x="0" y="0"/>
                 <wp:positionH relativeFrom="column">
                   <wp:posOffset>2735580</wp:posOffset>
@@ -2671,7 +4176,7 @@
           </mc:Choice>
           <mc:Fallback>
             <w:pict>
-              <v:shape w14:anchorId="36D3904C" id="Text Box 14" o:spid="_x0000_s1035" type="#_x0000_t202" style="position:absolute;left:0;text-align:left;margin-left:215.4pt;margin-top:11.5pt;width:166.8pt;height:36.75pt;z-index:251699200;visibility:visible;mso-wrap-style:square;mso-width-percent:0;mso-wrap-distance-left:9pt;mso-wrap-distance-top:0;mso-wrap-distance-right:9pt;mso-wrap-distance-bottom:0;mso-position-horizontal:absolute;mso-position-horizontal-relative:text;mso-position-vertical:absolute;mso-position-vertical-relative:text;mso-width-percent:0;mso-width-relative:margin;v-text-anchor:top" o:gfxdata="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" fillcolor="white [3201]" strokeweight=".5pt">
+              <v:shape w14:anchorId="36D3904C" id="Text Box 14" o:spid="_x0000_s1044" type="#_x0000_t202" style="position:absolute;left:0;text-align:left;margin-left:215.4pt;margin-top:11.5pt;width:166.8pt;height:36.75pt;z-index:251699200;visibility:visible;mso-wrap-style:square;mso-width-percent:0;mso-wrap-distance-left:9pt;mso-wrap-distance-top:0;mso-wrap-distance-right:9pt;mso-wrap-distance-bottom:0;mso-position-horizontal:absolute;mso-position-horizontal-relative:text;mso-position-vertical:absolute;mso-position-vertical-relative:text;mso-width-percent:0;mso-width-relative:margin;v-text-anchor:top" o:gfxdata="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" fillcolor="white [3201]" strokeweight=".5pt">
                 <v:textbox>
                   <w:txbxContent>
                     <w:p>
@@ -2746,18 +4251,18 @@
         <mc:AlternateContent>
           <mc:Choice Requires="wps">
             <w:drawing>
-              <wp:anchor distT="0" distB="0" distL="114300" distR="114300" simplePos="0" relativeHeight="251696128" behindDoc="0" locked="0" layoutInCell="1" allowOverlap="1" wp14:anchorId="37BD1996" wp14:editId="708935A1">
+              <wp:anchor distT="0" distB="0" distL="114300" distR="114300" simplePos="0" relativeHeight="251698176" behindDoc="0" locked="0" layoutInCell="1" allowOverlap="1" wp14:anchorId="403A8BE2" wp14:editId="08C65DB2">
                 <wp:simplePos x="0" y="0"/>
                 <wp:positionH relativeFrom="page">
-                  <wp:posOffset>3419475</wp:posOffset>
+                  <wp:posOffset>4479290</wp:posOffset>
                 </wp:positionH>
                 <wp:positionV relativeFrom="page">
-                  <wp:posOffset>7489825</wp:posOffset>
+                  <wp:posOffset>4592320</wp:posOffset>
                 </wp:positionV>
                 <wp:extent cx="1079500" cy="1079500"/>
                 <wp:effectExtent l="0" t="0" r="6350" b="6350"/>
                 <wp:wrapNone/>
-                <wp:docPr id="28" name="Rectangle 28"/>
+                <wp:docPr id="30" name="Rectangle 30"/>
                 <wp:cNvGraphicFramePr/>
                 <a:graphic xmlns:a="http://schemas.openxmlformats.org/drawingml/2006/main">
                   <a:graphicData uri="http://schemas.microsoft.com/office/word/2010/wordprocessingShape">
@@ -2772,7 +4277,7 @@
                           <a:avLst/>
                         </a:prstGeom>
                         <a:solidFill>
-                          <a:schemeClr val="accent3"/>
+                          <a:srgbClr val="FF0000"/>
                         </a:solidFill>
                         <a:ln>
                           <a:noFill/>
@@ -2792,6 +4297,24 @@
                           <a:schemeClr val="lt1"/>
                         </a:fontRef>
                       </wps:style>
+                      <wps:txbx>
+                        <w:txbxContent>
+                          <w:p>
+                            <w:pPr>
+                              <w:jc w:val="center"/>
+                              <w:rPr>
+                                <w:lang w:val="en-US"/>
+                              </w:rPr>
+                            </w:pPr>
+                            <w:r>
+                              <w:rPr>
+                                <w:lang w:val="en-US"/>
+                              </w:rPr>
+                              <w:t>This is the widget if it gets an input &amp; can’t move in that direction</w:t>
+                            </w:r>
+                          </w:p>
+                        </w:txbxContent>
+                      </wps:txbx>
                       <wps:bodyPr rot="0" spcFirstLastPara="0" vertOverflow="overflow" horzOverflow="overflow" vert="horz" wrap="square" lIns="91440" tIns="45720" rIns="91440" bIns="45720" numCol="1" spcCol="0" rtlCol="0" fromWordArt="0" anchor="ctr" anchorCtr="0" forceAA="0" compatLnSpc="1">
                         <a:prstTxWarp prst="textNoShape">
                           <a:avLst/>
@@ -2812,182 +4335,12 @@
           </mc:Choice>
           <mc:Fallback>
             <w:pict>
-              <v:rect w14:anchorId="45377DEF" id="Rectangle 28" o:spid="_x0000_s1026" style="position:absolute;margin-left:269.25pt;margin-top:589.75pt;width:85pt;height:85pt;z-index:251696128;visibility:visible;mso-wrap-style:square;mso-width-percent:0;mso-height-percent:0;mso-wrap-distance-left:9pt;mso-wrap-distance-top:0;mso-wrap-distance-right:9pt;mso-wrap-distance-bottom:0;mso-position-horizontal:absolute;mso-position-horizontal-relative:page;mso-position-vertical:absolute;mso-position-vertical-relative:page;mso-width-percent:0;mso-height-percent:0;mso-width-relative:margin;mso-height-relative:margin;v-text-anchor:middle" o:gfxdata="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" fillcolor="#a5a5a5 [3206]" stroked="f">
-                <w10:wrap anchorx="page" anchory="page"/>
-              </v:rect>
-            </w:pict>
-          </mc:Fallback>
-        </mc:AlternateContent>
-      </w:r>
-      <w:r>
-        <w:rPr>
-          <w:i/>
-          <w:iCs/>
-          <w:noProof/>
-        </w:rPr>
-        <mc:AlternateContent>
-          <mc:Choice Requires="wps">
-            <w:drawing>
-              <wp:anchor distT="0" distB="0" distL="114300" distR="114300" simplePos="0" relativeHeight="251686912" behindDoc="0" locked="0" layoutInCell="1" allowOverlap="1" wp14:anchorId="1F7A79FF" wp14:editId="18AE4491">
-                <wp:simplePos x="0" y="0"/>
-                <wp:positionH relativeFrom="page">
-                  <wp:posOffset>1977390</wp:posOffset>
-                </wp:positionH>
-                <wp:positionV relativeFrom="page">
-                  <wp:posOffset>7421245</wp:posOffset>
-                </wp:positionV>
-                <wp:extent cx="1079500" cy="1079500"/>
-                <wp:effectExtent l="0" t="0" r="6350" b="6350"/>
-                <wp:wrapNone/>
-                <wp:docPr id="12" name="Rectangle 12"/>
-                <wp:cNvGraphicFramePr/>
-                <a:graphic xmlns:a="http://schemas.openxmlformats.org/drawingml/2006/main">
-                  <a:graphicData uri="http://schemas.microsoft.com/office/word/2010/wordprocessingShape">
-                    <wps:wsp>
-                      <wps:cNvSpPr/>
-                      <wps:spPr>
-                        <a:xfrm>
-                          <a:off x="0" y="0"/>
-                          <a:ext cx="1079500" cy="1079500"/>
-                        </a:xfrm>
-                        <a:prstGeom prst="rect">
-                          <a:avLst/>
-                        </a:prstGeom>
-                        <a:solidFill>
-                          <a:schemeClr val="accent3"/>
-                        </a:solidFill>
-                        <a:ln>
-                          <a:noFill/>
-                        </a:ln>
-                      </wps:spPr>
-                      <wps:style>
-                        <a:lnRef idx="0">
-                          <a:scrgbClr r="0" g="0" b="0"/>
-                        </a:lnRef>
-                        <a:fillRef idx="0">
-                          <a:scrgbClr r="0" g="0" b="0"/>
-                        </a:fillRef>
-                        <a:effectRef idx="0">
-                          <a:scrgbClr r="0" g="0" b="0"/>
-                        </a:effectRef>
-                        <a:fontRef idx="minor">
-                          <a:schemeClr val="lt1"/>
-                        </a:fontRef>
-                      </wps:style>
-                      <wps:bodyPr rot="0" spcFirstLastPara="0" vertOverflow="overflow" horzOverflow="overflow" vert="horz" wrap="square" lIns="91440" tIns="45720" rIns="91440" bIns="45720" numCol="1" spcCol="0" rtlCol="0" fromWordArt="0" anchor="ctr" anchorCtr="0" forceAA="0" compatLnSpc="1">
-                        <a:prstTxWarp prst="textNoShape">
-                          <a:avLst/>
-                        </a:prstTxWarp>
-                        <a:noAutofit/>
-                      </wps:bodyPr>
-                    </wps:wsp>
-                  </a:graphicData>
-                </a:graphic>
-                <wp14:sizeRelH relativeFrom="margin">
-                  <wp14:pctWidth>0</wp14:pctWidth>
-                </wp14:sizeRelH>
-                <wp14:sizeRelV relativeFrom="margin">
-                  <wp14:pctHeight>0</wp14:pctHeight>
-                </wp14:sizeRelV>
-              </wp:anchor>
-            </w:drawing>
-          </mc:Choice>
-          <mc:Fallback>
-            <w:pict>
-              <v:rect w14:anchorId="232B765E" id="Rectangle 12" o:spid="_x0000_s1026" style="position:absolute;margin-left:155.7pt;margin-top:584.35pt;width:85pt;height:85pt;z-index:251686912;visibility:visible;mso-wrap-style:square;mso-width-percent:0;mso-height-percent:0;mso-wrap-distance-left:9pt;mso-wrap-distance-top:0;mso-wrap-distance-right:9pt;mso-wrap-distance-bottom:0;mso-position-horizontal:absolute;mso-position-horizontal-relative:page;mso-position-vertical:absolute;mso-position-vertical-relative:page;mso-width-percent:0;mso-height-percent:0;mso-width-relative:margin;mso-height-relative:margin;v-text-anchor:middle" o:gfxdata="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" fillcolor="#a5a5a5 [3206]" stroked="f">
-                <w10:wrap anchorx="page" anchory="page"/>
-              </v:rect>
-            </w:pict>
-          </mc:Fallback>
-        </mc:AlternateContent>
-      </w:r>
-      <w:r>
-        <w:rPr>
-          <w:i/>
-          <w:iCs/>
-          <w:noProof/>
-        </w:rPr>
-        <mc:AlternateContent>
-          <mc:Choice Requires="wps">
-            <w:drawing>
-              <wp:anchor distT="0" distB="0" distL="114300" distR="114300" simplePos="0" relativeHeight="251693056" behindDoc="0" locked="0" layoutInCell="1" allowOverlap="1" wp14:anchorId="71CE7931" wp14:editId="0BAA2085">
-                <wp:simplePos x="0" y="0"/>
-                <wp:positionH relativeFrom="page">
-                  <wp:posOffset>1996440</wp:posOffset>
-                </wp:positionH>
-                <wp:positionV relativeFrom="page">
-                  <wp:posOffset>6520815</wp:posOffset>
-                </wp:positionV>
-                <wp:extent cx="1036320" cy="687070"/>
-                <wp:effectExtent l="0" t="0" r="11430" b="17780"/>
-                <wp:wrapNone/>
-                <wp:docPr id="25" name="Text Box 25"/>
-                <wp:cNvGraphicFramePr/>
-                <a:graphic xmlns:a="http://schemas.openxmlformats.org/drawingml/2006/main">
-                  <a:graphicData uri="http://schemas.microsoft.com/office/word/2010/wordprocessingShape">
-                    <wps:wsp>
-                      <wps:cNvSpPr txBox="1"/>
-                      <wps:spPr>
-                        <a:xfrm>
-                          <a:off x="0" y="0"/>
-                          <a:ext cx="1036320" cy="687070"/>
-                        </a:xfrm>
-                        <a:prstGeom prst="rect">
-                          <a:avLst/>
-                        </a:prstGeom>
-                        <a:solidFill>
-                          <a:schemeClr val="lt1"/>
-                        </a:solidFill>
-                        <a:ln w="6350">
-                          <a:solidFill>
-                            <a:prstClr val="black"/>
-                          </a:solidFill>
-                        </a:ln>
-                      </wps:spPr>
-                      <wps:txbx>
-                        <w:txbxContent>
-                          <w:p>
-                            <w:pPr>
-                              <w:pStyle w:val="MyStyle"/>
-                              <w:rPr>
-                                <w:lang w:val="en-US"/>
-                              </w:rPr>
-                            </w:pPr>
-                            <w:r>
-                              <w:rPr>
-                                <w:lang w:val="en-US"/>
-                              </w:rPr>
-                              <w:t>This is the UI widget in its neutral state.</w:t>
-                            </w:r>
-                          </w:p>
-                        </w:txbxContent>
-                      </wps:txbx>
-                      <wps:bodyPr rot="0" spcFirstLastPara="0" vertOverflow="overflow" horzOverflow="overflow" vert="horz" wrap="square" lIns="91440" tIns="45720" rIns="91440" bIns="45720" numCol="1" spcCol="0" rtlCol="0" fromWordArt="0" anchor="t" anchorCtr="0" forceAA="0" compatLnSpc="1">
-                        <a:prstTxWarp prst="textNoShape">
-                          <a:avLst/>
-                        </a:prstTxWarp>
-                        <a:noAutofit/>
-                      </wps:bodyPr>
-                    </wps:wsp>
-                  </a:graphicData>
-                </a:graphic>
-                <wp14:sizeRelH relativeFrom="margin">
-                  <wp14:pctWidth>0</wp14:pctWidth>
-                </wp14:sizeRelH>
-                <wp14:sizeRelV relativeFrom="margin">
-                  <wp14:pctHeight>0</wp14:pctHeight>
-                </wp14:sizeRelV>
-              </wp:anchor>
-            </w:drawing>
-          </mc:Choice>
-          <mc:Fallback>
-            <w:pict>
-              <v:shape w14:anchorId="71CE7931" id="Text Box 25" o:spid="_x0000_s1036" type="#_x0000_t202" style="position:absolute;left:0;text-align:left;margin-left:157.2pt;margin-top:513.45pt;width:81.6pt;height:54.1pt;z-index:251693056;visibility:visible;mso-wrap-style:square;mso-width-percent:0;mso-height-percent:0;mso-wrap-distance-left:9pt;mso-wrap-distance-top:0;mso-wrap-distance-right:9pt;mso-wrap-distance-bottom:0;mso-position-horizontal:absolute;mso-position-horizontal-relative:page;mso-position-vertical:absolute;mso-position-vertical-relative:page;mso-width-percent:0;mso-height-percent:0;mso-width-relative:margin;mso-height-relative:margin;v-text-anchor:top" o:gfxdata="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" fillcolor="white [3201]" strokeweight=".5pt">
+              <v:rect w14:anchorId="403A8BE2" id="Rectangle 30" o:spid="_x0000_s1045" style="position:absolute;left:0;text-align:left;margin-left:352.7pt;margin-top:361.6pt;width:85pt;height:85pt;z-index:251698176;visibility:visible;mso-wrap-style:square;mso-width-percent:0;mso-height-percent:0;mso-wrap-distance-left:9pt;mso-wrap-distance-top:0;mso-wrap-distance-right:9pt;mso-wrap-distance-bottom:0;mso-position-horizontal:absolute;mso-position-horizontal-relative:page;mso-position-vertical:absolute;mso-position-vertical-relative:page;mso-width-percent:0;mso-height-percent:0;mso-width-relative:margin;mso-height-relative:margin;v-text-anchor:middle" o:gfxdata="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" fillcolor="red" stroked="f">
                 <v:textbox>
                   <w:txbxContent>
                     <w:p>
                       <w:pPr>
-                        <w:pStyle w:val="MyStyle"/>
+                        <w:jc w:val="center"/>
                         <w:rPr>
                           <w:lang w:val="en-US"/>
                         </w:rPr>
@@ -2996,94 +4349,12 @@
                         <w:rPr>
                           <w:lang w:val="en-US"/>
                         </w:rPr>
-                        <w:t>This is the UI widget in its neutral state.</w:t>
+                        <w:t>This is the widget if it gets an input &amp; can’t move in that direction</w:t>
                       </w:r>
                     </w:p>
                   </w:txbxContent>
                 </v:textbox>
                 <w10:wrap anchorx="page" anchory="page"/>
-              </v:shape>
-            </w:pict>
-          </mc:Fallback>
-        </mc:AlternateContent>
-      </w:r>
-      <w:r>
-        <w:rPr>
-          <w:i/>
-          <w:iCs/>
-          <w:noProof/>
-        </w:rPr>
-        <mc:AlternateContent>
-          <mc:Choice Requires="wps">
-            <w:drawing>
-              <wp:anchor distT="0" distB="0" distL="114300" distR="114300" simplePos="0" relativeHeight="251682816" behindDoc="0" locked="0" layoutInCell="1" allowOverlap="1" wp14:anchorId="48AB28B3" wp14:editId="4F8064DC">
-                <wp:simplePos x="0" y="0"/>
-                <wp:positionH relativeFrom="page">
-                  <wp:posOffset>897255</wp:posOffset>
-                </wp:positionH>
-                <wp:positionV relativeFrom="page">
-                  <wp:posOffset>6341110</wp:posOffset>
-                </wp:positionV>
-                <wp:extent cx="1079500" cy="1079500"/>
-                <wp:effectExtent l="0" t="0" r="6350" b="6350"/>
-                <wp:wrapNone/>
-                <wp:docPr id="8" name="Rectangle 8"/>
-                <wp:cNvGraphicFramePr/>
-                <a:graphic xmlns:a="http://schemas.openxmlformats.org/drawingml/2006/main">
-                  <a:graphicData uri="http://schemas.microsoft.com/office/word/2010/wordprocessingShape">
-                    <wps:wsp>
-                      <wps:cNvSpPr/>
-                      <wps:spPr>
-                        <a:xfrm>
-                          <a:off x="0" y="0"/>
-                          <a:ext cx="1079500" cy="1079500"/>
-                        </a:xfrm>
-                        <a:prstGeom prst="rect">
-                          <a:avLst/>
-                        </a:prstGeom>
-                        <a:solidFill>
-                          <a:schemeClr val="accent3"/>
-                        </a:solidFill>
-                        <a:ln>
-                          <a:noFill/>
-                        </a:ln>
-                      </wps:spPr>
-                      <wps:style>
-                        <a:lnRef idx="0">
-                          <a:scrgbClr r="0" g="0" b="0"/>
-                        </a:lnRef>
-                        <a:fillRef idx="0">
-                          <a:scrgbClr r="0" g="0" b="0"/>
-                        </a:fillRef>
-                        <a:effectRef idx="0">
-                          <a:scrgbClr r="0" g="0" b="0"/>
-                        </a:effectRef>
-                        <a:fontRef idx="minor">
-                          <a:schemeClr val="lt1"/>
-                        </a:fontRef>
-                      </wps:style>
-                      <wps:bodyPr rot="0" spcFirstLastPara="0" vertOverflow="overflow" horzOverflow="overflow" vert="horz" wrap="square" lIns="91440" tIns="45720" rIns="91440" bIns="45720" numCol="1" spcCol="0" rtlCol="0" fromWordArt="0" anchor="ctr" anchorCtr="0" forceAA="0" compatLnSpc="1">
-                        <a:prstTxWarp prst="textNoShape">
-                          <a:avLst/>
-                        </a:prstTxWarp>
-                        <a:noAutofit/>
-                      </wps:bodyPr>
-                    </wps:wsp>
-                  </a:graphicData>
-                </a:graphic>
-                <wp14:sizeRelH relativeFrom="margin">
-                  <wp14:pctWidth>0</wp14:pctWidth>
-                </wp14:sizeRelH>
-                <wp14:sizeRelV relativeFrom="margin">
-                  <wp14:pctHeight>0</wp14:pctHeight>
-                </wp14:sizeRelV>
-              </wp:anchor>
-            </w:drawing>
-          </mc:Choice>
-          <mc:Fallback>
-            <w:pict>
-              <v:rect w14:anchorId="6BE647B8" id="Rectangle 8" o:spid="_x0000_s1026" style="position:absolute;margin-left:70.65pt;margin-top:499.3pt;width:85pt;height:85pt;z-index:251682816;visibility:visible;mso-wrap-style:square;mso-width-percent:0;mso-height-percent:0;mso-wrap-distance-left:9pt;mso-wrap-distance-top:0;mso-wrap-distance-right:9pt;mso-wrap-distance-bottom:0;mso-position-horizontal:absolute;mso-position-horizontal-relative:page;mso-position-vertical:absolute;mso-position-vertical-relative:page;mso-width-percent:0;mso-height-percent:0;mso-width-relative:margin;mso-height-relative:margin;v-text-anchor:middle" o:gfxdata="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" fillcolor="#a5a5a5 [3206]" stroked="f">
-                <w10:wrap anchorx="page" anchory="page"/>
               </v:rect>
             </w:pict>
           </mc:Fallback>
@@ -3098,177 +4369,13 @@
         <mc:AlternateContent>
           <mc:Choice Requires="wps">
             <w:drawing>
-              <wp:anchor distT="0" distB="0" distL="114300" distR="114300" simplePos="0" relativeHeight="251684864" behindDoc="0" locked="0" layoutInCell="1" allowOverlap="1" wp14:anchorId="18E6D421" wp14:editId="1B601132">
+              <wp:anchor distT="0" distB="0" distL="114300" distR="114300" simplePos="0" relativeHeight="251697152" behindDoc="0" locked="0" layoutInCell="1" allowOverlap="1" wp14:anchorId="39384BDD" wp14:editId="0615AE24">
                 <wp:simplePos x="0" y="0"/>
                 <wp:positionH relativeFrom="page">
-                  <wp:posOffset>3057525</wp:posOffset>
+                  <wp:posOffset>5559425</wp:posOffset>
                 </wp:positionH>
                 <wp:positionV relativeFrom="page">
-                  <wp:posOffset>6341110</wp:posOffset>
-                </wp:positionV>
-                <wp:extent cx="1079500" cy="1079500"/>
-                <wp:effectExtent l="0" t="0" r="6350" b="6350"/>
-                <wp:wrapNone/>
-                <wp:docPr id="11" name="Rectangle 11"/>
-                <wp:cNvGraphicFramePr/>
-                <a:graphic xmlns:a="http://schemas.openxmlformats.org/drawingml/2006/main">
-                  <a:graphicData uri="http://schemas.microsoft.com/office/word/2010/wordprocessingShape">
-                    <wps:wsp>
-                      <wps:cNvSpPr/>
-                      <wps:spPr>
-                        <a:xfrm>
-                          <a:off x="0" y="0"/>
-                          <a:ext cx="1079500" cy="1079500"/>
-                        </a:xfrm>
-                        <a:prstGeom prst="rect">
-                          <a:avLst/>
-                        </a:prstGeom>
-                        <a:solidFill>
-                          <a:schemeClr val="accent3"/>
-                        </a:solidFill>
-                        <a:ln>
-                          <a:noFill/>
-                        </a:ln>
-                      </wps:spPr>
-                      <wps:style>
-                        <a:lnRef idx="0">
-                          <a:scrgbClr r="0" g="0" b="0"/>
-                        </a:lnRef>
-                        <a:fillRef idx="0">
-                          <a:scrgbClr r="0" g="0" b="0"/>
-                        </a:fillRef>
-                        <a:effectRef idx="0">
-                          <a:scrgbClr r="0" g="0" b="0"/>
-                        </a:effectRef>
-                        <a:fontRef idx="minor">
-                          <a:schemeClr val="lt1"/>
-                        </a:fontRef>
-                      </wps:style>
-                      <wps:bodyPr rot="0" spcFirstLastPara="0" vertOverflow="overflow" horzOverflow="overflow" vert="horz" wrap="square" lIns="91440" tIns="45720" rIns="91440" bIns="45720" numCol="1" spcCol="0" rtlCol="0" fromWordArt="0" anchor="ctr" anchorCtr="0" forceAA="0" compatLnSpc="1">
-                        <a:prstTxWarp prst="textNoShape">
-                          <a:avLst/>
-                        </a:prstTxWarp>
-                        <a:noAutofit/>
-                      </wps:bodyPr>
-                    </wps:wsp>
-                  </a:graphicData>
-                </a:graphic>
-                <wp14:sizeRelH relativeFrom="margin">
-                  <wp14:pctWidth>0</wp14:pctWidth>
-                </wp14:sizeRelH>
-                <wp14:sizeRelV relativeFrom="margin">
-                  <wp14:pctHeight>0</wp14:pctHeight>
-                </wp14:sizeRelV>
-              </wp:anchor>
-            </w:drawing>
-          </mc:Choice>
-          <mc:Fallback>
-            <w:pict>
-              <v:rect w14:anchorId="0C72336E" id="Rectangle 11" o:spid="_x0000_s1026" style="position:absolute;margin-left:240.75pt;margin-top:499.3pt;width:85pt;height:85pt;z-index:251684864;visibility:visible;mso-wrap-style:square;mso-width-percent:0;mso-height-percent:0;mso-wrap-distance-left:9pt;mso-wrap-distance-top:0;mso-wrap-distance-right:9pt;mso-wrap-distance-bottom:0;mso-position-horizontal:absolute;mso-position-horizontal-relative:page;mso-position-vertical:absolute;mso-position-vertical-relative:page;mso-width-percent:0;mso-height-percent:0;mso-width-relative:margin;mso-height-relative:margin;v-text-anchor:middle" o:gfxdata="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" fillcolor="#a5a5a5 [3206]" stroked="f">
-                <w10:wrap anchorx="page" anchory="page"/>
-              </v:rect>
-            </w:pict>
-          </mc:Fallback>
-        </mc:AlternateContent>
-      </w:r>
-      <w:r>
-        <w:rPr>
-          <w:i/>
-          <w:iCs/>
-          <w:noProof/>
-        </w:rPr>
-        <mc:AlternateContent>
-          <mc:Choice Requires="wps">
-            <w:drawing>
-              <wp:anchor distT="0" distB="0" distL="114300" distR="114300" simplePos="0" relativeHeight="251695104" behindDoc="0" locked="0" layoutInCell="1" allowOverlap="1" wp14:anchorId="1781F2DC" wp14:editId="59FB5E5E">
-                <wp:simplePos x="0" y="0"/>
-                <wp:positionH relativeFrom="page">
-                  <wp:posOffset>4499610</wp:posOffset>
-                </wp:positionH>
-                <wp:positionV relativeFrom="page">
-                  <wp:posOffset>6409690</wp:posOffset>
-                </wp:positionV>
-                <wp:extent cx="1079500" cy="1079500"/>
-                <wp:effectExtent l="0" t="0" r="6350" b="6350"/>
-                <wp:wrapNone/>
-                <wp:docPr id="26" name="Rectangle 26"/>
-                <wp:cNvGraphicFramePr/>
-                <a:graphic xmlns:a="http://schemas.openxmlformats.org/drawingml/2006/main">
-                  <a:graphicData uri="http://schemas.microsoft.com/office/word/2010/wordprocessingShape">
-                    <wps:wsp>
-                      <wps:cNvSpPr/>
-                      <wps:spPr>
-                        <a:xfrm>
-                          <a:off x="0" y="0"/>
-                          <a:ext cx="1079500" cy="1079500"/>
-                        </a:xfrm>
-                        <a:prstGeom prst="rect">
-                          <a:avLst/>
-                        </a:prstGeom>
-                        <a:solidFill>
-                          <a:schemeClr val="accent3"/>
-                        </a:solidFill>
-                        <a:ln>
-                          <a:noFill/>
-                        </a:ln>
-                      </wps:spPr>
-                      <wps:style>
-                        <a:lnRef idx="0">
-                          <a:scrgbClr r="0" g="0" b="0"/>
-                        </a:lnRef>
-                        <a:fillRef idx="0">
-                          <a:scrgbClr r="0" g="0" b="0"/>
-                        </a:fillRef>
-                        <a:effectRef idx="0">
-                          <a:scrgbClr r="0" g="0" b="0"/>
-                        </a:effectRef>
-                        <a:fontRef idx="minor">
-                          <a:schemeClr val="lt1"/>
-                        </a:fontRef>
-                      </wps:style>
-                      <wps:bodyPr rot="0" spcFirstLastPara="0" vertOverflow="overflow" horzOverflow="overflow" vert="horz" wrap="square" lIns="91440" tIns="45720" rIns="91440" bIns="45720" numCol="1" spcCol="0" rtlCol="0" fromWordArt="0" anchor="ctr" anchorCtr="0" forceAA="0" compatLnSpc="1">
-                        <a:prstTxWarp prst="textNoShape">
-                          <a:avLst/>
-                        </a:prstTxWarp>
-                        <a:noAutofit/>
-                      </wps:bodyPr>
-                    </wps:wsp>
-                  </a:graphicData>
-                </a:graphic>
-                <wp14:sizeRelH relativeFrom="margin">
-                  <wp14:pctWidth>0</wp14:pctWidth>
-                </wp14:sizeRelH>
-                <wp14:sizeRelV relativeFrom="margin">
-                  <wp14:pctHeight>0</wp14:pctHeight>
-                </wp14:sizeRelV>
-              </wp:anchor>
-            </w:drawing>
-          </mc:Choice>
-          <mc:Fallback>
-            <w:pict>
-              <v:rect w14:anchorId="5C18D9D9" id="Rectangle 26" o:spid="_x0000_s1026" style="position:absolute;margin-left:354.3pt;margin-top:504.7pt;width:85pt;height:85pt;z-index:251695104;visibility:visible;mso-wrap-style:square;mso-width-percent:0;mso-height-percent:0;mso-wrap-distance-left:9pt;mso-wrap-distance-top:0;mso-wrap-distance-right:9pt;mso-wrap-distance-bottom:0;mso-position-horizontal:absolute;mso-position-horizontal-relative:page;mso-position-vertical:absolute;mso-position-vertical-relative:page;mso-width-percent:0;mso-height-percent:0;mso-width-relative:margin;mso-height-relative:margin;v-text-anchor:middle" o:gfxdata="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" fillcolor="#a5a5a5 [3206]" stroked="f">
-                <w10:wrap anchorx="page" anchory="page"/>
-              </v:rect>
-            </w:pict>
-          </mc:Fallback>
-        </mc:AlternateContent>
-      </w:r>
-      <w:r>
-        <w:rPr>
-          <w:i/>
-          <w:iCs/>
-          <w:noProof/>
-        </w:rPr>
-        <mc:AlternateContent>
-          <mc:Choice Requires="wps">
-            <w:drawing>
-              <wp:anchor distT="0" distB="0" distL="114300" distR="114300" simplePos="0" relativeHeight="251697152" behindDoc="0" locked="0" layoutInCell="1" allowOverlap="1" wp14:anchorId="39384BDD" wp14:editId="10B3BA36">
-                <wp:simplePos x="0" y="0"/>
-                <wp:positionH relativeFrom="page">
-                  <wp:posOffset>5579745</wp:posOffset>
-                </wp:positionH>
-                <wp:positionV relativeFrom="page">
-                  <wp:posOffset>7489825</wp:posOffset>
+                  <wp:posOffset>3512185</wp:posOffset>
                 </wp:positionV>
                 <wp:extent cx="1079500" cy="1079500"/>
                 <wp:effectExtent l="0" t="0" r="6350" b="6350"/>
@@ -3357,7 +4464,7 @@
           </mc:Choice>
           <mc:Fallback>
             <w:pict>
-              <v:rect w14:anchorId="39384BDD" id="Rectangle 29" o:spid="_x0000_s1037" style="position:absolute;left:0;text-align:left;margin-left:439.35pt;margin-top:589.75pt;width:85pt;height:85pt;z-index:251697152;visibility:visible;mso-wrap-style:square;mso-width-percent:0;mso-height-percent:0;mso-wrap-distance-left:9pt;mso-wrap-distance-top:0;mso-wrap-distance-right:9pt;mso-wrap-distance-bottom:0;mso-position-horizontal:absolute;mso-position-horizontal-relative:page;mso-position-vertical:absolute;mso-position-vertical-relative:page;mso-width-percent:0;mso-height-percent:0;mso-width-relative:margin;mso-height-relative:margin;v-text-anchor:middle" o:gfxdata="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" fillcolor="#70ad47 [3209]" stroked="f">
+              <v:rect w14:anchorId="39384BDD" id="Rectangle 29" o:spid="_x0000_s1046" style="position:absolute;left:0;text-align:left;margin-left:437.75pt;margin-top:276.55pt;width:85pt;height:85pt;z-index:251697152;visibility:visible;mso-wrap-style:square;mso-width-percent:0;mso-height-percent:0;mso-wrap-distance-left:9pt;mso-wrap-distance-top:0;mso-wrap-distance-right:9pt;mso-wrap-distance-bottom:0;mso-position-horizontal:absolute;mso-position-horizontal-relative:page;mso-position-vertical:absolute;mso-position-vertical-relative:page;mso-width-percent:0;mso-height-percent:0;mso-width-relative:margin;mso-height-relative:margin;v-text-anchor:middle" o:gfxdata="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" fillcolor="#70ad47 [3209]" stroked="f">
                 <v:textbox>
                   <w:txbxContent>
                     <w:p>
@@ -3402,18 +4509,18 @@
         <mc:AlternateContent>
           <mc:Choice Requires="wps">
             <w:drawing>
-              <wp:anchor distT="0" distB="0" distL="114300" distR="114300" simplePos="0" relativeHeight="251698176" behindDoc="0" locked="0" layoutInCell="1" allowOverlap="1" wp14:anchorId="403A8BE2" wp14:editId="23A87596">
+              <wp:anchor distT="0" distB="0" distL="114300" distR="114300" simplePos="0" relativeHeight="251695104" behindDoc="0" locked="0" layoutInCell="1" allowOverlap="1" wp14:anchorId="1781F2DC" wp14:editId="01787B0F">
                 <wp:simplePos x="0" y="0"/>
                 <wp:positionH relativeFrom="page">
-                  <wp:posOffset>4499610</wp:posOffset>
+                  <wp:posOffset>4479290</wp:posOffset>
                 </wp:positionH>
                 <wp:positionV relativeFrom="page">
-                  <wp:posOffset>8569960</wp:posOffset>
+                  <wp:posOffset>2432050</wp:posOffset>
                 </wp:positionV>
                 <wp:extent cx="1079500" cy="1079500"/>
                 <wp:effectExtent l="0" t="0" r="6350" b="6350"/>
                 <wp:wrapNone/>
-                <wp:docPr id="30" name="Rectangle 30"/>
+                <wp:docPr id="26" name="Rectangle 26"/>
                 <wp:cNvGraphicFramePr/>
                 <a:graphic xmlns:a="http://schemas.openxmlformats.org/drawingml/2006/main">
                   <a:graphicData uri="http://schemas.microsoft.com/office/word/2010/wordprocessingShape">
@@ -3428,7 +4535,7 @@
                           <a:avLst/>
                         </a:prstGeom>
                         <a:solidFill>
-                          <a:srgbClr val="FF0000"/>
+                          <a:schemeClr val="accent3"/>
                         </a:solidFill>
                         <a:ln>
                           <a:noFill/>
@@ -3448,24 +4555,6 @@
                           <a:schemeClr val="lt1"/>
                         </a:fontRef>
                       </wps:style>
-                      <wps:txbx>
-                        <w:txbxContent>
-                          <w:p>
-                            <w:pPr>
-                              <w:jc w:val="center"/>
-                              <w:rPr>
-                                <w:lang w:val="en-US"/>
-                              </w:rPr>
-                            </w:pPr>
-                            <w:r>
-                              <w:rPr>
-                                <w:lang w:val="en-US"/>
-                              </w:rPr>
-                              <w:t>This is the widget if it gets an input &amp; can’t move in that direction</w:t>
-                            </w:r>
-                          </w:p>
-                        </w:txbxContent>
-                      </wps:txbx>
                       <wps:bodyPr rot="0" spcFirstLastPara="0" vertOverflow="overflow" horzOverflow="overflow" vert="horz" wrap="square" lIns="91440" tIns="45720" rIns="91440" bIns="45720" numCol="1" spcCol="0" rtlCol="0" fromWordArt="0" anchor="ctr" anchorCtr="0" forceAA="0" compatLnSpc="1">
                         <a:prstTxWarp prst="textNoShape">
                           <a:avLst/>
@@ -3486,12 +4575,264 @@
           </mc:Choice>
           <mc:Fallback>
             <w:pict>
-              <v:rect w14:anchorId="403A8BE2" id="Rectangle 30" o:spid="_x0000_s1038" style="position:absolute;left:0;text-align:left;margin-left:354.3pt;margin-top:674.8pt;width:85pt;height:85pt;z-index:251698176;visibility:visible;mso-wrap-style:square;mso-width-percent:0;mso-height-percent:0;mso-wrap-distance-left:9pt;mso-wrap-distance-top:0;mso-wrap-distance-right:9pt;mso-wrap-distance-bottom:0;mso-position-horizontal:absolute;mso-position-horizontal-relative:page;mso-position-vertical:absolute;mso-position-vertical-relative:page;mso-width-percent:0;mso-height-percent:0;mso-width-relative:margin;mso-height-relative:margin;v-text-anchor:middle" o:gfxdata="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" fillcolor="red" stroked="f">
+              <v:rect w14:anchorId="6AE5D01F" id="Rectangle 26" o:spid="_x0000_s1026" style="position:absolute;margin-left:352.7pt;margin-top:191.5pt;width:85pt;height:85pt;z-index:251695104;visibility:visible;mso-wrap-style:square;mso-width-percent:0;mso-height-percent:0;mso-wrap-distance-left:9pt;mso-wrap-distance-top:0;mso-wrap-distance-right:9pt;mso-wrap-distance-bottom:0;mso-position-horizontal:absolute;mso-position-horizontal-relative:page;mso-position-vertical:absolute;mso-position-vertical-relative:page;mso-width-percent:0;mso-height-percent:0;mso-width-relative:margin;mso-height-relative:margin;v-text-anchor:middle" o:gfxdata="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" fillcolor="#a5a5a5 [3206]" stroked="f">
+                <w10:wrap anchorx="page" anchory="page"/>
+              </v:rect>
+            </w:pict>
+          </mc:Fallback>
+        </mc:AlternateContent>
+      </w:r>
+      <w:r>
+        <w:rPr>
+          <w:i/>
+          <w:iCs/>
+          <w:noProof/>
+        </w:rPr>
+        <mc:AlternateContent>
+          <mc:Choice Requires="wps">
+            <w:drawing>
+              <wp:anchor distT="0" distB="0" distL="114300" distR="114300" simplePos="0" relativeHeight="251684864" behindDoc="0" locked="0" layoutInCell="1" allowOverlap="1" wp14:anchorId="18E6D421" wp14:editId="5214C28D">
+                <wp:simplePos x="0" y="0"/>
+                <wp:positionH relativeFrom="page">
+                  <wp:posOffset>3037205</wp:posOffset>
+                </wp:positionH>
+                <wp:positionV relativeFrom="page">
+                  <wp:posOffset>2363470</wp:posOffset>
+                </wp:positionV>
+                <wp:extent cx="1079500" cy="1079500"/>
+                <wp:effectExtent l="0" t="0" r="6350" b="6350"/>
+                <wp:wrapNone/>
+                <wp:docPr id="11" name="Rectangle 11"/>
+                <wp:cNvGraphicFramePr/>
+                <a:graphic xmlns:a="http://schemas.openxmlformats.org/drawingml/2006/main">
+                  <a:graphicData uri="http://schemas.microsoft.com/office/word/2010/wordprocessingShape">
+                    <wps:wsp>
+                      <wps:cNvSpPr/>
+                      <wps:spPr>
+                        <a:xfrm>
+                          <a:off x="0" y="0"/>
+                          <a:ext cx="1079500" cy="1079500"/>
+                        </a:xfrm>
+                        <a:prstGeom prst="rect">
+                          <a:avLst/>
+                        </a:prstGeom>
+                        <a:solidFill>
+                          <a:schemeClr val="accent3"/>
+                        </a:solidFill>
+                        <a:ln>
+                          <a:noFill/>
+                        </a:ln>
+                      </wps:spPr>
+                      <wps:style>
+                        <a:lnRef idx="0">
+                          <a:scrgbClr r="0" g="0" b="0"/>
+                        </a:lnRef>
+                        <a:fillRef idx="0">
+                          <a:scrgbClr r="0" g="0" b="0"/>
+                        </a:fillRef>
+                        <a:effectRef idx="0">
+                          <a:scrgbClr r="0" g="0" b="0"/>
+                        </a:effectRef>
+                        <a:fontRef idx="minor">
+                          <a:schemeClr val="lt1"/>
+                        </a:fontRef>
+                      </wps:style>
+                      <wps:bodyPr rot="0" spcFirstLastPara="0" vertOverflow="overflow" horzOverflow="overflow" vert="horz" wrap="square" lIns="91440" tIns="45720" rIns="91440" bIns="45720" numCol="1" spcCol="0" rtlCol="0" fromWordArt="0" anchor="ctr" anchorCtr="0" forceAA="0" compatLnSpc="1">
+                        <a:prstTxWarp prst="textNoShape">
+                          <a:avLst/>
+                        </a:prstTxWarp>
+                        <a:noAutofit/>
+                      </wps:bodyPr>
+                    </wps:wsp>
+                  </a:graphicData>
+                </a:graphic>
+                <wp14:sizeRelH relativeFrom="margin">
+                  <wp14:pctWidth>0</wp14:pctWidth>
+                </wp14:sizeRelH>
+                <wp14:sizeRelV relativeFrom="margin">
+                  <wp14:pctHeight>0</wp14:pctHeight>
+                </wp14:sizeRelV>
+              </wp:anchor>
+            </w:drawing>
+          </mc:Choice>
+          <mc:Fallback>
+            <w:pict>
+              <v:rect w14:anchorId="798278A1" id="Rectangle 11" o:spid="_x0000_s1026" style="position:absolute;margin-left:239.15pt;margin-top:186.1pt;width:85pt;height:85pt;z-index:251684864;visibility:visible;mso-wrap-style:square;mso-width-percent:0;mso-height-percent:0;mso-wrap-distance-left:9pt;mso-wrap-distance-top:0;mso-wrap-distance-right:9pt;mso-wrap-distance-bottom:0;mso-position-horizontal:absolute;mso-position-horizontal-relative:page;mso-position-vertical:absolute;mso-position-vertical-relative:page;mso-width-percent:0;mso-height-percent:0;mso-width-relative:margin;mso-height-relative:margin;v-text-anchor:middle" o:gfxdata="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" fillcolor="#a5a5a5 [3206]" stroked="f">
+                <w10:wrap anchorx="page" anchory="page"/>
+              </v:rect>
+            </w:pict>
+          </mc:Fallback>
+        </mc:AlternateContent>
+      </w:r>
+      <w:r>
+        <w:rPr>
+          <w:i/>
+          <w:iCs/>
+          <w:noProof/>
+        </w:rPr>
+        <mc:AlternateContent>
+          <mc:Choice Requires="wps">
+            <w:drawing>
+              <wp:anchor distT="0" distB="0" distL="114300" distR="114300" simplePos="0" relativeHeight="251682816" behindDoc="0" locked="0" layoutInCell="1" allowOverlap="1" wp14:anchorId="48AB28B3" wp14:editId="7E63B49C">
+                <wp:simplePos x="0" y="0"/>
+                <wp:positionH relativeFrom="page">
+                  <wp:posOffset>876935</wp:posOffset>
+                </wp:positionH>
+                <wp:positionV relativeFrom="page">
+                  <wp:posOffset>2363470</wp:posOffset>
+                </wp:positionV>
+                <wp:extent cx="1079500" cy="1079500"/>
+                <wp:effectExtent l="0" t="0" r="6350" b="6350"/>
+                <wp:wrapNone/>
+                <wp:docPr id="8" name="Rectangle 8"/>
+                <wp:cNvGraphicFramePr/>
+                <a:graphic xmlns:a="http://schemas.openxmlformats.org/drawingml/2006/main">
+                  <a:graphicData uri="http://schemas.microsoft.com/office/word/2010/wordprocessingShape">
+                    <wps:wsp>
+                      <wps:cNvSpPr/>
+                      <wps:spPr>
+                        <a:xfrm>
+                          <a:off x="0" y="0"/>
+                          <a:ext cx="1079500" cy="1079500"/>
+                        </a:xfrm>
+                        <a:prstGeom prst="rect">
+                          <a:avLst/>
+                        </a:prstGeom>
+                        <a:solidFill>
+                          <a:schemeClr val="accent3"/>
+                        </a:solidFill>
+                        <a:ln>
+                          <a:noFill/>
+                        </a:ln>
+                      </wps:spPr>
+                      <wps:style>
+                        <a:lnRef idx="0">
+                          <a:scrgbClr r="0" g="0" b="0"/>
+                        </a:lnRef>
+                        <a:fillRef idx="0">
+                          <a:scrgbClr r="0" g="0" b="0"/>
+                        </a:fillRef>
+                        <a:effectRef idx="0">
+                          <a:scrgbClr r="0" g="0" b="0"/>
+                        </a:effectRef>
+                        <a:fontRef idx="minor">
+                          <a:schemeClr val="lt1"/>
+                        </a:fontRef>
+                      </wps:style>
+                      <wps:bodyPr rot="0" spcFirstLastPara="0" vertOverflow="overflow" horzOverflow="overflow" vert="horz" wrap="square" lIns="91440" tIns="45720" rIns="91440" bIns="45720" numCol="1" spcCol="0" rtlCol="0" fromWordArt="0" anchor="ctr" anchorCtr="0" forceAA="0" compatLnSpc="1">
+                        <a:prstTxWarp prst="textNoShape">
+                          <a:avLst/>
+                        </a:prstTxWarp>
+                        <a:noAutofit/>
+                      </wps:bodyPr>
+                    </wps:wsp>
+                  </a:graphicData>
+                </a:graphic>
+                <wp14:sizeRelH relativeFrom="margin">
+                  <wp14:pctWidth>0</wp14:pctWidth>
+                </wp14:sizeRelH>
+                <wp14:sizeRelV relativeFrom="margin">
+                  <wp14:pctHeight>0</wp14:pctHeight>
+                </wp14:sizeRelV>
+              </wp:anchor>
+            </w:drawing>
+          </mc:Choice>
+          <mc:Fallback>
+            <w:pict>
+              <v:rect w14:anchorId="4D909580" id="Rectangle 8" o:spid="_x0000_s1026" style="position:absolute;margin-left:69.05pt;margin-top:186.1pt;width:85pt;height:85pt;z-index:251682816;visibility:visible;mso-wrap-style:square;mso-width-percent:0;mso-height-percent:0;mso-wrap-distance-left:9pt;mso-wrap-distance-top:0;mso-wrap-distance-right:9pt;mso-wrap-distance-bottom:0;mso-position-horizontal:absolute;mso-position-horizontal-relative:page;mso-position-vertical:absolute;mso-position-vertical-relative:page;mso-width-percent:0;mso-height-percent:0;mso-width-relative:margin;mso-height-relative:margin;v-text-anchor:middle" o:gfxdata="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" fillcolor="#a5a5a5 [3206]" stroked="f">
+                <w10:wrap anchorx="page" anchory="page"/>
+              </v:rect>
+            </w:pict>
+          </mc:Fallback>
+        </mc:AlternateContent>
+      </w:r>
+      <w:r>
+        <w:rPr>
+          <w:i/>
+          <w:iCs/>
+          <w:noProof/>
+        </w:rPr>
+        <mc:AlternateContent>
+          <mc:Choice Requires="wps">
+            <w:drawing>
+              <wp:anchor distT="0" distB="0" distL="114300" distR="114300" simplePos="0" relativeHeight="251693056" behindDoc="0" locked="0" layoutInCell="1" allowOverlap="1" wp14:anchorId="71CE7931" wp14:editId="3DC9B64E">
+                <wp:simplePos x="0" y="0"/>
+                <wp:positionH relativeFrom="page">
+                  <wp:posOffset>1976120</wp:posOffset>
+                </wp:positionH>
+                <wp:positionV relativeFrom="page">
+                  <wp:posOffset>2543175</wp:posOffset>
+                </wp:positionV>
+                <wp:extent cx="1036320" cy="687070"/>
+                <wp:effectExtent l="0" t="0" r="11430" b="17780"/>
+                <wp:wrapNone/>
+                <wp:docPr id="25" name="Text Box 25"/>
+                <wp:cNvGraphicFramePr/>
+                <a:graphic xmlns:a="http://schemas.openxmlformats.org/drawingml/2006/main">
+                  <a:graphicData uri="http://schemas.microsoft.com/office/word/2010/wordprocessingShape">
+                    <wps:wsp>
+                      <wps:cNvSpPr txBox="1"/>
+                      <wps:spPr>
+                        <a:xfrm>
+                          <a:off x="0" y="0"/>
+                          <a:ext cx="1036320" cy="687070"/>
+                        </a:xfrm>
+                        <a:prstGeom prst="rect">
+                          <a:avLst/>
+                        </a:prstGeom>
+                        <a:solidFill>
+                          <a:schemeClr val="lt1"/>
+                        </a:solidFill>
+                        <a:ln w="6350">
+                          <a:solidFill>
+                            <a:prstClr val="black"/>
+                          </a:solidFill>
+                        </a:ln>
+                      </wps:spPr>
+                      <wps:txbx>
+                        <w:txbxContent>
+                          <w:p>
+                            <w:pPr>
+                              <w:pStyle w:val="MyStyle"/>
+                              <w:rPr>
+                                <w:lang w:val="en-US"/>
+                              </w:rPr>
+                            </w:pPr>
+                            <w:r>
+                              <w:rPr>
+                                <w:lang w:val="en-US"/>
+                              </w:rPr>
+                              <w:t>This is the UI widget in its neutral state.</w:t>
+                            </w:r>
+                          </w:p>
+                        </w:txbxContent>
+                      </wps:txbx>
+                      <wps:bodyPr rot="0" spcFirstLastPara="0" vertOverflow="overflow" horzOverflow="overflow" vert="horz" wrap="square" lIns="91440" tIns="45720" rIns="91440" bIns="45720" numCol="1" spcCol="0" rtlCol="0" fromWordArt="0" anchor="t" anchorCtr="0" forceAA="0" compatLnSpc="1">
+                        <a:prstTxWarp prst="textNoShape">
+                          <a:avLst/>
+                        </a:prstTxWarp>
+                        <a:noAutofit/>
+                      </wps:bodyPr>
+                    </wps:wsp>
+                  </a:graphicData>
+                </a:graphic>
+                <wp14:sizeRelH relativeFrom="margin">
+                  <wp14:pctWidth>0</wp14:pctWidth>
+                </wp14:sizeRelH>
+                <wp14:sizeRelV relativeFrom="margin">
+                  <wp14:pctHeight>0</wp14:pctHeight>
+                </wp14:sizeRelV>
+              </wp:anchor>
+            </w:drawing>
+          </mc:Choice>
+          <mc:Fallback>
+            <w:pict>
+              <v:shape w14:anchorId="71CE7931" id="Text Box 25" o:spid="_x0000_s1047" type="#_x0000_t202" style="position:absolute;left:0;text-align:left;margin-left:155.6pt;margin-top:200.25pt;width:81.6pt;height:54.1pt;z-index:251693056;visibility:visible;mso-wrap-style:square;mso-width-percent:0;mso-height-percent:0;mso-wrap-distance-left:9pt;mso-wrap-distance-top:0;mso-wrap-distance-right:9pt;mso-wrap-distance-bottom:0;mso-position-horizontal:absolute;mso-position-horizontal-relative:page;mso-position-vertical:absolute;mso-position-vertical-relative:page;mso-width-percent:0;mso-height-percent:0;mso-width-relative:margin;mso-height-relative:margin;v-text-anchor:top" o:gfxdata="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" fillcolor="white [3201]" strokeweight=".5pt">
                 <v:textbox>
                   <w:txbxContent>
                     <w:p>
                       <w:pPr>
-                        <w:jc w:val="center"/>
+                        <w:pStyle w:val="MyStyle"/>
                         <w:rPr>
                           <w:lang w:val="en-US"/>
                         </w:rPr>
@@ -3500,11 +4841,175 @@
                         <w:rPr>
                           <w:lang w:val="en-US"/>
                         </w:rPr>
-                        <w:t>This is the widget if it gets an input &amp; can’t move in that direction</w:t>
+                        <w:t>This is the UI widget in its neutral state.</w:t>
                       </w:r>
                     </w:p>
                   </w:txbxContent>
                 </v:textbox>
+                <w10:wrap anchorx="page" anchory="page"/>
+              </v:shape>
+            </w:pict>
+          </mc:Fallback>
+        </mc:AlternateContent>
+      </w:r>
+      <w:r>
+        <w:rPr>
+          <w:i/>
+          <w:iCs/>
+          <w:noProof/>
+        </w:rPr>
+        <mc:AlternateContent>
+          <mc:Choice Requires="wps">
+            <w:drawing>
+              <wp:anchor distT="0" distB="0" distL="114300" distR="114300" simplePos="0" relativeHeight="251686912" behindDoc="0" locked="0" layoutInCell="1" allowOverlap="1" wp14:anchorId="1F7A79FF" wp14:editId="68B6899A">
+                <wp:simplePos x="0" y="0"/>
+                <wp:positionH relativeFrom="page">
+                  <wp:posOffset>1957070</wp:posOffset>
+                </wp:positionH>
+                <wp:positionV relativeFrom="page">
+                  <wp:posOffset>3443605</wp:posOffset>
+                </wp:positionV>
+                <wp:extent cx="1079500" cy="1079500"/>
+                <wp:effectExtent l="0" t="0" r="6350" b="6350"/>
+                <wp:wrapNone/>
+                <wp:docPr id="12" name="Rectangle 12"/>
+                <wp:cNvGraphicFramePr/>
+                <a:graphic xmlns:a="http://schemas.openxmlformats.org/drawingml/2006/main">
+                  <a:graphicData uri="http://schemas.microsoft.com/office/word/2010/wordprocessingShape">
+                    <wps:wsp>
+                      <wps:cNvSpPr/>
+                      <wps:spPr>
+                        <a:xfrm>
+                          <a:off x="0" y="0"/>
+                          <a:ext cx="1079500" cy="1079500"/>
+                        </a:xfrm>
+                        <a:prstGeom prst="rect">
+                          <a:avLst/>
+                        </a:prstGeom>
+                        <a:solidFill>
+                          <a:schemeClr val="accent3"/>
+                        </a:solidFill>
+                        <a:ln>
+                          <a:noFill/>
+                        </a:ln>
+                      </wps:spPr>
+                      <wps:style>
+                        <a:lnRef idx="0">
+                          <a:scrgbClr r="0" g="0" b="0"/>
+                        </a:lnRef>
+                        <a:fillRef idx="0">
+                          <a:scrgbClr r="0" g="0" b="0"/>
+                        </a:fillRef>
+                        <a:effectRef idx="0">
+                          <a:scrgbClr r="0" g="0" b="0"/>
+                        </a:effectRef>
+                        <a:fontRef idx="minor">
+                          <a:schemeClr val="lt1"/>
+                        </a:fontRef>
+                      </wps:style>
+                      <wps:bodyPr rot="0" spcFirstLastPara="0" vertOverflow="overflow" horzOverflow="overflow" vert="horz" wrap="square" lIns="91440" tIns="45720" rIns="91440" bIns="45720" numCol="1" spcCol="0" rtlCol="0" fromWordArt="0" anchor="ctr" anchorCtr="0" forceAA="0" compatLnSpc="1">
+                        <a:prstTxWarp prst="textNoShape">
+                          <a:avLst/>
+                        </a:prstTxWarp>
+                        <a:noAutofit/>
+                      </wps:bodyPr>
+                    </wps:wsp>
+                  </a:graphicData>
+                </a:graphic>
+                <wp14:sizeRelH relativeFrom="margin">
+                  <wp14:pctWidth>0</wp14:pctWidth>
+                </wp14:sizeRelH>
+                <wp14:sizeRelV relativeFrom="margin">
+                  <wp14:pctHeight>0</wp14:pctHeight>
+                </wp14:sizeRelV>
+              </wp:anchor>
+            </w:drawing>
+          </mc:Choice>
+          <mc:Fallback>
+            <w:pict>
+              <v:rect w14:anchorId="2E0BE85F" id="Rectangle 12" o:spid="_x0000_s1026" style="position:absolute;margin-left:154.1pt;margin-top:271.15pt;width:85pt;height:85pt;z-index:251686912;visibility:visible;mso-wrap-style:square;mso-width-percent:0;mso-height-percent:0;mso-wrap-distance-left:9pt;mso-wrap-distance-top:0;mso-wrap-distance-right:9pt;mso-wrap-distance-bottom:0;mso-position-horizontal:absolute;mso-position-horizontal-relative:page;mso-position-vertical:absolute;mso-position-vertical-relative:page;mso-width-percent:0;mso-height-percent:0;mso-width-relative:margin;mso-height-relative:margin;v-text-anchor:middle" o:gfxdata="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" fillcolor="#a5a5a5 [3206]" stroked="f">
+                <w10:wrap anchorx="page" anchory="page"/>
+              </v:rect>
+            </w:pict>
+          </mc:Fallback>
+        </mc:AlternateContent>
+      </w:r>
+      <w:r>
+        <w:rPr>
+          <w:i/>
+          <w:iCs/>
+          <w:noProof/>
+        </w:rPr>
+        <mc:AlternateContent>
+          <mc:Choice Requires="wps">
+            <w:drawing>
+              <wp:anchor distT="0" distB="0" distL="114300" distR="114300" simplePos="0" relativeHeight="251696128" behindDoc="0" locked="0" layoutInCell="1" allowOverlap="1" wp14:anchorId="37BD1996" wp14:editId="45C66FA9">
+                <wp:simplePos x="0" y="0"/>
+                <wp:positionH relativeFrom="page">
+                  <wp:posOffset>3399155</wp:posOffset>
+                </wp:positionH>
+                <wp:positionV relativeFrom="page">
+                  <wp:posOffset>3512185</wp:posOffset>
+                </wp:positionV>
+                <wp:extent cx="1079500" cy="1079500"/>
+                <wp:effectExtent l="0" t="0" r="6350" b="6350"/>
+                <wp:wrapNone/>
+                <wp:docPr id="28" name="Rectangle 28"/>
+                <wp:cNvGraphicFramePr/>
+                <a:graphic xmlns:a="http://schemas.openxmlformats.org/drawingml/2006/main">
+                  <a:graphicData uri="http://schemas.microsoft.com/office/word/2010/wordprocessingShape">
+                    <wps:wsp>
+                      <wps:cNvSpPr/>
+                      <wps:spPr>
+                        <a:xfrm>
+                          <a:off x="0" y="0"/>
+                          <a:ext cx="1079500" cy="1079500"/>
+                        </a:xfrm>
+                        <a:prstGeom prst="rect">
+                          <a:avLst/>
+                        </a:prstGeom>
+                        <a:solidFill>
+                          <a:schemeClr val="accent3"/>
+                        </a:solidFill>
+                        <a:ln>
+                          <a:noFill/>
+                        </a:ln>
+                      </wps:spPr>
+                      <wps:style>
+                        <a:lnRef idx="0">
+                          <a:scrgbClr r="0" g="0" b="0"/>
+                        </a:lnRef>
+                        <a:fillRef idx="0">
+                          <a:scrgbClr r="0" g="0" b="0"/>
+                        </a:fillRef>
+                        <a:effectRef idx="0">
+                          <a:scrgbClr r="0" g="0" b="0"/>
+                        </a:effectRef>
+                        <a:fontRef idx="minor">
+                          <a:schemeClr val="lt1"/>
+                        </a:fontRef>
+                      </wps:style>
+                      <wps:bodyPr rot="0" spcFirstLastPara="0" vertOverflow="overflow" horzOverflow="overflow" vert="horz" wrap="square" lIns="91440" tIns="45720" rIns="91440" bIns="45720" numCol="1" spcCol="0" rtlCol="0" fromWordArt="0" anchor="ctr" anchorCtr="0" forceAA="0" compatLnSpc="1">
+                        <a:prstTxWarp prst="textNoShape">
+                          <a:avLst/>
+                        </a:prstTxWarp>
+                        <a:noAutofit/>
+                      </wps:bodyPr>
+                    </wps:wsp>
+                  </a:graphicData>
+                </a:graphic>
+                <wp14:sizeRelH relativeFrom="margin">
+                  <wp14:pctWidth>0</wp14:pctWidth>
+                </wp14:sizeRelH>
+                <wp14:sizeRelV relativeFrom="margin">
+                  <wp14:pctHeight>0</wp14:pctHeight>
+                </wp14:sizeRelV>
+              </wp:anchor>
+            </w:drawing>
+          </mc:Choice>
+          <mc:Fallback>
+            <w:pict>
+              <v:rect w14:anchorId="64116B0B" id="Rectangle 28" o:spid="_x0000_s1026" style="position:absolute;margin-left:267.65pt;margin-top:276.55pt;width:85pt;height:85pt;z-index:251696128;visibility:visible;mso-wrap-style:square;mso-width-percent:0;mso-height-percent:0;mso-wrap-distance-left:9pt;mso-wrap-distance-top:0;mso-wrap-distance-right:9pt;mso-wrap-distance-bottom:0;mso-position-horizontal:absolute;mso-position-horizontal-relative:page;mso-position-vertical:absolute;mso-position-vertical-relative:page;mso-width-percent:0;mso-height-percent:0;mso-width-relative:margin;mso-height-relative:margin;v-text-anchor:middle" o:gfxdata="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" fillcolor="#a5a5a5 [3206]" stroked="f">
                 <w10:wrap anchorx="page" anchory="page"/>
               </v:rect>
             </w:pict>
@@ -4225,7 +5730,15 @@
                 <w:sz w:val="22"/>
                 <w:szCs w:val="20"/>
               </w:rPr>
-              <w:t xml:space="preserve"> d-pad makes the player move up if a node is up &amp; makes the up widget change colour to represent if it can or not.</w:t>
+              <w:t xml:space="preserve"> d-pad makes the player move up if a </w:t>
+            </w:r>
+            <w:r>
+              <w:rPr>
+                <w:sz w:val="22"/>
+                <w:szCs w:val="20"/>
+              </w:rPr>
+              <w:lastRenderedPageBreak/>
+              <w:t>node is up &amp; makes the up widget change colour to represent if it can or not.</w:t>
             </w:r>
           </w:p>
         </w:tc>
@@ -4247,7 +5760,16 @@
                 <w:sz w:val="22"/>
                 <w:szCs w:val="20"/>
               </w:rPr>
-              <w:t>The up-widget changes colour &amp; player moves if a node is above.</w:t>
+              <w:lastRenderedPageBreak/>
+              <w:t xml:space="preserve">The up-widget changes colour &amp; </w:t>
+            </w:r>
+            <w:r>
+              <w:rPr>
+                <w:sz w:val="22"/>
+                <w:szCs w:val="20"/>
+              </w:rPr>
+              <w:lastRenderedPageBreak/>
+              <w:t>player moves if a node is above.</w:t>
             </w:r>
           </w:p>
         </w:tc>
@@ -4269,7 +5791,16 @@
                 <w:sz w:val="22"/>
                 <w:szCs w:val="20"/>
               </w:rPr>
-              <w:t>The up-widget changes colour &amp; player moves if a node is above.</w:t>
+              <w:lastRenderedPageBreak/>
+              <w:t xml:space="preserve">The up-widget changes colour &amp; </w:t>
+            </w:r>
+            <w:r>
+              <w:rPr>
+                <w:sz w:val="22"/>
+                <w:szCs w:val="20"/>
+              </w:rPr>
+              <w:lastRenderedPageBreak/>
+              <w:t>player moves if a node is above.</w:t>
             </w:r>
           </w:p>
         </w:tc>
@@ -4291,6 +5822,7 @@
                 <w:sz w:val="22"/>
                 <w:szCs w:val="20"/>
               </w:rPr>
+              <w:lastRenderedPageBreak/>
               <w:t>True</w:t>
             </w:r>
           </w:p>
@@ -5022,6 +6554,7 @@
           <w:sz w:val="24"/>
           <w:szCs w:val="24"/>
         </w:rPr>
+        <w:lastRenderedPageBreak/>
         <w:t>3.1 AI Evaluation</w:t>
       </w:r>
     </w:p>
@@ -6042,7 +7575,6 @@
   <w:style w:type="character" w:default="1" w:styleId="DefaultParagraphFont">
     <w:name w:val="Default Paragraph Font"/>
     <w:uiPriority w:val="1"/>
-    <w:semiHidden/>
     <w:unhideWhenUsed/>
   </w:style>
   <w:style w:type="table" w:default="1" w:styleId="TableNormal">

</xml_diff>

<commit_message>
got the code here
</commit_message>
<xml_diff>
--- a/Informational Technology (Game Design)/Part 2 Redo/Cluster 3D game development/AT01/AT01_ProductionDiary By Richard Pountney Fixed.docx
+++ b/Informational Technology (Game Design)/Part 2 Redo/Cluster 3D game development/AT01/AT01_ProductionDiary By Richard Pountney Fixed.docx
@@ -58,6 +58,10 @@
           <w:bottom w:val="single" w:sz="4" w:space="1" w:color="auto"/>
           <w:right w:val="single" w:sz="4" w:space="4" w:color="auto"/>
         </w:pBdr>
+        <w:rPr>
+          <w:color w:val="0000FF"/>
+          <w:sz w:val="24"/>
+        </w:rPr>
       </w:pPr>
       <w:r>
         <w:rPr>
@@ -77,6 +81,22 @@
         </w:rPr>
         <w:t xml:space="preserve"> (Need More info. A step-through or dot-point explanation of how it works. Put pseudocode here if I have any.)</w:t>
       </w:r>
+      <w:r>
+        <w:rPr>
+          <w:color w:val="0000FF"/>
+          <w:sz w:val="24"/>
+        </w:rPr>
+        <w:br/>
+      </w:r>
+      <w:hyperlink r:id="rId8" w:history="1">
+        <w:r>
+          <w:rPr>
+            <w:rStyle w:val="Hyperlink"/>
+            <w:sz w:val="24"/>
+          </w:rPr>
+          <w:t>DFS Code</w:t>
+        </w:r>
+      </w:hyperlink>
     </w:p>
     <w:p>
       <w:pPr>
@@ -334,7 +354,6 @@
           <w:bottom w:val="single" w:sz="4" w:space="0" w:color="auto"/>
           <w:right w:val="single" w:sz="4" w:space="4" w:color="auto"/>
         </w:pBdr>
-        <w:jc w:val="center"/>
         <w:rPr>
           <w:i/>
           <w:iCs/>
@@ -342,25 +361,141 @@
       </w:pPr>
       <w:r>
         <w:rPr>
-          <w:i/>
-          <w:iCs/>
-        </w:rPr>
-        <w:t>Insert your behaviour chart for the AI here.</w:t>
-      </w:r>
-      <w:r>
-        <w:rPr>
+          <w:rStyle w:val="MyStyleChar"/>
           <w:noProof/>
         </w:rPr>
         <mc:AlternateContent>
           <mc:Choice Requires="wps">
             <w:drawing>
-              <wp:anchor distT="0" distB="0" distL="114300" distR="114300" simplePos="0" relativeHeight="251659264" behindDoc="0" locked="0" layoutInCell="1" allowOverlap="1" wp14:anchorId="5ACD5882" wp14:editId="28454C1D">
+              <wp:anchor distT="45720" distB="45720" distL="114300" distR="114300" simplePos="0" relativeHeight="251671552" behindDoc="0" locked="0" layoutInCell="1" allowOverlap="1" wp14:anchorId="24ECD870" wp14:editId="5E9F0086">
                 <wp:simplePos x="0" y="0"/>
                 <wp:positionH relativeFrom="column">
-                  <wp:posOffset>2289810</wp:posOffset>
+                  <wp:posOffset>4379595</wp:posOffset>
                 </wp:positionH>
                 <wp:positionV relativeFrom="paragraph">
-                  <wp:posOffset>174625</wp:posOffset>
+                  <wp:posOffset>2245360</wp:posOffset>
+                </wp:positionV>
+                <wp:extent cx="464820" cy="1404620"/>
+                <wp:effectExtent l="0" t="0" r="0" b="0"/>
+                <wp:wrapNone/>
+                <wp:docPr id="1" name="Text Box 2"/>
+                <wp:cNvGraphicFramePr>
+                  <a:graphicFrameLocks xmlns:a="http://schemas.openxmlformats.org/drawingml/2006/main"/>
+                </wp:cNvGraphicFramePr>
+                <a:graphic xmlns:a="http://schemas.openxmlformats.org/drawingml/2006/main">
+                  <a:graphicData uri="http://schemas.microsoft.com/office/word/2010/wordprocessingShape">
+                    <wps:wsp>
+                      <wps:cNvSpPr txBox="1">
+                        <a:spLocks noChangeArrowheads="1"/>
+                      </wps:cNvSpPr>
+                      <wps:spPr bwMode="auto">
+                        <a:xfrm>
+                          <a:off x="0" y="0"/>
+                          <a:ext cx="464820" cy="1404620"/>
+                        </a:xfrm>
+                        <a:prstGeom prst="rect">
+                          <a:avLst/>
+                        </a:prstGeom>
+                        <a:noFill/>
+                        <a:ln>
+                          <a:noFill/>
+                        </a:ln>
+                      </wps:spPr>
+                      <wps:style>
+                        <a:lnRef idx="0">
+                          <a:scrgbClr r="0" g="0" b="0"/>
+                        </a:lnRef>
+                        <a:fillRef idx="0">
+                          <a:scrgbClr r="0" g="0" b="0"/>
+                        </a:fillRef>
+                        <a:effectRef idx="0">
+                          <a:scrgbClr r="0" g="0" b="0"/>
+                        </a:effectRef>
+                        <a:fontRef idx="minor">
+                          <a:schemeClr val="accent1"/>
+                        </a:fontRef>
+                      </wps:style>
+                      <wps:txbx>
+                        <w:txbxContent>
+                          <w:p>
+                            <w:pPr>
+                              <w:pStyle w:val="MyStyle"/>
+                              <w:rPr>
+                                <w:sz w:val="20"/>
+                                <w:szCs w:val="18"/>
+                              </w:rPr>
+                            </w:pPr>
+                            <w:r>
+                              <w:rPr>
+                                <w:sz w:val="20"/>
+                                <w:szCs w:val="18"/>
+                              </w:rPr>
+                              <w:t>If at node</w:t>
+                            </w:r>
+                          </w:p>
+                        </w:txbxContent>
+                      </wps:txbx>
+                      <wps:bodyPr rot="0" vert="horz" wrap="square" lIns="91440" tIns="45720" rIns="91440" bIns="45720" anchor="t" anchorCtr="0">
+                        <a:spAutoFit/>
+                      </wps:bodyPr>
+                    </wps:wsp>
+                  </a:graphicData>
+                </a:graphic>
+                <wp14:sizeRelH relativeFrom="margin">
+                  <wp14:pctWidth>0</wp14:pctWidth>
+                </wp14:sizeRelH>
+                <wp14:sizeRelV relativeFrom="margin">
+                  <wp14:pctHeight>20000</wp14:pctHeight>
+                </wp14:sizeRelV>
+              </wp:anchor>
+            </w:drawing>
+          </mc:Choice>
+          <mc:Fallback>
+            <w:pict>
+              <v:shapetype w14:anchorId="24ECD870" id="_x0000_t202" coordsize="21600,21600" o:spt="202" path="m,l,21600r21600,l21600,xe">
+                <v:stroke joinstyle="miter"/>
+                <v:path gradientshapeok="t" o:connecttype="rect"/>
+              </v:shapetype>
+              <v:shape id="Text Box 2" o:spid="_x0000_s1026" type="#_x0000_t202" style="position:absolute;margin-left:344.85pt;margin-top:176.8pt;width:36.6pt;height:110.6pt;z-index:251671552;visibility:visible;mso-wrap-style:square;mso-width-percent:0;mso-height-percent:200;mso-wrap-distance-left:9pt;mso-wrap-distance-top:3.6pt;mso-wrap-distance-right:9pt;mso-wrap-distance-bottom:3.6pt;mso-position-horizontal:absolute;mso-position-horizontal-relative:text;mso-position-vertical:absolute;mso-position-vertical-relative:text;mso-width-percent:0;mso-height-percent:200;mso-width-relative:margin;mso-height-relative:margin;v-text-anchor:top" o:gfxdata="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" filled="f" stroked="f">
+                <v:textbox style="mso-fit-shape-to-text:t">
+                  <w:txbxContent>
+                    <w:p>
+                      <w:pPr>
+                        <w:pStyle w:val="MyStyle"/>
+                        <w:rPr>
+                          <w:sz w:val="20"/>
+                          <w:szCs w:val="18"/>
+                        </w:rPr>
+                      </w:pPr>
+                      <w:r>
+                        <w:rPr>
+                          <w:sz w:val="20"/>
+                          <w:szCs w:val="18"/>
+                        </w:rPr>
+                        <w:t>If at node</w:t>
+                      </w:r>
+                    </w:p>
+                  </w:txbxContent>
+                </v:textbox>
+              </v:shape>
+            </w:pict>
+          </mc:Fallback>
+        </mc:AlternateContent>
+      </w:r>
+      <w:r>
+        <w:rPr>
+          <w:noProof/>
+        </w:rPr>
+        <mc:AlternateContent>
+          <mc:Choice Requires="wps">
+            <w:drawing>
+              <wp:anchor distT="0" distB="0" distL="114300" distR="114300" simplePos="0" relativeHeight="251659264" behindDoc="0" locked="0" layoutInCell="1" allowOverlap="1" wp14:anchorId="5ACD5882" wp14:editId="117207B9">
+                <wp:simplePos x="0" y="0"/>
+                <wp:positionH relativeFrom="column">
+                  <wp:posOffset>3613785</wp:posOffset>
+                </wp:positionH>
+                <wp:positionV relativeFrom="paragraph">
+                  <wp:posOffset>98425</wp:posOffset>
                 </wp:positionV>
                 <wp:extent cx="1635760" cy="594995"/>
                 <wp:effectExtent l="0" t="0" r="21590" b="14605"/>
@@ -430,7 +565,7 @@
           </mc:Choice>
           <mc:Fallback>
             <w:pict>
-              <v:oval w14:anchorId="5ACD5882" id="Oval 3" o:spid="_x0000_s1026" style="position:absolute;left:0;text-align:left;margin-left:180.3pt;margin-top:13.75pt;width:128.8pt;height:46.85pt;z-index:251659264;visibility:visible;mso-wrap-style:square;mso-wrap-distance-left:9pt;mso-wrap-distance-top:0;mso-wrap-distance-right:9pt;mso-wrap-distance-bottom:0;mso-position-horizontal:absolute;mso-position-horizontal-relative:text;mso-position-vertical:absolute;mso-position-vertical-relative:text;v-text-anchor:middle" o:gfxdata="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" fillcolor="white [3201]" strokecolor="#4472c4 [3204]" strokeweight="1pt">
+              <v:oval w14:anchorId="5ACD5882" id="Oval 3" o:spid="_x0000_s1027" style="position:absolute;margin-left:284.55pt;margin-top:7.75pt;width:128.8pt;height:46.85pt;z-index:251659264;visibility:visible;mso-wrap-style:square;mso-wrap-distance-left:9pt;mso-wrap-distance-top:0;mso-wrap-distance-right:9pt;mso-wrap-distance-bottom:0;mso-position-horizontal:absolute;mso-position-horizontal-relative:text;mso-position-vertical:absolute;mso-position-vertical-relative:text;v-text-anchor:middle" o:gfxdata="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" fillcolor="white [3201]" strokecolor="#4472c4 [3204]" strokeweight="1pt">
                 <v:stroke joinstyle="miter"/>
                 <v:textbox>
                   <w:txbxContent>
@@ -458,28 +593,6 @@
           </mc:Fallback>
         </mc:AlternateContent>
       </w:r>
-    </w:p>
-    <w:p>
-      <w:pPr>
-        <w:pBdr>
-          <w:top w:val="single" w:sz="4" w:space="1" w:color="auto"/>
-          <w:left w:val="single" w:sz="4" w:space="4" w:color="auto"/>
-          <w:bottom w:val="single" w:sz="4" w:space="0" w:color="auto"/>
-          <w:right w:val="single" w:sz="4" w:space="4" w:color="auto"/>
-        </w:pBdr>
-        <w:jc w:val="center"/>
-      </w:pPr>
-    </w:p>
-    <w:p>
-      <w:pPr>
-        <w:pBdr>
-          <w:top w:val="single" w:sz="4" w:space="1" w:color="auto"/>
-          <w:left w:val="single" w:sz="4" w:space="4" w:color="auto"/>
-          <w:bottom w:val="single" w:sz="4" w:space="0" w:color="auto"/>
-          <w:right w:val="single" w:sz="4" w:space="4" w:color="auto"/>
-        </w:pBdr>
-        <w:jc w:val="center"/>
-      </w:pPr>
       <w:r>
         <w:rPr>
           <w:noProof/>
@@ -487,13 +600,213 @@
         <mc:AlternateContent>
           <mc:Choice Requires="wps">
             <w:drawing>
-              <wp:anchor distT="0" distB="0" distL="114300" distR="114300" simplePos="0" relativeHeight="251667456" behindDoc="0" locked="0" layoutInCell="1" allowOverlap="1" wp14:anchorId="10F0000F" wp14:editId="452C59D5">
+              <wp:anchor distT="0" distB="0" distL="114300" distR="114300" simplePos="0" relativeHeight="251679744" behindDoc="0" locked="0" layoutInCell="1" allowOverlap="1" wp14:anchorId="3B9F6464" wp14:editId="1B61C93E">
                 <wp:simplePos x="0" y="0"/>
                 <wp:positionH relativeFrom="column">
-                  <wp:posOffset>1303020</wp:posOffset>
+                  <wp:posOffset>3251835</wp:posOffset>
                 </wp:positionH>
                 <wp:positionV relativeFrom="paragraph">
-                  <wp:posOffset>146050</wp:posOffset>
+                  <wp:posOffset>1764665</wp:posOffset>
+                </wp:positionV>
+                <wp:extent cx="632460" cy="240030"/>
+                <wp:effectExtent l="38100" t="0" r="15240" b="64770"/>
+                <wp:wrapNone/>
+                <wp:docPr id="6" name="Straight Arrow Connector 26"/>
+                <wp:cNvGraphicFramePr>
+                  <a:graphicFrameLocks xmlns:a="http://schemas.openxmlformats.org/drawingml/2006/main"/>
+                </wp:cNvGraphicFramePr>
+                <a:graphic xmlns:a="http://schemas.openxmlformats.org/drawingml/2006/main">
+                  <a:graphicData uri="http://schemas.microsoft.com/office/word/2010/wordprocessingShape">
+                    <wps:wsp>
+                      <wps:cNvCnPr>
+                        <a:cxnSpLocks/>
+                      </wps:cNvCnPr>
+                      <wps:spPr>
+                        <a:xfrm flipH="1">
+                          <a:off x="0" y="0"/>
+                          <a:ext cx="632460" cy="240030"/>
+                        </a:xfrm>
+                        <a:prstGeom prst="straightConnector1">
+                          <a:avLst/>
+                        </a:prstGeom>
+                        <a:ln>
+                          <a:tailEnd type="triangle"/>
+                        </a:ln>
+                      </wps:spPr>
+                      <wps:style>
+                        <a:lnRef idx="1">
+                          <a:schemeClr val="accent1"/>
+                        </a:lnRef>
+                        <a:fillRef idx="0">
+                          <a:schemeClr val="accent1"/>
+                        </a:fillRef>
+                        <a:effectRef idx="0">
+                          <a:schemeClr val="accent1"/>
+                        </a:effectRef>
+                        <a:fontRef idx="minor">
+                          <a:schemeClr val="tx1"/>
+                        </a:fontRef>
+                      </wps:style>
+                      <wps:bodyPr/>
+                    </wps:wsp>
+                  </a:graphicData>
+                </a:graphic>
+                <wp14:sizeRelH relativeFrom="margin">
+                  <wp14:pctWidth>0</wp14:pctWidth>
+                </wp14:sizeRelH>
+                <wp14:sizeRelV relativeFrom="margin">
+                  <wp14:pctHeight>0</wp14:pctHeight>
+                </wp14:sizeRelV>
+              </wp:anchor>
+            </w:drawing>
+          </mc:Choice>
+          <mc:Fallback>
+            <w:pict>
+              <v:shapetype w14:anchorId="4A75776C" id="_x0000_t32" coordsize="21600,21600" o:spt="32" o:oned="t" path="m,l21600,21600e" filled="f">
+                <v:path arrowok="t" fillok="f" o:connecttype="none"/>
+                <o:lock v:ext="edit" shapetype="t"/>
+              </v:shapetype>
+              <v:shape id="Straight Arrow Connector 26" o:spid="_x0000_s1026" type="#_x0000_t32" style="position:absolute;margin-left:256.05pt;margin-top:138.95pt;width:49.8pt;height:18.9pt;flip:x;z-index:251679744;visibility:visible;mso-wrap-style:square;mso-width-percent:0;mso-height-percent:0;mso-wrap-distance-left:9pt;mso-wrap-distance-top:0;mso-wrap-distance-right:9pt;mso-wrap-distance-bottom:0;mso-position-horizontal:absolute;mso-position-horizontal-relative:text;mso-position-vertical:absolute;mso-position-vertical-relative:text;mso-width-percent:0;mso-height-percent:0;mso-width-relative:margin;mso-height-relative:margin" o:gfxdata="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" strokecolor="#4472c4 [3204]" strokeweight=".5pt">
+                <v:stroke endarrow="block" joinstyle="miter"/>
+                <o:lock v:ext="edit" shapetype="f"/>
+              </v:shape>
+            </w:pict>
+          </mc:Fallback>
+        </mc:AlternateContent>
+      </w:r>
+      <w:r>
+        <w:rPr>
+          <w:rStyle w:val="MyStyleChar"/>
+          <w:noProof/>
+        </w:rPr>
+        <mc:AlternateContent>
+          <mc:Choice Requires="wps">
+            <w:drawing>
+              <wp:anchor distT="45720" distB="45720" distL="114300" distR="114300" simplePos="0" relativeHeight="251675648" behindDoc="0" locked="0" layoutInCell="1" allowOverlap="1" wp14:anchorId="25DEBACC" wp14:editId="3EC80B2E">
+                <wp:simplePos x="0" y="0"/>
+                <wp:positionH relativeFrom="column">
+                  <wp:posOffset>2855595</wp:posOffset>
+                </wp:positionH>
+                <wp:positionV relativeFrom="paragraph">
+                  <wp:posOffset>972820</wp:posOffset>
+                </wp:positionV>
+                <wp:extent cx="563880" cy="1404620"/>
+                <wp:effectExtent l="0" t="0" r="0" b="0"/>
+                <wp:wrapNone/>
+                <wp:docPr id="3" name="Text Box 2"/>
+                <wp:cNvGraphicFramePr>
+                  <a:graphicFrameLocks xmlns:a="http://schemas.openxmlformats.org/drawingml/2006/main"/>
+                </wp:cNvGraphicFramePr>
+                <a:graphic xmlns:a="http://schemas.openxmlformats.org/drawingml/2006/main">
+                  <a:graphicData uri="http://schemas.microsoft.com/office/word/2010/wordprocessingShape">
+                    <wps:wsp>
+                      <wps:cNvSpPr txBox="1">
+                        <a:spLocks noChangeArrowheads="1"/>
+                      </wps:cNvSpPr>
+                      <wps:spPr bwMode="auto">
+                        <a:xfrm>
+                          <a:off x="0" y="0"/>
+                          <a:ext cx="563880" cy="1404620"/>
+                        </a:xfrm>
+                        <a:prstGeom prst="rect">
+                          <a:avLst/>
+                        </a:prstGeom>
+                        <a:noFill/>
+                        <a:ln>
+                          <a:noFill/>
+                        </a:ln>
+                      </wps:spPr>
+                      <wps:style>
+                        <a:lnRef idx="0">
+                          <a:scrgbClr r="0" g="0" b="0"/>
+                        </a:lnRef>
+                        <a:fillRef idx="0">
+                          <a:scrgbClr r="0" g="0" b="0"/>
+                        </a:fillRef>
+                        <a:effectRef idx="0">
+                          <a:scrgbClr r="0" g="0" b="0"/>
+                        </a:effectRef>
+                        <a:fontRef idx="minor">
+                          <a:schemeClr val="accent1"/>
+                        </a:fontRef>
+                      </wps:style>
+                      <wps:txbx>
+                        <w:txbxContent>
+                          <w:p>
+                            <w:pPr>
+                              <w:pStyle w:val="MyStyle"/>
+                              <w:rPr>
+                                <w:sz w:val="20"/>
+                                <w:szCs w:val="18"/>
+                              </w:rPr>
+                            </w:pPr>
+                            <w:r>
+                              <w:rPr>
+                                <w:sz w:val="20"/>
+                                <w:szCs w:val="18"/>
+                              </w:rPr>
+                              <w:t>Restart game</w:t>
+                            </w:r>
+                          </w:p>
+                        </w:txbxContent>
+                      </wps:txbx>
+                      <wps:bodyPr rot="0" vert="horz" wrap="square" lIns="91440" tIns="45720" rIns="91440" bIns="45720" anchor="t" anchorCtr="0">
+                        <a:spAutoFit/>
+                      </wps:bodyPr>
+                    </wps:wsp>
+                  </a:graphicData>
+                </a:graphic>
+                <wp14:sizeRelH relativeFrom="margin">
+                  <wp14:pctWidth>0</wp14:pctWidth>
+                </wp14:sizeRelH>
+                <wp14:sizeRelV relativeFrom="margin">
+                  <wp14:pctHeight>20000</wp14:pctHeight>
+                </wp14:sizeRelV>
+              </wp:anchor>
+            </w:drawing>
+          </mc:Choice>
+          <mc:Fallback>
+            <w:pict>
+              <v:shape w14:anchorId="25DEBACC" id="_x0000_s1028" type="#_x0000_t202" style="position:absolute;margin-left:224.85pt;margin-top:76.6pt;width:44.4pt;height:110.6pt;z-index:251675648;visibility:visible;mso-wrap-style:square;mso-width-percent:0;mso-height-percent:200;mso-wrap-distance-left:9pt;mso-wrap-distance-top:3.6pt;mso-wrap-distance-right:9pt;mso-wrap-distance-bottom:3.6pt;mso-position-horizontal:absolute;mso-position-horizontal-relative:text;mso-position-vertical:absolute;mso-position-vertical-relative:text;mso-width-percent:0;mso-height-percent:200;mso-width-relative:margin;mso-height-relative:margin;v-text-anchor:top" o:gfxdata="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" filled="f" stroked="f">
+                <v:textbox style="mso-fit-shape-to-text:t">
+                  <w:txbxContent>
+                    <w:p>
+                      <w:pPr>
+                        <w:pStyle w:val="MyStyle"/>
+                        <w:rPr>
+                          <w:sz w:val="20"/>
+                          <w:szCs w:val="18"/>
+                        </w:rPr>
+                      </w:pPr>
+                      <w:r>
+                        <w:rPr>
+                          <w:sz w:val="20"/>
+                          <w:szCs w:val="18"/>
+                        </w:rPr>
+                        <w:t>Restart game</w:t>
+                      </w:r>
+                    </w:p>
+                  </w:txbxContent>
+                </v:textbox>
+              </v:shape>
+            </w:pict>
+          </mc:Fallback>
+        </mc:AlternateContent>
+      </w:r>
+      <w:r>
+        <w:rPr>
+          <w:noProof/>
+        </w:rPr>
+        <mc:AlternateContent>
+          <mc:Choice Requires="wps">
+            <w:drawing>
+              <wp:anchor distT="0" distB="0" distL="114300" distR="114300" simplePos="0" relativeHeight="251667456" behindDoc="0" locked="0" layoutInCell="1" allowOverlap="1" wp14:anchorId="10F0000F" wp14:editId="449FBAA4">
+                <wp:simplePos x="0" y="0"/>
+                <wp:positionH relativeFrom="column">
+                  <wp:posOffset>2626995</wp:posOffset>
+                </wp:positionH>
+                <wp:positionV relativeFrom="paragraph">
+                  <wp:posOffset>659765</wp:posOffset>
                 </wp:positionV>
                 <wp:extent cx="1228090" cy="1249680"/>
                 <wp:effectExtent l="0" t="38100" r="48260" b="26670"/>
@@ -555,11 +868,7 @@
           </mc:Choice>
           <mc:Fallback>
             <w:pict>
-              <v:shapetype w14:anchorId="553DC4FE" id="_x0000_t32" coordsize="21600,21600" o:spt="32" o:oned="t" path="m,l21600,21600e" filled="f">
-                <v:path arrowok="t" fillok="f" o:connecttype="none"/>
-                <o:lock v:ext="edit" shapetype="t"/>
-              </v:shapetype>
-              <v:shape id="Straight Arrow Connector 30" o:spid="_x0000_s1026" type="#_x0000_t32" style="position:absolute;margin-left:102.6pt;margin-top:11.5pt;width:96.7pt;height:98.4pt;flip:y;z-index:251667456;visibility:visible;mso-wrap-style:square;mso-width-percent:0;mso-height-percent:0;mso-wrap-distance-left:9pt;mso-wrap-distance-top:0;mso-wrap-distance-right:9pt;mso-wrap-distance-bottom:0;mso-position-horizontal:absolute;mso-position-horizontal-relative:text;mso-position-vertical:absolute;mso-position-vertical-relative:text;mso-width-percent:0;mso-height-percent:0;mso-width-relative:margin;mso-height-relative:margin" o:gfxdata="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" strokecolor="#4472c4 [3204]" strokeweight=".5pt">
+              <v:shape w14:anchorId="03B0D8E3" id="Straight Arrow Connector 30" o:spid="_x0000_s1026" type="#_x0000_t32" style="position:absolute;margin-left:206.85pt;margin-top:51.95pt;width:96.7pt;height:98.4pt;flip:y;z-index:251667456;visibility:visible;mso-wrap-style:square;mso-width-percent:0;mso-height-percent:0;mso-wrap-distance-left:9pt;mso-wrap-distance-top:0;mso-wrap-distance-right:9pt;mso-wrap-distance-bottom:0;mso-position-horizontal:absolute;mso-position-horizontal-relative:text;mso-position-vertical:absolute;mso-position-vertical-relative:text;mso-width-percent:0;mso-height-percent:0;mso-width-relative:margin;mso-height-relative:margin" o:gfxdata="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" strokecolor="#4472c4 [3204]" strokeweight=".5pt">
                 <v:stroke endarrow="block" joinstyle="miter"/>
                 <o:lock v:ext="edit" shapetype="f"/>
               </v:shape>
@@ -575,13 +884,13 @@
         <mc:AlternateContent>
           <mc:Choice Requires="wps">
             <w:drawing>
-              <wp:anchor distT="45720" distB="45720" distL="114300" distR="114300" simplePos="0" relativeHeight="251669504" behindDoc="0" locked="0" layoutInCell="1" allowOverlap="1" wp14:anchorId="3414FF2C" wp14:editId="3D487DB1">
+              <wp:anchor distT="45720" distB="45720" distL="114300" distR="114300" simplePos="0" relativeHeight="251669504" behindDoc="0" locked="0" layoutInCell="1" allowOverlap="1" wp14:anchorId="3414FF2C" wp14:editId="2A637582">
                 <wp:simplePos x="0" y="0"/>
                 <wp:positionH relativeFrom="column">
-                  <wp:posOffset>3055620</wp:posOffset>
+                  <wp:posOffset>4379595</wp:posOffset>
                 </wp:positionH>
                 <wp:positionV relativeFrom="paragraph">
-                  <wp:posOffset>260350</wp:posOffset>
+                  <wp:posOffset>774065</wp:posOffset>
                 </wp:positionV>
                 <wp:extent cx="464820" cy="1404620"/>
                 <wp:effectExtent l="0" t="0" r="0" b="0"/>
@@ -660,11 +969,7 @@
           </mc:Choice>
           <mc:Fallback>
             <w:pict>
-              <v:shapetype w14:anchorId="3414FF2C" id="_x0000_t202" coordsize="21600,21600" o:spt="202" path="m,l,21600r21600,l21600,xe">
-                <v:stroke joinstyle="miter"/>
-                <v:path gradientshapeok="t" o:connecttype="rect"/>
-              </v:shapetype>
-              <v:shape id="Text Box 2" o:spid="_x0000_s1027" type="#_x0000_t202" style="position:absolute;left:0;text-align:left;margin-left:240.6pt;margin-top:20.5pt;width:36.6pt;height:110.6pt;z-index:251669504;visibility:visible;mso-wrap-style:square;mso-width-percent:0;mso-height-percent:200;mso-wrap-distance-left:9pt;mso-wrap-distance-top:3.6pt;mso-wrap-distance-right:9pt;mso-wrap-distance-bottom:3.6pt;mso-position-horizontal:absolute;mso-position-horizontal-relative:text;mso-position-vertical:absolute;mso-position-vertical-relative:text;mso-width-percent:0;mso-height-percent:200;mso-width-relative:margin;mso-height-relative:margin;v-text-anchor:top" o:gfxdata="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" filled="f" stroked="f">
+              <v:shape w14:anchorId="3414FF2C" id="_x0000_s1029" type="#_x0000_t202" style="position:absolute;margin-left:344.85pt;margin-top:60.95pt;width:36.6pt;height:110.6pt;z-index:251669504;visibility:visible;mso-wrap-style:square;mso-width-percent:0;mso-height-percent:200;mso-wrap-distance-left:9pt;mso-wrap-distance-top:3.6pt;mso-wrap-distance-right:9pt;mso-wrap-distance-bottom:3.6pt;mso-position-horizontal:absolute;mso-position-horizontal-relative:text;mso-position-vertical:absolute;mso-position-vertical-relative:text;mso-width-percent:0;mso-height-percent:200;mso-width-relative:margin;mso-height-relative:margin;v-text-anchor:top" o:gfxdata="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" filled="f" stroked="f">
                 <v:textbox style="mso-fit-shape-to-text:t">
                   <w:txbxContent>
                     <w:p>
@@ -697,13 +1002,13 @@
         <mc:AlternateContent>
           <mc:Choice Requires="wps">
             <w:drawing>
-              <wp:anchor distT="0" distB="0" distL="114300" distR="114300" simplePos="0" relativeHeight="251666432" behindDoc="0" locked="0" layoutInCell="1" allowOverlap="1" wp14:anchorId="61DE6AA0" wp14:editId="0DE4CD14">
+              <wp:anchor distT="0" distB="0" distL="114300" distR="114300" simplePos="0" relativeHeight="251666432" behindDoc="0" locked="0" layoutInCell="1" allowOverlap="1" wp14:anchorId="61DE6AA0" wp14:editId="6775B9BD">
                 <wp:simplePos x="0" y="0"/>
                 <wp:positionH relativeFrom="column">
-                  <wp:posOffset>1916430</wp:posOffset>
+                  <wp:posOffset>3240405</wp:posOffset>
                 </wp:positionH>
                 <wp:positionV relativeFrom="paragraph">
-                  <wp:posOffset>1888490</wp:posOffset>
+                  <wp:posOffset>2402205</wp:posOffset>
                 </wp:positionV>
                 <wp:extent cx="645795" cy="850900"/>
                 <wp:effectExtent l="38100" t="38100" r="20955" b="25400"/>
@@ -759,7 +1064,7 @@
           </mc:Choice>
           <mc:Fallback>
             <w:pict>
-              <v:shape w14:anchorId="67092C10" id="Straight Arrow Connector 26" o:spid="_x0000_s1026" type="#_x0000_t32" style="position:absolute;margin-left:150.9pt;margin-top:148.7pt;width:50.85pt;height:67pt;flip:x y;z-index:251666432;visibility:visible;mso-wrap-style:square;mso-wrap-distance-left:9pt;mso-wrap-distance-top:0;mso-wrap-distance-right:9pt;mso-wrap-distance-bottom:0;mso-position-horizontal:absolute;mso-position-horizontal-relative:text;mso-position-vertical:absolute;mso-position-vertical-relative:text" o:gfxdata="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" strokecolor="#4472c4 [3204]" strokeweight=".5pt">
+              <v:shape w14:anchorId="7A841BFD" id="Straight Arrow Connector 26" o:spid="_x0000_s1026" type="#_x0000_t32" style="position:absolute;margin-left:255.15pt;margin-top:189.15pt;width:50.85pt;height:67pt;flip:x y;z-index:251666432;visibility:visible;mso-wrap-style:square;mso-wrap-distance-left:9pt;mso-wrap-distance-top:0;mso-wrap-distance-right:9pt;mso-wrap-distance-bottom:0;mso-position-horizontal:absolute;mso-position-horizontal-relative:text;mso-position-vertical:absolute;mso-position-vertical-relative:text" o:gfxdata="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" strokecolor="#4472c4 [3204]" strokeweight=".5pt">
                 <v:stroke endarrow="block" joinstyle="miter"/>
                 <o:lock v:ext="edit" shapetype="f"/>
               </v:shape>
@@ -774,13 +1079,13 @@
         <mc:AlternateContent>
           <mc:Choice Requires="wps">
             <w:drawing>
-              <wp:anchor distT="0" distB="0" distL="114300" distR="114300" simplePos="0" relativeHeight="251665408" behindDoc="0" locked="0" layoutInCell="1" allowOverlap="1" wp14:anchorId="284F32CE" wp14:editId="27CD6693">
+              <wp:anchor distT="0" distB="0" distL="114300" distR="114300" simplePos="0" relativeHeight="251665408" behindDoc="0" locked="0" layoutInCell="1" allowOverlap="1" wp14:anchorId="284F32CE" wp14:editId="2A67B41E">
                 <wp:simplePos x="0" y="0"/>
                 <wp:positionH relativeFrom="column">
-                  <wp:posOffset>3107690</wp:posOffset>
+                  <wp:posOffset>4431665</wp:posOffset>
                 </wp:positionH>
                 <wp:positionV relativeFrom="paragraph">
-                  <wp:posOffset>1662430</wp:posOffset>
+                  <wp:posOffset>2176145</wp:posOffset>
                 </wp:positionV>
                 <wp:extent cx="0" cy="745490"/>
                 <wp:effectExtent l="76200" t="38100" r="57150" b="16510"/>
@@ -836,7 +1141,7 @@
           </mc:Choice>
           <mc:Fallback>
             <w:pict>
-              <v:shape w14:anchorId="6C467878" id="Straight Arrow Connector 23" o:spid="_x0000_s1026" type="#_x0000_t32" style="position:absolute;margin-left:244.7pt;margin-top:130.9pt;width:0;height:58.7pt;flip:y;z-index:251665408;visibility:visible;mso-wrap-style:square;mso-wrap-distance-left:9pt;mso-wrap-distance-top:0;mso-wrap-distance-right:9pt;mso-wrap-distance-bottom:0;mso-position-horizontal:absolute;mso-position-horizontal-relative:text;mso-position-vertical:absolute;mso-position-vertical-relative:text" o:gfxdata="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" strokecolor="#4472c4 [3204]" strokeweight=".5pt">
+              <v:shape w14:anchorId="2BB65D39" id="Straight Arrow Connector 23" o:spid="_x0000_s1026" type="#_x0000_t32" style="position:absolute;margin-left:348.95pt;margin-top:171.35pt;width:0;height:58.7pt;flip:y;z-index:251665408;visibility:visible;mso-wrap-style:square;mso-wrap-distance-left:9pt;mso-wrap-distance-top:0;mso-wrap-distance-right:9pt;mso-wrap-distance-bottom:0;mso-position-horizontal:absolute;mso-position-horizontal-relative:text;mso-position-vertical:absolute;mso-position-vertical-relative:text" o:gfxdata="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" strokecolor="#4472c4 [3204]" strokeweight=".5pt">
                 <v:stroke endarrow="block" joinstyle="miter"/>
                 <o:lock v:ext="edit" shapetype="f"/>
               </v:shape>
@@ -851,13 +1156,13 @@
         <mc:AlternateContent>
           <mc:Choice Requires="wps">
             <w:drawing>
-              <wp:anchor distT="0" distB="0" distL="114300" distR="114300" simplePos="0" relativeHeight="251664384" behindDoc="0" locked="0" layoutInCell="1" allowOverlap="1" wp14:anchorId="56F11F6B" wp14:editId="692767FE">
+              <wp:anchor distT="0" distB="0" distL="114300" distR="114300" simplePos="0" relativeHeight="251664384" behindDoc="0" locked="0" layoutInCell="1" allowOverlap="1" wp14:anchorId="56F11F6B" wp14:editId="7817215C">
                 <wp:simplePos x="0" y="0"/>
                 <wp:positionH relativeFrom="column">
-                  <wp:posOffset>3653155</wp:posOffset>
+                  <wp:posOffset>4977130</wp:posOffset>
                 </wp:positionH>
                 <wp:positionV relativeFrom="paragraph">
-                  <wp:posOffset>1293495</wp:posOffset>
+                  <wp:posOffset>1807210</wp:posOffset>
                 </wp:positionV>
                 <wp:extent cx="12700" cy="1408430"/>
                 <wp:effectExtent l="38100" t="0" r="234950" b="96520"/>
@@ -915,7 +1220,7 @@
           </mc:Choice>
           <mc:Fallback>
             <w:pict>
-              <v:shapetype w14:anchorId="126D9387" id="_x0000_t34" coordsize="21600,21600" o:spt="34" o:oned="t" adj="10800" path="m,l@0,0@0,21600,21600,21600e" filled="f">
+              <v:shapetype w14:anchorId="4D5D8AC9" id="_x0000_t34" coordsize="21600,21600" o:spt="34" o:oned="t" adj="10800" path="m,l@0,0@0,21600,21600,21600e" filled="f">
                 <v:stroke joinstyle="miter"/>
                 <v:formulas>
                   <v:f eqn="val #0"/>
@@ -926,7 +1231,7 @@
                 </v:handles>
                 <o:lock v:ext="edit" shapetype="t"/>
               </v:shapetype>
-              <v:shape id="Connector: Elbow 18" o:spid="_x0000_s1026" type="#_x0000_t34" style="position:absolute;margin-left:287.65pt;margin-top:101.85pt;width:1pt;height:110.9pt;z-index:251664384;visibility:visible;mso-wrap-style:square;mso-wrap-distance-left:9pt;mso-wrap-distance-top:0;mso-wrap-distance-right:9pt;mso-wrap-distance-bottom:0;mso-position-horizontal:absolute;mso-position-horizontal-relative:text;mso-position-vertical:absolute;mso-position-vertical-relative:text" o:gfxdata="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" adj="388800" strokecolor="#4472c4 [3204]" strokeweight=".5pt">
+              <v:shape id="Connector: Elbow 18" o:spid="_x0000_s1026" type="#_x0000_t34" style="position:absolute;margin-left:391.9pt;margin-top:142.3pt;width:1pt;height:110.9pt;z-index:251664384;visibility:visible;mso-wrap-style:square;mso-wrap-distance-left:9pt;mso-wrap-distance-top:0;mso-wrap-distance-right:9pt;mso-wrap-distance-bottom:0;mso-position-horizontal:absolute;mso-position-horizontal-relative:text;mso-position-vertical:absolute;mso-position-vertical-relative:text" o:gfxdata="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" adj="388800" strokecolor="#4472c4 [3204]" strokeweight=".5pt">
                 <v:stroke endarrow="block"/>
                 <o:lock v:ext="edit" shapetype="f"/>
               </v:shape>
@@ -941,13 +1246,13 @@
         <mc:AlternateContent>
           <mc:Choice Requires="wps">
             <w:drawing>
-              <wp:anchor distT="0" distB="0" distL="114300" distR="114300" simplePos="0" relativeHeight="251663360" behindDoc="0" locked="0" layoutInCell="1" allowOverlap="1" wp14:anchorId="4319FECE" wp14:editId="3B709596">
+              <wp:anchor distT="0" distB="0" distL="114300" distR="114300" simplePos="0" relativeHeight="251663360" behindDoc="0" locked="0" layoutInCell="1" allowOverlap="1" wp14:anchorId="4319FECE" wp14:editId="44BF406B">
                 <wp:simplePos x="0" y="0"/>
                 <wp:positionH relativeFrom="column">
-                  <wp:posOffset>3107690</wp:posOffset>
+                  <wp:posOffset>4431665</wp:posOffset>
                 </wp:positionH>
                 <wp:positionV relativeFrom="paragraph">
-                  <wp:posOffset>198120</wp:posOffset>
+                  <wp:posOffset>711835</wp:posOffset>
                 </wp:positionV>
                 <wp:extent cx="0" cy="763270"/>
                 <wp:effectExtent l="76200" t="0" r="57150" b="55880"/>
@@ -999,7 +1304,7 @@
           </mc:Choice>
           <mc:Fallback>
             <w:pict>
-              <v:shape w14:anchorId="3FE30BBD" id="Straight Arrow Connector 16" o:spid="_x0000_s1026" type="#_x0000_t32" style="position:absolute;margin-left:244.7pt;margin-top:15.6pt;width:0;height:60.1pt;flip:x;z-index:251663360;visibility:visible;mso-wrap-style:square;mso-wrap-distance-left:9pt;mso-wrap-distance-top:0;mso-wrap-distance-right:9pt;mso-wrap-distance-bottom:0;mso-position-horizontal:absolute;mso-position-horizontal-relative:text;mso-position-vertical:absolute;mso-position-vertical-relative:text" o:gfxdata="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" strokecolor="#4472c4 [3204]" strokeweight=".5pt">
+              <v:shape w14:anchorId="7BA73382" id="Straight Arrow Connector 16" o:spid="_x0000_s1026" type="#_x0000_t32" style="position:absolute;margin-left:348.95pt;margin-top:56.05pt;width:0;height:60.1pt;flip:x;z-index:251663360;visibility:visible;mso-wrap-style:square;mso-wrap-distance-left:9pt;mso-wrap-distance-top:0;mso-wrap-distance-right:9pt;mso-wrap-distance-bottom:0;mso-position-horizontal:absolute;mso-position-horizontal-relative:text;mso-position-vertical:absolute;mso-position-vertical-relative:text" o:gfxdata="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" strokecolor="#4472c4 [3204]" strokeweight=".5pt">
                 <v:stroke endarrow="block" joinstyle="miter"/>
               </v:shape>
             </w:pict>
@@ -1013,13 +1318,13 @@
         <mc:AlternateContent>
           <mc:Choice Requires="wps">
             <w:drawing>
-              <wp:anchor distT="0" distB="0" distL="114300" distR="114300" simplePos="0" relativeHeight="251662336" behindDoc="0" locked="0" layoutInCell="1" allowOverlap="1" wp14:anchorId="3269F804" wp14:editId="0E17A062">
+              <wp:anchor distT="0" distB="0" distL="114300" distR="114300" simplePos="0" relativeHeight="251662336" behindDoc="0" locked="0" layoutInCell="1" allowOverlap="1" wp14:anchorId="3269F804" wp14:editId="0E469498">
                 <wp:simplePos x="0" y="0"/>
                 <wp:positionH relativeFrom="column">
-                  <wp:posOffset>624840</wp:posOffset>
+                  <wp:posOffset>1948815</wp:posOffset>
                 </wp:positionH>
                 <wp:positionV relativeFrom="paragraph">
-                  <wp:posOffset>1422400</wp:posOffset>
+                  <wp:posOffset>1936115</wp:posOffset>
                 </wp:positionV>
                 <wp:extent cx="1291590" cy="855345"/>
                 <wp:effectExtent l="0" t="0" r="22860" b="20955"/>
@@ -1097,7 +1402,7 @@
                 </v:formulas>
                 <v:path gradientshapeok="t" limo="10800,10800" o:connecttype="custom" o:connectlocs="@8,0;0,@9;@8,@7;@6,@9" textboxrect="@3,@3,@4,@5"/>
               </v:shapetype>
-              <v:shape id="Flowchart: Alternate Process 12" o:spid="_x0000_s1028" type="#_x0000_t176" style="position:absolute;left:0;text-align:left;margin-left:49.2pt;margin-top:112pt;width:101.7pt;height:67.35pt;z-index:251662336;visibility:visible;mso-wrap-style:square;mso-wrap-distance-left:9pt;mso-wrap-distance-top:0;mso-wrap-distance-right:9pt;mso-wrap-distance-bottom:0;mso-position-horizontal:absolute;mso-position-horizontal-relative:text;mso-position-vertical:absolute;mso-position-vertical-relative:text;v-text-anchor:middle" o:gfxdata="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" fillcolor="white [3201]" strokecolor="#4472c4 [3204]" strokeweight="1pt">
+              <v:shape id="Flowchart: Alternate Process 12" o:spid="_x0000_s1030" type="#_x0000_t176" style="position:absolute;margin-left:153.45pt;margin-top:152.45pt;width:101.7pt;height:67.35pt;z-index:251662336;visibility:visible;mso-wrap-style:square;mso-wrap-distance-left:9pt;mso-wrap-distance-top:0;mso-wrap-distance-right:9pt;mso-wrap-distance-bottom:0;mso-position-horizontal:absolute;mso-position-horizontal-relative:text;mso-position-vertical:absolute;mso-position-vertical-relative:text;v-text-anchor:middle" o:gfxdata="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" fillcolor="white [3201]" strokecolor="#4472c4 [3204]" strokeweight="1pt">
                 <v:textbox>
                   <w:txbxContent>
                     <w:p>
@@ -1123,13 +1428,13 @@
         <mc:AlternateContent>
           <mc:Choice Requires="wps">
             <w:drawing>
-              <wp:anchor distT="0" distB="0" distL="114300" distR="114300" simplePos="0" relativeHeight="251661312" behindDoc="0" locked="0" layoutInCell="1" allowOverlap="1" wp14:anchorId="20549A06" wp14:editId="0A523067">
+              <wp:anchor distT="0" distB="0" distL="114300" distR="114300" simplePos="0" relativeHeight="251661312" behindDoc="0" locked="0" layoutInCell="1" allowOverlap="1" wp14:anchorId="20549A06" wp14:editId="20D7B4FA">
                 <wp:simplePos x="0" y="0"/>
                 <wp:positionH relativeFrom="column">
-                  <wp:posOffset>2562225</wp:posOffset>
+                  <wp:posOffset>3886200</wp:posOffset>
                 </wp:positionH>
                 <wp:positionV relativeFrom="paragraph">
-                  <wp:posOffset>2370455</wp:posOffset>
+                  <wp:posOffset>2884170</wp:posOffset>
                 </wp:positionV>
                 <wp:extent cx="1090295" cy="662305"/>
                 <wp:effectExtent l="0" t="0" r="14605" b="23495"/>
@@ -1195,7 +1500,7 @@
                 <v:stroke joinstyle="miter"/>
                 <v:path gradientshapeok="t" o:connecttype="rect"/>
               </v:shapetype>
-              <v:shape id="Flowchart: Process 9" o:spid="_x0000_s1029" type="#_x0000_t109" style="position:absolute;left:0;text-align:left;margin-left:201.75pt;margin-top:186.65pt;width:85.85pt;height:52.15pt;z-index:251661312;visibility:visible;mso-wrap-style:square;mso-wrap-distance-left:9pt;mso-wrap-distance-top:0;mso-wrap-distance-right:9pt;mso-wrap-distance-bottom:0;mso-position-horizontal:absolute;mso-position-horizontal-relative:text;mso-position-vertical:absolute;mso-position-vertical-relative:text;v-text-anchor:middle" o:gfxdata="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" fillcolor="white [3201]" strokecolor="#4472c4 [3204]" strokeweight="1pt">
+              <v:shape id="Flowchart: Process 9" o:spid="_x0000_s1031" type="#_x0000_t109" style="position:absolute;margin-left:306pt;margin-top:227.1pt;width:85.85pt;height:52.15pt;z-index:251661312;visibility:visible;mso-wrap-style:square;mso-wrap-distance-left:9pt;mso-wrap-distance-top:0;mso-wrap-distance-right:9pt;mso-wrap-distance-bottom:0;mso-position-horizontal:absolute;mso-position-horizontal-relative:text;mso-position-vertical:absolute;mso-position-vertical-relative:text;v-text-anchor:middle" o:gfxdata="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" fillcolor="white [3201]" strokecolor="#4472c4 [3204]" strokeweight="1pt">
                 <v:textbox>
                   <w:txbxContent>
                     <w:p>
@@ -1221,13 +1526,13 @@
         <mc:AlternateContent>
           <mc:Choice Requires="wps">
             <w:drawing>
-              <wp:anchor distT="0" distB="0" distL="114300" distR="114300" simplePos="0" relativeHeight="251660288" behindDoc="0" locked="0" layoutInCell="1" allowOverlap="1" wp14:anchorId="50C94966" wp14:editId="7C1D47A3">
+              <wp:anchor distT="0" distB="0" distL="114300" distR="114300" simplePos="0" relativeHeight="251660288" behindDoc="0" locked="0" layoutInCell="1" allowOverlap="1" wp14:anchorId="50C94966" wp14:editId="4BD0B5B5">
                 <wp:simplePos x="0" y="0"/>
                 <wp:positionH relativeFrom="column">
-                  <wp:posOffset>2562225</wp:posOffset>
+                  <wp:posOffset>3886200</wp:posOffset>
                 </wp:positionH>
                 <wp:positionV relativeFrom="paragraph">
-                  <wp:posOffset>962025</wp:posOffset>
+                  <wp:posOffset>1475740</wp:posOffset>
                 </wp:positionV>
                 <wp:extent cx="1090295" cy="662305"/>
                 <wp:effectExtent l="0" t="0" r="14605" b="23495"/>
@@ -1292,7 +1597,7 @@
           </mc:Choice>
           <mc:Fallback>
             <w:pict>
-              <v:shape w14:anchorId="50C94966" id="Flowchart: Process 8" o:spid="_x0000_s1030" type="#_x0000_t109" style="position:absolute;left:0;text-align:left;margin-left:201.75pt;margin-top:75.75pt;width:85.85pt;height:52.15pt;z-index:251660288;visibility:visible;mso-wrap-style:square;mso-wrap-distance-left:9pt;mso-wrap-distance-top:0;mso-wrap-distance-right:9pt;mso-wrap-distance-bottom:0;mso-position-horizontal:absolute;mso-position-horizontal-relative:text;mso-position-vertical:absolute;mso-position-vertical-relative:text;v-text-anchor:middle" o:gfxdata="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" fillcolor="white [3201]" strokecolor="#4472c4 [3204]" strokeweight="1pt">
+              <v:shape w14:anchorId="50C94966" id="Flowchart: Process 8" o:spid="_x0000_s1032" type="#_x0000_t109" style="position:absolute;margin-left:306pt;margin-top:116.2pt;width:85.85pt;height:52.15pt;z-index:251660288;visibility:visible;mso-wrap-style:square;mso-wrap-distance-left:9pt;mso-wrap-distance-top:0;mso-wrap-distance-right:9pt;mso-wrap-distance-bottom:0;mso-position-horizontal:absolute;mso-position-horizontal-relative:text;mso-position-vertical:absolute;mso-position-vertical-relative:text;v-text-anchor:middle" o:gfxdata="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" fillcolor="white [3201]" strokecolor="#4472c4 [3204]" strokeweight="1pt">
                 <v:textbox>
                   <w:txbxContent>
                     <w:p>
@@ -1314,17 +1619,6 @@
           </mc:Fallback>
         </mc:AlternateContent>
       </w:r>
-    </w:p>
-    <w:p>
-      <w:pPr>
-        <w:pBdr>
-          <w:top w:val="single" w:sz="4" w:space="1" w:color="auto"/>
-          <w:left w:val="single" w:sz="4" w:space="4" w:color="auto"/>
-          <w:bottom w:val="single" w:sz="4" w:space="0" w:color="auto"/>
-          <w:right w:val="single" w:sz="4" w:space="4" w:color="auto"/>
-        </w:pBdr>
-        <w:jc w:val="center"/>
-      </w:pPr>
       <w:r>
         <w:rPr>
           <w:rStyle w:val="MyStyleChar"/>
@@ -1333,256 +1627,13 @@
         <mc:AlternateContent>
           <mc:Choice Requires="wps">
             <w:drawing>
-              <wp:anchor distT="45720" distB="45720" distL="114300" distR="114300" simplePos="0" relativeHeight="251675648" behindDoc="0" locked="0" layoutInCell="1" allowOverlap="1" wp14:anchorId="25DEBACC" wp14:editId="52C52D24">
+              <wp:anchor distT="45720" distB="45720" distL="114300" distR="114300" simplePos="0" relativeHeight="251677696" behindDoc="0" locked="0" layoutInCell="1" allowOverlap="1" wp14:anchorId="60DBA289" wp14:editId="23F01134">
                 <wp:simplePos x="0" y="0"/>
                 <wp:positionH relativeFrom="column">
-                  <wp:posOffset>1531620</wp:posOffset>
+                  <wp:posOffset>3215005</wp:posOffset>
                 </wp:positionH>
                 <wp:positionV relativeFrom="paragraph">
-                  <wp:posOffset>173355</wp:posOffset>
-                </wp:positionV>
-                <wp:extent cx="563880" cy="1404620"/>
-                <wp:effectExtent l="0" t="0" r="0" b="0"/>
-                <wp:wrapNone/>
-                <wp:docPr id="3" name="Text Box 2"/>
-                <wp:cNvGraphicFramePr>
-                  <a:graphicFrameLocks xmlns:a="http://schemas.openxmlformats.org/drawingml/2006/main"/>
-                </wp:cNvGraphicFramePr>
-                <a:graphic xmlns:a="http://schemas.openxmlformats.org/drawingml/2006/main">
-                  <a:graphicData uri="http://schemas.microsoft.com/office/word/2010/wordprocessingShape">
-                    <wps:wsp>
-                      <wps:cNvSpPr txBox="1">
-                        <a:spLocks noChangeArrowheads="1"/>
-                      </wps:cNvSpPr>
-                      <wps:spPr bwMode="auto">
-                        <a:xfrm>
-                          <a:off x="0" y="0"/>
-                          <a:ext cx="563880" cy="1404620"/>
-                        </a:xfrm>
-                        <a:prstGeom prst="rect">
-                          <a:avLst/>
-                        </a:prstGeom>
-                        <a:noFill/>
-                        <a:ln>
-                          <a:noFill/>
-                        </a:ln>
-                      </wps:spPr>
-                      <wps:style>
-                        <a:lnRef idx="0">
-                          <a:scrgbClr r="0" g="0" b="0"/>
-                        </a:lnRef>
-                        <a:fillRef idx="0">
-                          <a:scrgbClr r="0" g="0" b="0"/>
-                        </a:fillRef>
-                        <a:effectRef idx="0">
-                          <a:scrgbClr r="0" g="0" b="0"/>
-                        </a:effectRef>
-                        <a:fontRef idx="minor">
-                          <a:schemeClr val="accent1"/>
-                        </a:fontRef>
-                      </wps:style>
-                      <wps:txbx>
-                        <w:txbxContent>
-                          <w:p>
-                            <w:pPr>
-                              <w:pStyle w:val="MyStyle"/>
-                              <w:rPr>
-                                <w:sz w:val="20"/>
-                                <w:szCs w:val="18"/>
-                              </w:rPr>
-                            </w:pPr>
-                            <w:r>
-                              <w:rPr>
-                                <w:sz w:val="20"/>
-                                <w:szCs w:val="18"/>
-                              </w:rPr>
-                              <w:t>Restart game</w:t>
-                            </w:r>
-                          </w:p>
-                        </w:txbxContent>
-                      </wps:txbx>
-                      <wps:bodyPr rot="0" vert="horz" wrap="square" lIns="91440" tIns="45720" rIns="91440" bIns="45720" anchor="t" anchorCtr="0">
-                        <a:spAutoFit/>
-                      </wps:bodyPr>
-                    </wps:wsp>
-                  </a:graphicData>
-                </a:graphic>
-                <wp14:sizeRelH relativeFrom="margin">
-                  <wp14:pctWidth>0</wp14:pctWidth>
-                </wp14:sizeRelH>
-                <wp14:sizeRelV relativeFrom="margin">
-                  <wp14:pctHeight>20000</wp14:pctHeight>
-                </wp14:sizeRelV>
-              </wp:anchor>
-            </w:drawing>
-          </mc:Choice>
-          <mc:Fallback>
-            <w:pict>
-              <v:shape w14:anchorId="25DEBACC" id="_x0000_s1031" type="#_x0000_t202" style="position:absolute;left:0;text-align:left;margin-left:120.6pt;margin-top:13.65pt;width:44.4pt;height:110.6pt;z-index:251675648;visibility:visible;mso-wrap-style:square;mso-width-percent:0;mso-height-percent:200;mso-wrap-distance-left:9pt;mso-wrap-distance-top:3.6pt;mso-wrap-distance-right:9pt;mso-wrap-distance-bottom:3.6pt;mso-position-horizontal:absolute;mso-position-horizontal-relative:text;mso-position-vertical:absolute;mso-position-vertical-relative:text;mso-width-percent:0;mso-height-percent:200;mso-width-relative:margin;mso-height-relative:margin;v-text-anchor:top" o:gfxdata="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" filled="f" stroked="f">
-                <v:textbox style="mso-fit-shape-to-text:t">
-                  <w:txbxContent>
-                    <w:p>
-                      <w:pPr>
-                        <w:pStyle w:val="MyStyle"/>
-                        <w:rPr>
-                          <w:sz w:val="20"/>
-                          <w:szCs w:val="18"/>
-                        </w:rPr>
-                      </w:pPr>
-                      <w:r>
-                        <w:rPr>
-                          <w:sz w:val="20"/>
-                          <w:szCs w:val="18"/>
-                        </w:rPr>
-                        <w:t>Restart game</w:t>
-                      </w:r>
-                    </w:p>
-                  </w:txbxContent>
-                </v:textbox>
-              </v:shape>
-            </w:pict>
-          </mc:Fallback>
-        </mc:AlternateContent>
-      </w:r>
-      <w:r>
-        <w:t xml:space="preserve"> </w:t>
-      </w:r>
-    </w:p>
-    <w:p>
-      <w:pPr>
-        <w:pBdr>
-          <w:top w:val="single" w:sz="4" w:space="1" w:color="auto"/>
-          <w:left w:val="single" w:sz="4" w:space="4" w:color="auto"/>
-          <w:bottom w:val="single" w:sz="4" w:space="0" w:color="auto"/>
-          <w:right w:val="single" w:sz="4" w:space="4" w:color="auto"/>
-        </w:pBdr>
-        <w:jc w:val="center"/>
-      </w:pPr>
-    </w:p>
-    <w:p>
-      <w:pPr>
-        <w:pBdr>
-          <w:top w:val="single" w:sz="4" w:space="1" w:color="auto"/>
-          <w:left w:val="single" w:sz="4" w:space="4" w:color="auto"/>
-          <w:bottom w:val="single" w:sz="4" w:space="0" w:color="auto"/>
-          <w:right w:val="single" w:sz="4" w:space="4" w:color="auto"/>
-        </w:pBdr>
-        <w:jc w:val="center"/>
-      </w:pPr>
-    </w:p>
-    <w:p>
-      <w:pPr>
-        <w:pBdr>
-          <w:top w:val="single" w:sz="4" w:space="1" w:color="auto"/>
-          <w:left w:val="single" w:sz="4" w:space="4" w:color="auto"/>
-          <w:bottom w:val="single" w:sz="4" w:space="0" w:color="auto"/>
-          <w:right w:val="single" w:sz="4" w:space="4" w:color="auto"/>
-        </w:pBdr>
-        <w:jc w:val="center"/>
-      </w:pPr>
-      <w:r>
-        <w:rPr>
-          <w:noProof/>
-        </w:rPr>
-        <mc:AlternateContent>
-          <mc:Choice Requires="wps">
-            <w:drawing>
-              <wp:anchor distT="0" distB="0" distL="114300" distR="114300" simplePos="0" relativeHeight="251679744" behindDoc="0" locked="0" layoutInCell="1" allowOverlap="1" wp14:anchorId="3B9F6464" wp14:editId="57CD0E28">
-                <wp:simplePos x="0" y="0"/>
-                <wp:positionH relativeFrom="column">
-                  <wp:posOffset>1927860</wp:posOffset>
-                </wp:positionH>
-                <wp:positionV relativeFrom="paragraph">
-                  <wp:posOffset>108585</wp:posOffset>
-                </wp:positionV>
-                <wp:extent cx="632460" cy="240030"/>
-                <wp:effectExtent l="38100" t="0" r="15240" b="64770"/>
-                <wp:wrapNone/>
-                <wp:docPr id="6" name="Straight Arrow Connector 26"/>
-                <wp:cNvGraphicFramePr>
-                  <a:graphicFrameLocks xmlns:a="http://schemas.openxmlformats.org/drawingml/2006/main"/>
-                </wp:cNvGraphicFramePr>
-                <a:graphic xmlns:a="http://schemas.openxmlformats.org/drawingml/2006/main">
-                  <a:graphicData uri="http://schemas.microsoft.com/office/word/2010/wordprocessingShape">
-                    <wps:wsp>
-                      <wps:cNvCnPr>
-                        <a:cxnSpLocks/>
-                      </wps:cNvCnPr>
-                      <wps:spPr>
-                        <a:xfrm flipH="1">
-                          <a:off x="0" y="0"/>
-                          <a:ext cx="632460" cy="240030"/>
-                        </a:xfrm>
-                        <a:prstGeom prst="straightConnector1">
-                          <a:avLst/>
-                        </a:prstGeom>
-                        <a:ln>
-                          <a:tailEnd type="triangle"/>
-                        </a:ln>
-                      </wps:spPr>
-                      <wps:style>
-                        <a:lnRef idx="1">
-                          <a:schemeClr val="accent1"/>
-                        </a:lnRef>
-                        <a:fillRef idx="0">
-                          <a:schemeClr val="accent1"/>
-                        </a:fillRef>
-                        <a:effectRef idx="0">
-                          <a:schemeClr val="accent1"/>
-                        </a:effectRef>
-                        <a:fontRef idx="minor">
-                          <a:schemeClr val="tx1"/>
-                        </a:fontRef>
-                      </wps:style>
-                      <wps:bodyPr/>
-                    </wps:wsp>
-                  </a:graphicData>
-                </a:graphic>
-                <wp14:sizeRelH relativeFrom="margin">
-                  <wp14:pctWidth>0</wp14:pctWidth>
-                </wp14:sizeRelH>
-                <wp14:sizeRelV relativeFrom="margin">
-                  <wp14:pctHeight>0</wp14:pctHeight>
-                </wp14:sizeRelV>
-              </wp:anchor>
-            </w:drawing>
-          </mc:Choice>
-          <mc:Fallback>
-            <w:pict>
-              <v:shape w14:anchorId="7DF6C886" id="Straight Arrow Connector 26" o:spid="_x0000_s1026" type="#_x0000_t32" style="position:absolute;margin-left:151.8pt;margin-top:8.55pt;width:49.8pt;height:18.9pt;flip:x;z-index:251679744;visibility:visible;mso-wrap-style:square;mso-width-percent:0;mso-height-percent:0;mso-wrap-distance-left:9pt;mso-wrap-distance-top:0;mso-wrap-distance-right:9pt;mso-wrap-distance-bottom:0;mso-position-horizontal:absolute;mso-position-horizontal-relative:text;mso-position-vertical:absolute;mso-position-vertical-relative:text;mso-width-percent:0;mso-height-percent:0;mso-width-relative:margin;mso-height-relative:margin" o:gfxdata="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" strokecolor="#4472c4 [3204]" strokeweight=".5pt">
-                <v:stroke endarrow="block" joinstyle="miter"/>
-                <o:lock v:ext="edit" shapetype="f"/>
-              </v:shape>
-            </w:pict>
-          </mc:Fallback>
-        </mc:AlternateContent>
-      </w:r>
-    </w:p>
-    <w:p>
-      <w:pPr>
-        <w:pBdr>
-          <w:top w:val="single" w:sz="4" w:space="1" w:color="auto"/>
-          <w:left w:val="single" w:sz="4" w:space="4" w:color="auto"/>
-          <w:bottom w:val="single" w:sz="4" w:space="0" w:color="auto"/>
-          <w:right w:val="single" w:sz="4" w:space="4" w:color="auto"/>
-        </w:pBdr>
-        <w:jc w:val="center"/>
-      </w:pPr>
-      <w:r>
-        <w:rPr>
-          <w:rStyle w:val="MyStyleChar"/>
-          <w:noProof/>
-        </w:rPr>
-        <mc:AlternateContent>
-          <mc:Choice Requires="wps">
-            <w:drawing>
-              <wp:anchor distT="45720" distB="45720" distL="114300" distR="114300" simplePos="0" relativeHeight="251677696" behindDoc="0" locked="0" layoutInCell="1" allowOverlap="1" wp14:anchorId="60DBA289" wp14:editId="0DB12A6D">
-                <wp:simplePos x="0" y="0"/>
-                <wp:positionH relativeFrom="column">
-                  <wp:posOffset>1891030</wp:posOffset>
-                </wp:positionH>
-                <wp:positionV relativeFrom="paragraph">
-                  <wp:posOffset>5715</wp:posOffset>
+                  <wp:posOffset>1947545</wp:posOffset>
                 </wp:positionV>
                 <wp:extent cx="640080" cy="1404620"/>
                 <wp:effectExtent l="0" t="0" r="0" b="0"/>
@@ -1662,7 +1713,7 @@
           </mc:Choice>
           <mc:Fallback>
             <w:pict>
-              <v:shape w14:anchorId="60DBA289" id="_x0000_s1032" type="#_x0000_t202" style="position:absolute;left:0;text-align:left;margin-left:148.9pt;margin-top:.45pt;width:50.4pt;height:110.6pt;z-index:251677696;visibility:visible;mso-wrap-style:square;mso-width-percent:0;mso-height-percent:200;mso-wrap-distance-left:9pt;mso-wrap-distance-top:3.6pt;mso-wrap-distance-right:9pt;mso-wrap-distance-bottom:3.6pt;mso-position-horizontal:absolute;mso-position-horizontal-relative:text;mso-position-vertical:absolute;mso-position-vertical-relative:text;mso-width-percent:0;mso-height-percent:200;mso-width-relative:margin;mso-height-relative:margin;v-text-anchor:top" o:gfxdata="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" filled="f" stroked="f">
+              <v:shape w14:anchorId="60DBA289" id="_x0000_s1033" type="#_x0000_t202" style="position:absolute;margin-left:253.15pt;margin-top:153.35pt;width:50.4pt;height:110.6pt;z-index:251677696;visibility:visible;mso-wrap-style:square;mso-width-percent:0;mso-height-percent:200;mso-wrap-distance-left:9pt;mso-wrap-distance-top:3.6pt;mso-wrap-distance-right:9pt;mso-wrap-distance-bottom:3.6pt;mso-position-horizontal:absolute;mso-position-horizontal-relative:text;mso-position-vertical:absolute;mso-position-vertical-relative:text;mso-width-percent:0;mso-height-percent:200;mso-width-relative:margin;mso-height-relative:margin;v-text-anchor:top" o:gfxdata="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" filled="f" stroked="f">
                 <v:textbox style="mso-fit-shape-to-text:t">
                   <w:txbxContent>
                     <w:p>
@@ -1697,13 +1748,13 @@
         <mc:AlternateContent>
           <mc:Choice Requires="wps">
             <w:drawing>
-              <wp:anchor distT="45720" distB="45720" distL="114300" distR="114300" simplePos="0" relativeHeight="251673600" behindDoc="0" locked="0" layoutInCell="1" allowOverlap="1" wp14:anchorId="561F003A" wp14:editId="0D0A1BE6">
+              <wp:anchor distT="45720" distB="45720" distL="114300" distR="114300" simplePos="0" relativeHeight="251673600" behindDoc="0" locked="0" layoutInCell="1" allowOverlap="1" wp14:anchorId="561F003A" wp14:editId="6E67ECB0">
                 <wp:simplePos x="0" y="0"/>
                 <wp:positionH relativeFrom="column">
-                  <wp:posOffset>3810000</wp:posOffset>
+                  <wp:posOffset>5133975</wp:posOffset>
                 </wp:positionH>
                 <wp:positionV relativeFrom="paragraph">
-                  <wp:posOffset>226695</wp:posOffset>
+                  <wp:posOffset>2168525</wp:posOffset>
                 </wp:positionV>
                 <wp:extent cx="601980" cy="1404620"/>
                 <wp:effectExtent l="0" t="0" r="0" b="0"/>
@@ -1803,7 +1854,7 @@
           </mc:Choice>
           <mc:Fallback>
             <w:pict>
-              <v:shape w14:anchorId="561F003A" id="_x0000_s1033" type="#_x0000_t202" style="position:absolute;left:0;text-align:left;margin-left:300pt;margin-top:17.85pt;width:47.4pt;height:110.6pt;z-index:251673600;visibility:visible;mso-wrap-style:square;mso-width-percent:0;mso-height-percent:200;mso-wrap-distance-left:9pt;mso-wrap-distance-top:3.6pt;mso-wrap-distance-right:9pt;mso-wrap-distance-bottom:3.6pt;mso-position-horizontal:absolute;mso-position-horizontal-relative:text;mso-position-vertical:absolute;mso-position-vertical-relative:text;mso-width-percent:0;mso-height-percent:200;mso-width-relative:margin;mso-height-relative:margin;v-text-anchor:top" o:gfxdata="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" filled="f" stroked="f">
+              <v:shape w14:anchorId="561F003A" id="_x0000_s1034" type="#_x0000_t202" style="position:absolute;margin-left:404.25pt;margin-top:170.75pt;width:47.4pt;height:110.6pt;z-index:251673600;visibility:visible;mso-wrap-style:square;mso-width-percent:0;mso-height-percent:200;mso-wrap-distance-left:9pt;mso-wrap-distance-top:3.6pt;mso-wrap-distance-right:9pt;mso-wrap-distance-bottom:3.6pt;mso-position-horizontal:absolute;mso-position-horizontal-relative:text;mso-position-vertical:absolute;mso-position-vertical-relative:text;mso-width-percent:0;mso-height-percent:200;mso-width-relative:margin;mso-height-relative:margin;v-text-anchor:top" o:gfxdata="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" filled="f" stroked="f">
                 <v:textbox style="mso-fit-shape-to-text:t">
                   <w:txbxContent>
                     <w:p>
@@ -1850,6 +1901,13 @@
           </mc:Fallback>
         </mc:AlternateContent>
       </w:r>
+      <w:r>
+        <w:rPr>
+          <w:i/>
+          <w:iCs/>
+        </w:rPr>
+        <w:t>Insert your behaviour chart for the AI here.</w:t>
+      </w:r>
     </w:p>
     <w:p>
       <w:pPr>
@@ -1861,125 +1919,6 @@
         </w:pBdr>
         <w:jc w:val="center"/>
       </w:pPr>
-      <w:r>
-        <w:rPr>
-          <w:rStyle w:val="MyStyleChar"/>
-          <w:noProof/>
-        </w:rPr>
-        <mc:AlternateContent>
-          <mc:Choice Requires="wps">
-            <w:drawing>
-              <wp:anchor distT="45720" distB="45720" distL="114300" distR="114300" simplePos="0" relativeHeight="251671552" behindDoc="0" locked="0" layoutInCell="1" allowOverlap="1" wp14:anchorId="24ECD870" wp14:editId="3C8FF049">
-                <wp:simplePos x="0" y="0"/>
-                <wp:positionH relativeFrom="column">
-                  <wp:posOffset>3055620</wp:posOffset>
-                </wp:positionH>
-                <wp:positionV relativeFrom="paragraph">
-                  <wp:posOffset>17780</wp:posOffset>
-                </wp:positionV>
-                <wp:extent cx="464820" cy="1404620"/>
-                <wp:effectExtent l="0" t="0" r="0" b="0"/>
-                <wp:wrapNone/>
-                <wp:docPr id="1" name="Text Box 2"/>
-                <wp:cNvGraphicFramePr>
-                  <a:graphicFrameLocks xmlns:a="http://schemas.openxmlformats.org/drawingml/2006/main"/>
-                </wp:cNvGraphicFramePr>
-                <a:graphic xmlns:a="http://schemas.openxmlformats.org/drawingml/2006/main">
-                  <a:graphicData uri="http://schemas.microsoft.com/office/word/2010/wordprocessingShape">
-                    <wps:wsp>
-                      <wps:cNvSpPr txBox="1">
-                        <a:spLocks noChangeArrowheads="1"/>
-                      </wps:cNvSpPr>
-                      <wps:spPr bwMode="auto">
-                        <a:xfrm>
-                          <a:off x="0" y="0"/>
-                          <a:ext cx="464820" cy="1404620"/>
-                        </a:xfrm>
-                        <a:prstGeom prst="rect">
-                          <a:avLst/>
-                        </a:prstGeom>
-                        <a:noFill/>
-                        <a:ln>
-                          <a:noFill/>
-                        </a:ln>
-                      </wps:spPr>
-                      <wps:style>
-                        <a:lnRef idx="0">
-                          <a:scrgbClr r="0" g="0" b="0"/>
-                        </a:lnRef>
-                        <a:fillRef idx="0">
-                          <a:scrgbClr r="0" g="0" b="0"/>
-                        </a:fillRef>
-                        <a:effectRef idx="0">
-                          <a:scrgbClr r="0" g="0" b="0"/>
-                        </a:effectRef>
-                        <a:fontRef idx="minor">
-                          <a:schemeClr val="accent1"/>
-                        </a:fontRef>
-                      </wps:style>
-                      <wps:txbx>
-                        <w:txbxContent>
-                          <w:p>
-                            <w:pPr>
-                              <w:pStyle w:val="MyStyle"/>
-                              <w:rPr>
-                                <w:sz w:val="20"/>
-                                <w:szCs w:val="18"/>
-                              </w:rPr>
-                            </w:pPr>
-                            <w:r>
-                              <w:rPr>
-                                <w:sz w:val="20"/>
-                                <w:szCs w:val="18"/>
-                              </w:rPr>
-                              <w:t>If at node</w:t>
-                            </w:r>
-                          </w:p>
-                        </w:txbxContent>
-                      </wps:txbx>
-                      <wps:bodyPr rot="0" vert="horz" wrap="square" lIns="91440" tIns="45720" rIns="91440" bIns="45720" anchor="t" anchorCtr="0">
-                        <a:spAutoFit/>
-                      </wps:bodyPr>
-                    </wps:wsp>
-                  </a:graphicData>
-                </a:graphic>
-                <wp14:sizeRelH relativeFrom="margin">
-                  <wp14:pctWidth>0</wp14:pctWidth>
-                </wp14:sizeRelH>
-                <wp14:sizeRelV relativeFrom="margin">
-                  <wp14:pctHeight>20000</wp14:pctHeight>
-                </wp14:sizeRelV>
-              </wp:anchor>
-            </w:drawing>
-          </mc:Choice>
-          <mc:Fallback>
-            <w:pict>
-              <v:shape w14:anchorId="24ECD870" id="_x0000_s1034" type="#_x0000_t202" style="position:absolute;left:0;text-align:left;margin-left:240.6pt;margin-top:1.4pt;width:36.6pt;height:110.6pt;z-index:251671552;visibility:visible;mso-wrap-style:square;mso-width-percent:0;mso-height-percent:200;mso-wrap-distance-left:9pt;mso-wrap-distance-top:3.6pt;mso-wrap-distance-right:9pt;mso-wrap-distance-bottom:3.6pt;mso-position-horizontal:absolute;mso-position-horizontal-relative:text;mso-position-vertical:absolute;mso-position-vertical-relative:text;mso-width-percent:0;mso-height-percent:200;mso-width-relative:margin;mso-height-relative:margin;v-text-anchor:top" o:gfxdata="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" filled="f" stroked="f">
-                <v:textbox style="mso-fit-shape-to-text:t">
-                  <w:txbxContent>
-                    <w:p>
-                      <w:pPr>
-                        <w:pStyle w:val="MyStyle"/>
-                        <w:rPr>
-                          <w:sz w:val="20"/>
-                          <w:szCs w:val="18"/>
-                        </w:rPr>
-                      </w:pPr>
-                      <w:r>
-                        <w:rPr>
-                          <w:sz w:val="20"/>
-                          <w:szCs w:val="18"/>
-                        </w:rPr>
-                        <w:t>If at node</w:t>
-                      </w:r>
-                    </w:p>
-                  </w:txbxContent>
-                </v:textbox>
-              </v:shape>
-            </w:pict>
-          </mc:Fallback>
-        </mc:AlternateContent>
-      </w:r>
     </w:p>
     <w:p>
       <w:pPr>
@@ -2002,6 +1941,9 @@
         </w:pBdr>
         <w:jc w:val="center"/>
       </w:pPr>
+      <w:r>
+        <w:t xml:space="preserve"> </w:t>
+      </w:r>
     </w:p>
     <w:p>
       <w:pPr>
@@ -2049,6 +1991,60 @@
     </w:p>
     <w:p>
       <w:pPr>
+        <w:pBdr>
+          <w:top w:val="single" w:sz="4" w:space="1" w:color="auto"/>
+          <w:left w:val="single" w:sz="4" w:space="4" w:color="auto"/>
+          <w:bottom w:val="single" w:sz="4" w:space="0" w:color="auto"/>
+          <w:right w:val="single" w:sz="4" w:space="4" w:color="auto"/>
+        </w:pBdr>
+        <w:jc w:val="center"/>
+      </w:pPr>
+    </w:p>
+    <w:p>
+      <w:pPr>
+        <w:pBdr>
+          <w:top w:val="single" w:sz="4" w:space="1" w:color="auto"/>
+          <w:left w:val="single" w:sz="4" w:space="4" w:color="auto"/>
+          <w:bottom w:val="single" w:sz="4" w:space="0" w:color="auto"/>
+          <w:right w:val="single" w:sz="4" w:space="4" w:color="auto"/>
+        </w:pBdr>
+        <w:jc w:val="center"/>
+      </w:pPr>
+    </w:p>
+    <w:p>
+      <w:pPr>
+        <w:pBdr>
+          <w:top w:val="single" w:sz="4" w:space="1" w:color="auto"/>
+          <w:left w:val="single" w:sz="4" w:space="4" w:color="auto"/>
+          <w:bottom w:val="single" w:sz="4" w:space="0" w:color="auto"/>
+          <w:right w:val="single" w:sz="4" w:space="4" w:color="auto"/>
+        </w:pBdr>
+        <w:jc w:val="center"/>
+      </w:pPr>
+    </w:p>
+    <w:p>
+      <w:pPr>
+        <w:pBdr>
+          <w:top w:val="single" w:sz="4" w:space="1" w:color="auto"/>
+          <w:left w:val="single" w:sz="4" w:space="4" w:color="auto"/>
+          <w:bottom w:val="single" w:sz="4" w:space="0" w:color="auto"/>
+          <w:right w:val="single" w:sz="4" w:space="4" w:color="auto"/>
+        </w:pBdr>
+        <w:jc w:val="center"/>
+      </w:pPr>
+    </w:p>
+    <w:p>
+      <w:pPr>
+        <w:pBdr>
+          <w:top w:val="single" w:sz="4" w:space="1" w:color="auto"/>
+          <w:left w:val="single" w:sz="4" w:space="4" w:color="auto"/>
+          <w:bottom w:val="single" w:sz="4" w:space="0" w:color="auto"/>
+          <w:right w:val="single" w:sz="4" w:space="4" w:color="auto"/>
+        </w:pBdr>
+      </w:pPr>
+    </w:p>
+    <w:p>
+      <w:pPr>
         <w:rPr>
           <w:b/>
           <w:bCs/>
@@ -2063,6 +2059,7 @@
           <w:sz w:val="24"/>
           <w:szCs w:val="24"/>
         </w:rPr>
+        <w:lastRenderedPageBreak/>
         <w:t>1.1.4 AI Design Reflection</w:t>
       </w:r>
     </w:p>
@@ -2192,6 +2189,7 @@
       </w:pPr>
       <w:r>
         <w:rPr>
+          <w:noProof/>
           <w:color w:val="0000FF"/>
           <w:sz w:val="24"/>
         </w:rPr>
@@ -2210,7 +2208,7 @@
                 <wp:effectExtent l="0" t="76835" r="0" b="786130"/>
                 <wp:wrapNone/>
                 <wp:docPr id="1091534295" name="Connector: Curved 29"/>
-                <wp:cNvGraphicFramePr xmlns:a="http://schemas.openxmlformats.org/drawingml/2006/main">
+                <wp:cNvGraphicFramePr>
                   <a:graphicFrameLocks xmlns:a="http://schemas.openxmlformats.org/drawingml/2006/main"/>
                 </wp:cNvGraphicFramePr>
                 <a:graphic xmlns:a="http://schemas.openxmlformats.org/drawingml/2006/main">
@@ -2287,6 +2285,7 @@
       </w:r>
       <w:r>
         <w:rPr>
+          <w:noProof/>
           <w:color w:val="0000FF"/>
           <w:sz w:val="24"/>
         </w:rPr>
@@ -2305,7 +2304,7 @@
                 <wp:effectExtent l="38100" t="76200" r="0" b="95250"/>
                 <wp:wrapNone/>
                 <wp:docPr id="535763245" name="Straight Arrow Connector 11"/>
-                <wp:cNvGraphicFramePr xmlns:a="http://schemas.openxmlformats.org/drawingml/2006/main"/>
+                <wp:cNvGraphicFramePr/>
                 <a:graphic xmlns:a="http://schemas.openxmlformats.org/drawingml/2006/main">
                   <a:graphicData uri="http://schemas.microsoft.com/office/word/2010/wordprocessingShape">
                     <wps:wsp>
@@ -2358,6 +2357,7 @@
       </w:r>
       <w:r>
         <w:rPr>
+          <w:noProof/>
           <w:color w:val="0000FF"/>
           <w:sz w:val="24"/>
         </w:rPr>
@@ -2376,7 +2376,7 @@
                 <wp:effectExtent l="0" t="0" r="51435" b="80010"/>
                 <wp:wrapNone/>
                 <wp:docPr id="538378405" name="Straight Arrow Connector 9"/>
-                <wp:cNvGraphicFramePr xmlns:a="http://schemas.openxmlformats.org/drawingml/2006/main">
+                <wp:cNvGraphicFramePr>
                   <a:graphicFrameLocks xmlns:a="http://schemas.openxmlformats.org/drawingml/2006/main"/>
                 </wp:cNvGraphicFramePr>
                 <a:graphic xmlns:a="http://schemas.openxmlformats.org/drawingml/2006/main">
@@ -2430,6 +2430,7 @@
       </w:r>
       <w:r>
         <w:rPr>
+          <w:noProof/>
           <w:color w:val="0000FF"/>
           <w:sz w:val="24"/>
         </w:rPr>
@@ -2448,7 +2449,7 @@
                 <wp:effectExtent l="0" t="0" r="25400" b="21590"/>
                 <wp:wrapNone/>
                 <wp:docPr id="967990690" name="Rectangle 7"/>
-                <wp:cNvGraphicFramePr xmlns:a="http://schemas.openxmlformats.org/drawingml/2006/main"/>
+                <wp:cNvGraphicFramePr/>
                 <a:graphic xmlns:a="http://schemas.openxmlformats.org/drawingml/2006/main">
                   <a:graphicData uri="http://schemas.microsoft.com/office/word/2010/wordprocessingShape">
                     <wps:wsp>
@@ -2552,6 +2553,7 @@
       </w:r>
       <w:r>
         <w:rPr>
+          <w:noProof/>
           <w:color w:val="0000FF"/>
           <w:sz w:val="24"/>
         </w:rPr>
@@ -2570,7 +2572,7 @@
                 <wp:effectExtent l="0" t="0" r="25400" b="21590"/>
                 <wp:wrapNone/>
                 <wp:docPr id="2122763679" name="Rectangle 6"/>
-                <wp:cNvGraphicFramePr xmlns:a="http://schemas.openxmlformats.org/drawingml/2006/main"/>
+                <wp:cNvGraphicFramePr/>
                 <a:graphic xmlns:a="http://schemas.openxmlformats.org/drawingml/2006/main">
                   <a:graphicData uri="http://schemas.microsoft.com/office/word/2010/wordprocessingShape">
                     <wps:wsp>
@@ -2674,6 +2676,7 @@
       </w:r>
       <w:r>
         <w:rPr>
+          <w:noProof/>
           <w:color w:val="0000FF"/>
           <w:sz w:val="24"/>
         </w:rPr>
@@ -2692,7 +2695,7 @@
                 <wp:effectExtent l="0" t="0" r="10160" b="21590"/>
                 <wp:wrapNone/>
                 <wp:docPr id="1753770779" name="Rectangle 5"/>
-                <wp:cNvGraphicFramePr xmlns:a="http://schemas.openxmlformats.org/drawingml/2006/main"/>
+                <wp:cNvGraphicFramePr/>
                 <a:graphic xmlns:a="http://schemas.openxmlformats.org/drawingml/2006/main">
                   <a:graphicData uri="http://schemas.microsoft.com/office/word/2010/wordprocessingShape">
                     <wps:wsp>
@@ -2796,6 +2799,7 @@
       </w:r>
       <w:r>
         <w:rPr>
+          <w:noProof/>
           <w:color w:val="0000FF"/>
           <w:sz w:val="24"/>
         </w:rPr>
@@ -2814,7 +2818,7 @@
                 <wp:effectExtent l="0" t="0" r="12065" b="21590"/>
                 <wp:wrapNone/>
                 <wp:docPr id="780404026" name="Rectangle 4"/>
-                <wp:cNvGraphicFramePr xmlns:a="http://schemas.openxmlformats.org/drawingml/2006/main"/>
+                <wp:cNvGraphicFramePr/>
                 <a:graphic xmlns:a="http://schemas.openxmlformats.org/drawingml/2006/main">
                   <a:graphicData uri="http://schemas.microsoft.com/office/word/2010/wordprocessingShape">
                     <wps:wsp>
@@ -2944,6 +2948,7 @@
       </w:r>
       <w:r>
         <w:rPr>
+          <w:noProof/>
           <w:color w:val="0000FF"/>
           <w:sz w:val="24"/>
         </w:rPr>
@@ -2962,7 +2967,7 @@
                 <wp:effectExtent l="0" t="0" r="13970" b="27305"/>
                 <wp:wrapNone/>
                 <wp:docPr id="493814479" name="Rectangle 3"/>
-                <wp:cNvGraphicFramePr xmlns:a="http://schemas.openxmlformats.org/drawingml/2006/main"/>
+                <wp:cNvGraphicFramePr/>
                 <a:graphic xmlns:a="http://schemas.openxmlformats.org/drawingml/2006/main">
                   <a:graphicData uri="http://schemas.microsoft.com/office/word/2010/wordprocessingShape">
                     <wps:wsp>
@@ -3066,6 +3071,7 @@
       </w:r>
       <w:r>
         <w:rPr>
+          <w:noProof/>
           <w:color w:val="0000FF"/>
           <w:sz w:val="24"/>
         </w:rPr>
@@ -3084,7 +3090,7 @@
                 <wp:effectExtent l="0" t="0" r="13970" b="27305"/>
                 <wp:wrapNone/>
                 <wp:docPr id="2115655612" name="Rectangle 1"/>
-                <wp:cNvGraphicFramePr xmlns:a="http://schemas.openxmlformats.org/drawingml/2006/main"/>
+                <wp:cNvGraphicFramePr/>
                 <a:graphic xmlns:a="http://schemas.openxmlformats.org/drawingml/2006/main">
                   <a:graphicData uri="http://schemas.microsoft.com/office/word/2010/wordprocessingShape">
                     <wps:wsp>
@@ -3256,6 +3262,7 @@
       </w:pPr>
       <w:r>
         <w:rPr>
+          <w:noProof/>
           <w:color w:val="0000FF"/>
           <w:sz w:val="24"/>
         </w:rPr>
@@ -3384,6 +3391,7 @@
       </w:pPr>
       <w:r>
         <w:rPr>
+          <w:noProof/>
           <w:color w:val="0000FF"/>
           <w:sz w:val="24"/>
         </w:rPr>
@@ -3525,6 +3533,7 @@
       </w:pPr>
       <w:r>
         <w:rPr>
+          <w:noProof/>
           <w:color w:val="0000FF"/>
           <w:sz w:val="24"/>
         </w:rPr>
@@ -3917,6 +3926,16 @@
         </w:rPr>
         <w:t>, they use these for movement &amp;or actions like attack, use an ability, &amp; interact.</w:t>
       </w:r>
+    </w:p>
+    <w:p>
+      <w:pPr>
+        <w:rPr>
+          <w:b/>
+          <w:bCs/>
+          <w:sz w:val="24"/>
+          <w:szCs w:val="24"/>
+        </w:rPr>
+      </w:pPr>
     </w:p>
     <w:p>
       <w:pPr>
@@ -5350,7 +5369,23 @@
                 <w:sz w:val="22"/>
                 <w:szCs w:val="20"/>
               </w:rPr>
-              <w:t>Pressing W or up arrow makes the player move up if a node is up &amp; makes the up widget change colour to represent if it can or not.</w:t>
+              <w:t xml:space="preserve">Pressing W or up arrow makes the player move up if a node is up &amp; makes the </w:t>
+            </w:r>
+            <w:proofErr w:type="gramStart"/>
+            <w:r>
+              <w:rPr>
+                <w:sz w:val="22"/>
+                <w:szCs w:val="20"/>
+              </w:rPr>
+              <w:t>up widget</w:t>
+            </w:r>
+            <w:proofErr w:type="gramEnd"/>
+            <w:r>
+              <w:rPr>
+                <w:sz w:val="22"/>
+                <w:szCs w:val="20"/>
+              </w:rPr>
+              <w:t xml:space="preserve"> change colour to represent if it can or not.</w:t>
             </w:r>
           </w:p>
         </w:tc>
@@ -5738,7 +5773,23 @@
                 <w:szCs w:val="20"/>
               </w:rPr>
               <w:lastRenderedPageBreak/>
-              <w:t>node is up &amp; makes the up widget change colour to represent if it can or not.</w:t>
+              <w:t xml:space="preserve">node is up &amp; makes the </w:t>
+            </w:r>
+            <w:proofErr w:type="gramStart"/>
+            <w:r>
+              <w:rPr>
+                <w:sz w:val="22"/>
+                <w:szCs w:val="20"/>
+              </w:rPr>
+              <w:t>up widget</w:t>
+            </w:r>
+            <w:proofErr w:type="gramEnd"/>
+            <w:r>
+              <w:rPr>
+                <w:sz w:val="22"/>
+                <w:szCs w:val="20"/>
+              </w:rPr>
+              <w:t xml:space="preserve"> change colour to represent if it can or not.</w:t>
             </w:r>
           </w:p>
         </w:tc>
@@ -6689,7 +6740,7 @@
                     </pic:cNvPicPr>
                   </pic:nvPicPr>
                   <pic:blipFill>
-                    <a:blip r:embed="rId8" cstate="print">
+                    <a:blip r:embed="rId9" cstate="print">
                       <a:extLst>
                         <a:ext uri="{28A0092B-C50C-407E-A947-70E740481C1C}">
                           <a14:useLocalDpi xmlns:a14="http://schemas.microsoft.com/office/drawing/2010/main" val="0"/>
@@ -6743,7 +6794,7 @@
                     </pic:cNvPicPr>
                   </pic:nvPicPr>
                   <pic:blipFill>
-                    <a:blip r:embed="rId9" cstate="print">
+                    <a:blip r:embed="rId10" cstate="print">
                       <a:extLst>
                         <a:ext uri="{28A0092B-C50C-407E-A947-70E740481C1C}">
                           <a14:useLocalDpi xmlns:a14="http://schemas.microsoft.com/office/drawing/2010/main" val="0"/>
@@ -6787,7 +6838,7 @@
       <w:r>
         <w:t xml:space="preserve">Where the game is: </w:t>
       </w:r>
-      <w:hyperlink r:id="rId10" w:history="1">
+      <w:hyperlink r:id="rId11" w:history="1">
         <w:r>
           <w:rPr>
             <w:rStyle w:val="Hyperlink"/>
@@ -6824,7 +6875,7 @@
       <w:r>
         <w:t xml:space="preserve">Repository: </w:t>
       </w:r>
-      <w:hyperlink r:id="rId11" w:history="1">
+      <w:hyperlink r:id="rId12" w:history="1">
         <w:r>
           <w:rPr>
             <w:rStyle w:val="Hyperlink"/>
@@ -6834,7 +6885,7 @@
       </w:hyperlink>
     </w:p>
     <w:sectPr>
-      <w:headerReference w:type="default" r:id="rId12"/>
+      <w:headerReference w:type="default" r:id="rId13"/>
       <w:pgSz w:w="11906" w:h="16838"/>
       <w:pgMar w:top="1440" w:right="1440" w:bottom="1440" w:left="1440" w:header="708" w:footer="708" w:gutter="0"/>
       <w:cols w:space="708"/>
@@ -7575,6 +7626,7 @@
   <w:style w:type="character" w:default="1" w:styleId="DefaultParagraphFont">
     <w:name w:val="Default Paragraph Font"/>
     <w:uiPriority w:val="1"/>
+    <w:semiHidden/>
     <w:unhideWhenUsed/>
   </w:style>
   <w:style w:type="table" w:default="1" w:styleId="TableNormal">

</xml_diff>